<commit_message>
worked on thesis and changed languages dropdown to select menu
</commit_message>
<xml_diff>
--- a/Thesis/LYDSA-thesis.docx
+++ b/Thesis/LYDSA-thesis.docx
@@ -7,7 +7,7 @@
         <w:pStyle w:val="ContentsHeading"/>
         <w:suppressLineNumbers/>
         <w:spacing w:before="240" w:after="120"/>
-        <w:ind w:left="0" w:hanging="0"/>
+        <w:ind w:left="0" w:right="0" w:hanging="0"/>
         <w:rPr/>
       </w:pPr>
       <w:r>
@@ -108,6 +108,82 @@
         </w:tabs>
         <w:rPr/>
       </w:pPr>
+      <w:hyperlink w:anchor="__RefHeading___Toc475_1062858218">
+        <w:r>
+          <w:rPr>
+            <w:rStyle w:val="IndexLink"/>
+          </w:rPr>
+          <w:t>3. Tehnologii utilizate</w:t>
+          <w:tab/>
+          <w:t>7</w:t>
+        </w:r>
+      </w:hyperlink>
+    </w:p>
+    <w:p>
+      <w:pPr>
+        <w:pStyle w:val="Contents2"/>
+        <w:tabs>
+          <w:tab w:val="right" w:pos="9412" w:leader="dot"/>
+        </w:tabs>
+        <w:rPr/>
+      </w:pPr>
+      <w:hyperlink w:anchor="__RefHeading___Toc477_1062858218">
+        <w:r>
+          <w:rPr>
+            <w:rStyle w:val="IndexLink"/>
+          </w:rPr>
+          <w:t>3.1 Javascript</w:t>
+          <w:tab/>
+          <w:t>7</w:t>
+        </w:r>
+      </w:hyperlink>
+    </w:p>
+    <w:p>
+      <w:pPr>
+        <w:pStyle w:val="Contents2"/>
+        <w:tabs>
+          <w:tab w:val="right" w:pos="9412" w:leader="dot"/>
+        </w:tabs>
+        <w:rPr/>
+      </w:pPr>
+      <w:hyperlink w:anchor="__RefHeading___Toc479_1062858218">
+        <w:r>
+          <w:rPr>
+            <w:rStyle w:val="IndexLink"/>
+          </w:rPr>
+          <w:t>3.2 Angular</w:t>
+          <w:tab/>
+          <w:t>8</w:t>
+        </w:r>
+      </w:hyperlink>
+    </w:p>
+    <w:p>
+      <w:pPr>
+        <w:pStyle w:val="Contents2"/>
+        <w:tabs>
+          <w:tab w:val="right" w:pos="9412" w:leader="dot"/>
+        </w:tabs>
+        <w:rPr/>
+      </w:pPr>
+      <w:hyperlink w:anchor="__RefHeading___Toc481_1062858218">
+        <w:r>
+          <w:rPr>
+            <w:rStyle w:val="IndexLink"/>
+          </w:rPr>
+          <w:t>3.3 NodeJs</w:t>
+          <w:tab/>
+          <w:t>9</w:t>
+        </w:r>
+      </w:hyperlink>
+    </w:p>
+    <w:p>
+      <w:pPr>
+        <w:pStyle w:val="Contents1"/>
+        <w:tabs>
+          <w:tab w:val="right" w:pos="9695" w:leader="dot"/>
+        </w:tabs>
+        <w:rPr/>
+      </w:pPr>
       <w:hyperlink w:anchor="__RefHeading___Toc989_274622961">
         <w:r>
           <w:rPr>
@@ -115,7 +191,7 @@
           </w:rPr>
           <w:t>Bibliografie</w:t>
           <w:tab/>
-          <w:t>5</w:t>
+          <w:t>10</w:t>
         </w:r>
       </w:hyperlink>
       <w:r>
@@ -468,7 +544,12 @@
         </w:rPr>
       </w:pPr>
       <w:r>
-        <w:rPr/>
+        <w:rPr>
+          <w:b/>
+          <w:bCs/>
+          <w:sz w:val="28"/>
+          <w:szCs w:val="28"/>
+        </w:rPr>
       </w:r>
     </w:p>
     <w:p>
@@ -479,6 +560,7 @@
           <w:numId w:val="1"/>
         </w:numPr>
         <w:spacing w:lineRule="auto" w:line="360"/>
+        <w:jc w:val="both"/>
         <w:rPr>
           <w:rFonts w:ascii="Times New Roman" w:hAnsi="Times New Roman"/>
         </w:rPr>
@@ -500,6 +582,7 @@
           <w:numId w:val="1"/>
         </w:numPr>
         <w:spacing w:lineRule="auto" w:line="360"/>
+        <w:jc w:val="both"/>
         <w:rPr>
           <w:rFonts w:ascii="Times New Roman" w:hAnsi="Times New Roman"/>
         </w:rPr>
@@ -523,6 +606,7 @@
       <w:pPr>
         <w:pStyle w:val="TextBody"/>
         <w:spacing w:lineRule="auto" w:line="360" w:before="57" w:after="197"/>
+        <w:jc w:val="both"/>
         <w:rPr/>
       </w:pPr>
       <w:r>
@@ -596,6 +680,7 @@
       <w:pPr>
         <w:pStyle w:val="TextBody"/>
         <w:spacing w:lineRule="auto" w:line="360"/>
+        <w:jc w:val="both"/>
         <w:rPr/>
       </w:pPr>
       <w:r>
@@ -625,6 +710,7 @@
           <w:numId w:val="1"/>
         </w:numPr>
         <w:spacing w:lineRule="auto" w:line="360"/>
+        <w:jc w:val="both"/>
         <w:rPr>
           <w:rFonts w:ascii="Times New Roman" w:hAnsi="Times New Roman"/>
         </w:rPr>
@@ -642,6 +728,7 @@
       <w:pPr>
         <w:pStyle w:val="TextBody"/>
         <w:spacing w:lineRule="auto" w:line="360"/>
+        <w:jc w:val="both"/>
         <w:rPr/>
       </w:pPr>
       <w:r>
@@ -745,6 +832,7 @@
       <w:pPr>
         <w:pStyle w:val="TextBody"/>
         <w:spacing w:lineRule="auto" w:line="360"/>
+        <w:jc w:val="both"/>
         <w:rPr/>
       </w:pPr>
       <w:r>
@@ -770,7 +858,19 @@
         <w:rPr>
           <w:rFonts w:ascii="Times New Roman" w:hAnsi="Times New Roman"/>
         </w:rPr>
-        <w:t>controale de flux  ale programului (butoane de începere / pauză, un timer pentru rularea unei linii de cod)</w:t>
+        <w:t xml:space="preserve">controale de flux ale programului (butoane de începere / pauză, un timer pentru </w:t>
+      </w:r>
+      <w:r>
+        <w:rPr>
+          <w:rFonts w:ascii="Times New Roman" w:hAnsi="Times New Roman"/>
+        </w:rPr>
+        <w:t>fiecare pas al programului</w:t>
+      </w:r>
+      <w:r>
+        <w:rPr>
+          <w:rFonts w:ascii="Times New Roman" w:hAnsi="Times New Roman"/>
+        </w:rPr>
+        <w:t>)</w:t>
       </w:r>
       <w:r>
         <w:rPr>
@@ -837,14 +937,18 @@
         </w:rPr>
       </w:pPr>
       <w:r>
-        <w:rPr/>
-      </w:r>
-    </w:p>
-    <w:p>
-      <w:pPr>
-        <w:pStyle w:val="TextBody"/>
-        <w:spacing w:lineRule="auto" w:line="360"/>
-        <w:rPr/>
+        <w:rPr>
+          <w:rFonts w:ascii="Times New Roman" w:hAnsi="Times New Roman"/>
+        </w:rPr>
+      </w:r>
+    </w:p>
+    <w:p>
+      <w:pPr>
+        <w:pStyle w:val="TextBody"/>
+        <w:spacing w:lineRule="auto" w:line="360"/>
+        <w:rPr>
+          <w:rFonts w:ascii="Times New Roman" w:hAnsi="Times New Roman"/>
+        </w:rPr>
       </w:pPr>
       <w:r>
         <w:rPr>
@@ -1318,7 +1422,55 @@
           <w:b w:val="false"/>
           <w:bCs w:val="false"/>
         </w:rPr>
-        <w:t>Aplicația are de începere și oprire a algoritmului, dar ruleaza foarte rapid pentru o matrice de dimensiunile acestea, astfel ca utilizatorul nici nu apucă să apese butonul de oprire. Totuși, oferă o funcționalitate în plus și folositoare.</w:t>
+        <w:t>Aplicația are</w:t>
+      </w:r>
+      <w:r>
+        <w:rPr>
+          <w:rFonts w:ascii="Times New Roman" w:hAnsi="Times New Roman"/>
+          <w:b w:val="false"/>
+          <w:bCs w:val="false"/>
+        </w:rPr>
+        <w:t xml:space="preserve"> butoane</w:t>
+      </w:r>
+      <w:r>
+        <w:rPr>
+          <w:rFonts w:ascii="Times New Roman" w:hAnsi="Times New Roman"/>
+          <w:b w:val="false"/>
+          <w:bCs w:val="false"/>
+        </w:rPr>
+        <w:t xml:space="preserve"> de începere și oprire a algoritmului, dar ruleaza foarte rapid pentru o matrice de dimensiunile </w:t>
+      </w:r>
+      <w:r>
+        <w:rPr>
+          <w:rFonts w:ascii="Times New Roman" w:hAnsi="Times New Roman"/>
+          <w:b w:val="false"/>
+          <w:bCs w:val="false"/>
+        </w:rPr>
+        <w:t>ilustrate</w:t>
+      </w:r>
+      <w:r>
+        <w:rPr>
+          <w:rFonts w:ascii="Times New Roman" w:hAnsi="Times New Roman"/>
+          <w:b w:val="false"/>
+          <w:bCs w:val="false"/>
+        </w:rPr>
+        <w:t>, astfel c</w:t>
+      </w:r>
+      <w:r>
+        <w:rPr>
+          <w:rFonts w:ascii="Times New Roman" w:hAnsi="Times New Roman"/>
+          <w:b w:val="false"/>
+          <w:bCs w:val="false"/>
+        </w:rPr>
+        <w:t>ă</w:t>
+      </w:r>
+      <w:r>
+        <w:rPr>
+          <w:rFonts w:ascii="Times New Roman" w:hAnsi="Times New Roman"/>
+          <w:b w:val="false"/>
+          <w:bCs w:val="false"/>
+        </w:rPr>
+        <w:t xml:space="preserve"> utilizatorul nici nu apucă să apese butonul de oprire. Totuși, oferă o funcționalitate în plus și folositoare.</w:t>
       </w:r>
     </w:p>
     <w:p>
@@ -1342,7 +1494,111 @@
           <w:b w:val="false"/>
           <w:bCs w:val="false"/>
         </w:rPr>
-        <w:t xml:space="preserve">Astfel, aplicația este flexibila, putând schimba cam tot înafara de dimensiunile matricei. ofera o vizualizare care diferențiaza diferitele tipuri de celule și care este interactiva (acțiunile facându-se din mouse), totuși la partea de control al fluxul are un subset </w:t>
+        <w:t>Astfel, aplicația este flexibil</w:t>
+      </w:r>
+      <w:r>
+        <w:rPr>
+          <w:rFonts w:ascii="Times New Roman" w:hAnsi="Times New Roman"/>
+          <w:b w:val="false"/>
+          <w:bCs w:val="false"/>
+        </w:rPr>
+        <w:t>ă</w:t>
+      </w:r>
+      <w:r>
+        <w:rPr>
+          <w:rFonts w:ascii="Times New Roman" w:hAnsi="Times New Roman"/>
+          <w:b w:val="false"/>
+          <w:bCs w:val="false"/>
+        </w:rPr>
+        <w:t>, putând schimba</w:t>
+      </w:r>
+      <w:r>
+        <w:rPr>
+          <w:rFonts w:ascii="Times New Roman" w:hAnsi="Times New Roman"/>
+          <w:b w:val="false"/>
+          <w:bCs w:val="false"/>
+        </w:rPr>
+        <w:t xml:space="preserve"> aproape</w:t>
+      </w:r>
+      <w:r>
+        <w:rPr>
+          <w:rFonts w:ascii="Times New Roman" w:hAnsi="Times New Roman"/>
+          <w:b w:val="false"/>
+          <w:bCs w:val="false"/>
+        </w:rPr>
+        <w:t xml:space="preserve"> tot înafar</w:t>
+      </w:r>
+      <w:r>
+        <w:rPr>
+          <w:rFonts w:ascii="Times New Roman" w:hAnsi="Times New Roman"/>
+          <w:b w:val="false"/>
+          <w:bCs w:val="false"/>
+        </w:rPr>
+        <w:t>ă</w:t>
+      </w:r>
+      <w:r>
+        <w:rPr>
+          <w:rFonts w:ascii="Times New Roman" w:hAnsi="Times New Roman"/>
+          <w:b w:val="false"/>
+          <w:bCs w:val="false"/>
+        </w:rPr>
+        <w:t xml:space="preserve"> de dimensiunile matricei. ofer</w:t>
+      </w:r>
+      <w:r>
+        <w:rPr>
+          <w:rFonts w:ascii="Times New Roman" w:hAnsi="Times New Roman"/>
+          <w:b w:val="false"/>
+          <w:bCs w:val="false"/>
+        </w:rPr>
+        <w:t>ă</w:t>
+      </w:r>
+      <w:r>
+        <w:rPr>
+          <w:rFonts w:ascii="Times New Roman" w:hAnsi="Times New Roman"/>
+          <w:b w:val="false"/>
+          <w:bCs w:val="false"/>
+        </w:rPr>
+        <w:t xml:space="preserve"> o vizualizare care diferențiaz</w:t>
+      </w:r>
+      <w:r>
+        <w:rPr>
+          <w:rFonts w:ascii="Times New Roman" w:hAnsi="Times New Roman"/>
+          <w:b w:val="false"/>
+          <w:bCs w:val="false"/>
+        </w:rPr>
+        <w:t>ă</w:t>
+      </w:r>
+      <w:r>
+        <w:rPr>
+          <w:rFonts w:ascii="Times New Roman" w:hAnsi="Times New Roman"/>
+          <w:b w:val="false"/>
+          <w:bCs w:val="false"/>
+        </w:rPr>
+        <w:t xml:space="preserve"> diferitele tipuri de celule și care este interactiv</w:t>
+      </w:r>
+      <w:r>
+        <w:rPr>
+          <w:rFonts w:ascii="Times New Roman" w:hAnsi="Times New Roman"/>
+          <w:b w:val="false"/>
+          <w:bCs w:val="false"/>
+        </w:rPr>
+        <w:t>ă</w:t>
+      </w:r>
+      <w:r>
+        <w:rPr>
+          <w:rFonts w:ascii="Times New Roman" w:hAnsi="Times New Roman"/>
+          <w:b w:val="false"/>
+          <w:bCs w:val="false"/>
+        </w:rPr>
+        <w:t xml:space="preserve"> (acțiunile facându-se din mouse), totuși la partea de control al fluxul are un </w:t>
+      </w:r>
+      <w:r>
+        <w:rPr>
+          <w:rFonts w:ascii="Times New Roman" w:hAnsi="Times New Roman"/>
+          <w:b w:val="false"/>
+          <w:bCs w:val="false"/>
+        </w:rPr>
+        <w:t xml:space="preserve">set </w:t>
       </w:r>
       <w:r>
         <w:rPr>
@@ -1358,7 +1614,23 @@
           <w:b w:val="false"/>
           <w:bCs w:val="false"/>
         </w:rPr>
-        <w:t>, lipsând controlul de timp.</w:t>
+        <w:t>, lipsând controlul de timp</w:t>
+      </w:r>
+      <w:r>
+        <w:rPr>
+          <w:rFonts w:ascii="Times New Roman" w:hAnsi="Times New Roman"/>
+          <w:b w:val="false"/>
+          <w:bCs w:val="false"/>
+        </w:rPr>
+        <w:t xml:space="preserve"> și altele</w:t>
+      </w:r>
+      <w:r>
+        <w:rPr>
+          <w:rFonts w:ascii="Times New Roman" w:hAnsi="Times New Roman"/>
+          <w:b w:val="false"/>
+          <w:bCs w:val="false"/>
+        </w:rPr>
+        <w:t>.</w:t>
       </w:r>
     </w:p>
     <w:p>
@@ -1428,10 +1700,24 @@
         </w:rPr>
         <w:t>Universitatea din San Francisco, departamentul de Computer Science, a construit o listă de vizualizări</w:t>
       </w:r>
-    </w:p>
-    <w:p>
-      <w:pPr>
-        <w:pStyle w:val="TextBody"/>
+      <w:r>
+        <w:rPr>
+          <w:rFonts w:ascii="Times New Roman" w:hAnsi="Times New Roman"/>
+          <w:b w:val="false"/>
+          <w:bCs w:val="false"/>
+          <w:sz w:val="24"/>
+          <w:szCs w:val="24"/>
+        </w:rPr>
+        <w:t xml:space="preserve"> pentru diverși algoritmi și structuri de date:</w:t>
+      </w:r>
+    </w:p>
+    <w:p>
+      <w:pPr>
+        <w:pStyle w:val="TextBody"/>
+        <w:numPr>
+          <w:ilvl w:val="0"/>
+          <w:numId w:val="4"/>
+        </w:numPr>
         <w:spacing w:lineRule="auto" w:line="360"/>
         <w:jc w:val="left"/>
         <w:rPr>
@@ -1445,27 +1731,109 @@
       <w:r>
         <w:rPr>
           <w:rFonts w:ascii="Times New Roman" w:hAnsi="Times New Roman"/>
+          <w:b w:val="false"/>
+          <w:bCs w:val="false"/>
+          <w:sz w:val="24"/>
+          <w:szCs w:val="24"/>
+        </w:rPr>
+        <w:t>Sortări (</w:t>
+      </w:r>
+      <w:r>
+        <w:rPr>
+          <w:rFonts w:ascii="Times New Roman" w:hAnsi="Times New Roman"/>
+          <w:b w:val="false"/>
+          <w:bCs w:val="false"/>
+          <w:sz w:val="24"/>
+          <w:szCs w:val="24"/>
+        </w:rPr>
+        <w:t>radix sort, bucket sort, heap sort)</w:t>
+      </w:r>
+    </w:p>
+    <w:p>
+      <w:pPr>
+        <w:pStyle w:val="TextBody"/>
+        <w:numPr>
+          <w:ilvl w:val="0"/>
+          <w:numId w:val="4"/>
+        </w:numPr>
+        <w:spacing w:lineRule="auto" w:line="360"/>
+        <w:jc w:val="left"/>
+        <w:rPr>
+          <w:rFonts w:ascii="Times New Roman" w:hAnsi="Times New Roman"/>
+          <w:b w:val="false"/>
+          <w:b w:val="false"/>
+          <w:bCs w:val="false"/>
+          <w:sz w:val="24"/>
+          <w:szCs w:val="24"/>
+        </w:rPr>
+      </w:pPr>
+      <w:r>
+        <w:rPr>
+          <w:rFonts w:ascii="Times New Roman" w:hAnsi="Times New Roman"/>
+          <w:b w:val="false"/>
+          <w:bCs w:val="false"/>
+          <w:sz w:val="24"/>
+          <w:szCs w:val="24"/>
+        </w:rPr>
+        <w:t xml:space="preserve">Structuri de Indexare (tabele hash, arbori indexați binar, arbori AVL) </w:t>
+      </w:r>
+    </w:p>
+    <w:p>
+      <w:pPr>
+        <w:pStyle w:val="TextBody"/>
+        <w:numPr>
+          <w:ilvl w:val="0"/>
+          <w:numId w:val="4"/>
+        </w:numPr>
+        <w:spacing w:lineRule="auto" w:line="360"/>
+        <w:jc w:val="left"/>
+        <w:rPr>
+          <w:rFonts w:ascii="Times New Roman" w:hAnsi="Times New Roman"/>
+          <w:b w:val="false"/>
+          <w:b w:val="false"/>
+          <w:bCs w:val="false"/>
+          <w:sz w:val="24"/>
+          <w:szCs w:val="24"/>
+        </w:rPr>
+      </w:pPr>
+      <w:r>
+        <w:rPr>
+          <w:rFonts w:ascii="Times New Roman" w:hAnsi="Times New Roman"/>
+          <w:b w:val="false"/>
+          <w:bCs w:val="false"/>
+          <w:sz w:val="24"/>
+          <w:szCs w:val="24"/>
+        </w:rPr>
+        <w:t>Algoritmi de Grafuri (Depth-First-Search, Breadth-First-Search, componente conexe, arbore parțial de cost minim)</w:t>
+      </w:r>
+    </w:p>
+    <w:p>
+      <w:pPr>
+        <w:pStyle w:val="TextBody"/>
+        <w:numPr>
+          <w:ilvl w:val="0"/>
+          <w:numId w:val="4"/>
+        </w:numPr>
+        <w:spacing w:lineRule="auto" w:line="360"/>
+        <w:jc w:val="left"/>
+        <w:rPr>
+          <w:b/>
           <w:b/>
           <w:bCs/>
           <w:sz w:val="28"/>
           <w:szCs w:val="28"/>
         </w:rPr>
-        <w:tab/>
-      </w:r>
-    </w:p>
-    <w:p>
-      <w:pPr>
-        <w:pStyle w:val="TextBody"/>
-        <w:spacing w:lineRule="auto" w:line="360"/>
-        <w:jc w:val="left"/>
-        <w:rPr>
-          <w:b w:val="false"/>
+      </w:pPr>
+      <w:r>
+        <w:rPr>
+          <w:rFonts w:ascii="Times New Roman" w:hAnsi="Times New Roman"/>
           <w:b w:val="false"/>
           <w:bCs w:val="false"/>
           <w:sz w:val="24"/>
           <w:szCs w:val="24"/>
         </w:rPr>
-      </w:pPr>
+        <w:t>Programare Dinamic</w:t>
+      </w:r>
       <w:r>
         <w:rPr>
           <w:rFonts w:ascii="Times New Roman" w:hAnsi="Times New Roman"/>
@@ -1474,7 +1842,179 @@
           <w:sz w:val="24"/>
           <w:szCs w:val="24"/>
         </w:rPr>
+        <w:t>ă</w:t>
+      </w:r>
+      <w:r>
+        <w:rPr>
+          <w:rFonts w:ascii="Times New Roman" w:hAnsi="Times New Roman"/>
+          <w:b w:val="false"/>
+          <w:bCs w:val="false"/>
+          <w:sz w:val="24"/>
+          <w:szCs w:val="24"/>
+        </w:rPr>
+        <w:t xml:space="preserve"> (numere Fibonacci, problema celui mai lung sub</w:t>
+      </w:r>
+      <w:r>
+        <w:rPr>
+          <w:rFonts w:ascii="Times New Roman" w:hAnsi="Times New Roman"/>
+          <w:b w:val="false"/>
+          <w:bCs w:val="false"/>
+          <w:sz w:val="24"/>
+          <w:szCs w:val="24"/>
+        </w:rPr>
+        <w:t>ș</w:t>
+      </w:r>
+      <w:r>
+        <w:rPr>
+          <w:rFonts w:ascii="Times New Roman" w:hAnsi="Times New Roman"/>
+          <w:b w:val="false"/>
+          <w:bCs w:val="false"/>
+          <w:sz w:val="24"/>
+          <w:szCs w:val="24"/>
+        </w:rPr>
+        <w:t>ir comun)</w:t>
+      </w:r>
+    </w:p>
+    <w:p>
+      <w:pPr>
+        <w:pStyle w:val="TextBody"/>
+        <w:spacing w:lineRule="auto" w:line="360"/>
+        <w:jc w:val="left"/>
+        <w:rPr>
+          <w:rFonts w:ascii="Times New Roman" w:hAnsi="Times New Roman"/>
+          <w:b w:val="false"/>
+          <w:b w:val="false"/>
+          <w:bCs w:val="false"/>
+        </w:rPr>
+      </w:pPr>
+      <w:r>
+        <w:rPr>
+          <w:rFonts w:ascii="Times New Roman" w:hAnsi="Times New Roman"/>
+          <w:b w:val="false"/>
+          <w:bCs w:val="false"/>
+        </w:rPr>
         <w:tab/>
+        <w:t>Fiind o listă largă de analizat, ne vom lega doar de principalele componente care se găsesc în vizualizări și ce avantaje / dezavantaje are această aplicație.</w:t>
+      </w:r>
+    </w:p>
+    <w:p>
+      <w:pPr>
+        <w:pStyle w:val="TextBody"/>
+        <w:spacing w:lineRule="auto" w:line="360"/>
+        <w:jc w:val="center"/>
+        <w:rPr>
+          <w:rFonts w:ascii="Times New Roman" w:hAnsi="Times New Roman"/>
+          <w:b w:val="false"/>
+          <w:b w:val="false"/>
+          <w:bCs w:val="false"/>
+        </w:rPr>
+      </w:pPr>
+      <w:r>
+        <w:drawing>
+          <wp:anchor behindDoc="0" distT="0" distB="0" distL="0" distR="0" simplePos="0" locked="0" layoutInCell="1" allowOverlap="1" relativeHeight="3">
+            <wp:simplePos x="0" y="0"/>
+            <wp:positionH relativeFrom="column">
+              <wp:align>center</wp:align>
+            </wp:positionH>
+            <wp:positionV relativeFrom="paragraph">
+              <wp:posOffset>635</wp:posOffset>
+            </wp:positionV>
+            <wp:extent cx="6156325" cy="2585085"/>
+            <wp:effectExtent l="0" t="0" r="0" b="0"/>
+            <wp:wrapSquare wrapText="largest"/>
+            <wp:docPr id="2" name="Image2" descr=""/>
+            <wp:cNvGraphicFramePr>
+              <a:graphicFrameLocks xmlns:a="http://schemas.openxmlformats.org/drawingml/2006/main" noChangeAspect="1"/>
+            </wp:cNvGraphicFramePr>
+            <a:graphic xmlns:a="http://schemas.openxmlformats.org/drawingml/2006/main">
+              <a:graphicData uri="http://schemas.openxmlformats.org/drawingml/2006/picture">
+                <pic:pic xmlns:pic="http://schemas.openxmlformats.org/drawingml/2006/picture">
+                  <pic:nvPicPr>
+                    <pic:cNvPr id="2" name="Image2" descr=""/>
+                    <pic:cNvPicPr>
+                      <a:picLocks noChangeAspect="1" noChangeArrowheads="1"/>
+                    </pic:cNvPicPr>
+                  </pic:nvPicPr>
+                  <pic:blipFill>
+                    <a:blip r:embed="rId3"/>
+                    <a:stretch>
+                      <a:fillRect/>
+                    </a:stretch>
+                  </pic:blipFill>
+                  <pic:spPr bwMode="auto">
+                    <a:xfrm>
+                      <a:off x="0" y="0"/>
+                      <a:ext cx="6156325" cy="2585085"/>
+                    </a:xfrm>
+                    <a:prstGeom prst="rect">
+                      <a:avLst/>
+                    </a:prstGeom>
+                  </pic:spPr>
+                </pic:pic>
+              </a:graphicData>
+            </a:graphic>
+          </wp:anchor>
+        </w:drawing>
+      </w:r>
+      <w:r>
+        <w:rPr>
+          <w:rFonts w:ascii="Times New Roman" w:hAnsi="Times New Roman"/>
+          <w:b/>
+          <w:bCs/>
+          <w:i/>
+          <w:iCs/>
+          <w:sz w:val="20"/>
+          <w:szCs w:val="20"/>
+        </w:rPr>
+        <w:t>Figura 1-</w:t>
+      </w:r>
+      <w:r>
+        <w:rPr>
+          <w:rFonts w:ascii="Times New Roman" w:hAnsi="Times New Roman"/>
+          <w:b/>
+          <w:bCs/>
+          <w:i/>
+          <w:iCs/>
+          <w:sz w:val="20"/>
+          <w:szCs w:val="20"/>
+        </w:rPr>
+        <w:t>2</w:t>
+      </w:r>
+      <w:r>
+        <w:rPr>
+          <w:rFonts w:ascii="Times New Roman" w:hAnsi="Times New Roman"/>
+          <w:b/>
+          <w:bCs/>
+          <w:i/>
+          <w:iCs/>
+          <w:sz w:val="20"/>
+          <w:szCs w:val="20"/>
+        </w:rPr>
+        <w:t xml:space="preserve"> </w:t>
+      </w:r>
+      <w:r>
+        <w:rPr>
+          <w:rFonts w:ascii="Times New Roman" w:hAnsi="Times New Roman"/>
+          <w:b/>
+          <w:bCs/>
+          <w:i/>
+          <w:iCs/>
+          <w:sz w:val="20"/>
+          <w:szCs w:val="20"/>
+        </w:rPr>
+        <w:t>USF</w:t>
+      </w:r>
+      <w:r>
+        <w:rPr>
+          <w:rFonts w:ascii="Times New Roman" w:hAnsi="Times New Roman"/>
+          <w:b/>
+          <w:bCs/>
+          <w:i/>
+          <w:iCs/>
+          <w:sz w:val="20"/>
+          <w:szCs w:val="20"/>
+        </w:rPr>
+        <w:t xml:space="preserve"> - Stack implementation</w:t>
       </w:r>
     </w:p>
     <w:p>
@@ -1482,7 +2022,12 @@
         <w:pStyle w:val="TextBody"/>
         <w:spacing w:lineRule="auto" w:line="360"/>
         <w:jc w:val="left"/>
-        <w:rPr/>
+        <w:rPr>
+          <w:rFonts w:ascii="Times New Roman" w:hAnsi="Times New Roman"/>
+          <w:b w:val="false"/>
+          <w:b w:val="false"/>
+          <w:bCs w:val="false"/>
+        </w:rPr>
       </w:pPr>
       <w:r>
         <w:rPr>
@@ -1491,11 +2036,150 @@
           <w:bCs w:val="false"/>
         </w:rPr>
         <w:tab/>
-      </w:r>
-    </w:p>
-    <w:p>
-      <w:pPr>
-        <w:pStyle w:val="Normal"/>
+        <w:t>Ca și controale de flux, are un limitator de timp pentru viteza cu care se întâmplă animația unei operații din cadrul exercițiului, butoane de începere și pauză, butoane care îți oferă posibilitatea să mergi doar câte un pas în algoritm, înainte sau înapoi, și niște butoane speciale care depind de exercițiu și definesc operațiile care se pot face.</w:t>
+      </w:r>
+    </w:p>
+    <w:p>
+      <w:pPr>
+        <w:pStyle w:val="TextBody"/>
+        <w:spacing w:lineRule="auto" w:line="360"/>
+        <w:jc w:val="left"/>
+        <w:rPr>
+          <w:rFonts w:ascii="Times New Roman" w:hAnsi="Times New Roman"/>
+          <w:b w:val="false"/>
+          <w:b w:val="false"/>
+          <w:bCs w:val="false"/>
+        </w:rPr>
+      </w:pPr>
+      <w:r>
+        <w:rPr>
+          <w:rFonts w:ascii="Times New Roman" w:hAnsi="Times New Roman"/>
+          <w:b w:val="false"/>
+          <w:bCs w:val="false"/>
+        </w:rPr>
+        <w:tab/>
+      </w:r>
+      <w:r>
+        <w:rPr>
+          <w:rFonts w:ascii="Times New Roman" w:hAnsi="Times New Roman"/>
+          <w:b w:val="false"/>
+          <w:bCs w:val="false"/>
+        </w:rPr>
+        <w:t>Majoritatea vizualizărilor nu sunt interactive, ci doar operațiile specifice acelui exercițiu schimbă vizualizarea în vreun mod. Totuși are animații destul de interesante și diverse, plăcute utilizatorului. Vizualizarea este conținută într-un bloc canvas care se poate redimensiona după plăcerea utilizatorului și restricțiilor browser-ului.</w:t>
+      </w:r>
+    </w:p>
+    <w:p>
+      <w:pPr>
+        <w:pStyle w:val="TextBody"/>
+        <w:spacing w:lineRule="auto" w:line="360"/>
+        <w:jc w:val="left"/>
+        <w:rPr>
+          <w:rFonts w:ascii="Times New Roman" w:hAnsi="Times New Roman"/>
+          <w:b w:val="false"/>
+          <w:b w:val="false"/>
+          <w:bCs w:val="false"/>
+        </w:rPr>
+      </w:pPr>
+      <w:r>
+        <w:rPr>
+          <w:rFonts w:ascii="Times New Roman" w:hAnsi="Times New Roman"/>
+          <w:b w:val="false"/>
+          <w:bCs w:val="false"/>
+        </w:rPr>
+        <w:tab/>
+        <w:t>Aplicația este relativ flexibilă, putănd lua ca date de intrare și ieșire orice în contextul exercițiului. Un dezavantaj este faptul că nu se pot da mai multe operații deodată, deci dacă s-a pierdut sesiunea, trebuie refăcute operațiile, de mână, din nou. Deobicei, există mai multe operații care se fac asupra unei structuri de date sau algoritm, și ar fi natural să se poată spune numărul de operații pe prima linie din datele de intrare, iar după aceea să se descrie fiecare operație în parte pe următoarele linii.</w:t>
+      </w:r>
+    </w:p>
+    <w:p>
+      <w:pPr>
+        <w:pStyle w:val="TextBody"/>
+        <w:spacing w:lineRule="auto" w:line="360"/>
+        <w:jc w:val="left"/>
+        <w:rPr>
+          <w:rFonts w:ascii="Times New Roman" w:hAnsi="Times New Roman"/>
+          <w:b w:val="false"/>
+          <w:b w:val="false"/>
+          <w:bCs w:val="false"/>
+        </w:rPr>
+      </w:pPr>
+      <w:r>
+        <w:rPr>
+          <w:rFonts w:ascii="Times New Roman" w:hAnsi="Times New Roman"/>
+          <w:b w:val="false"/>
+          <w:bCs w:val="false"/>
+        </w:rPr>
+        <w:tab/>
+        <w:t xml:space="preserve">În concluzie, aplicația dezvoltată de </w:t>
+      </w:r>
+      <w:r>
+        <w:rPr>
+          <w:rFonts w:ascii="Times New Roman" w:hAnsi="Times New Roman"/>
+          <w:b w:val="false"/>
+          <w:bCs w:val="false"/>
+          <w:sz w:val="24"/>
+          <w:szCs w:val="24"/>
+        </w:rPr>
+        <w:t>Universitatea din San Francisco</w:t>
+      </w:r>
+      <w:r>
+        <w:rPr>
+          <w:rFonts w:ascii="Times New Roman" w:hAnsi="Times New Roman"/>
+          <w:b w:val="false"/>
+          <w:bCs w:val="false"/>
+          <w:sz w:val="24"/>
+          <w:szCs w:val="24"/>
+        </w:rPr>
+        <w:t xml:space="preserve"> oferă o gamă largă de algoritmi și structuri de date și o pagin</w:t>
+      </w:r>
+      <w:r>
+        <w:rPr>
+          <w:rFonts w:ascii="Times New Roman" w:hAnsi="Times New Roman"/>
+          <w:b w:val="false"/>
+          <w:bCs w:val="false"/>
+          <w:sz w:val="24"/>
+          <w:szCs w:val="24"/>
+        </w:rPr>
+        <w:t>ă</w:t>
+      </w:r>
+      <w:r>
+        <w:rPr>
+          <w:rFonts w:ascii="Times New Roman" w:hAnsi="Times New Roman"/>
+          <w:b w:val="false"/>
+          <w:bCs w:val="false"/>
+          <w:sz w:val="24"/>
+          <w:szCs w:val="24"/>
+        </w:rPr>
+        <w:t xml:space="preserve"> de simulare destul de completă. Cu toate acestea, există câteva lucruri dezavantajoase, cum ar fi vizualizări care trebuie redimensionate de mână în caz că</w:t>
+      </w:r>
+    </w:p>
+    <w:p>
+      <w:pPr>
+        <w:pStyle w:val="TextBody"/>
+        <w:spacing w:lineRule="auto" w:line="360"/>
+        <w:jc w:val="left"/>
+        <w:rPr>
+          <w:rFonts w:ascii="Times New Roman" w:hAnsi="Times New Roman"/>
+          <w:b w:val="false"/>
+          <w:b w:val="false"/>
+          <w:bCs w:val="false"/>
+        </w:rPr>
+      </w:pPr>
+      <w:r>
+        <w:rPr>
+          <w:rFonts w:ascii="Times New Roman" w:hAnsi="Times New Roman"/>
+          <w:b w:val="false"/>
+          <w:bCs w:val="false"/>
+          <w:sz w:val="24"/>
+          <w:szCs w:val="24"/>
+        </w:rPr>
+        <w:t>există prea multe date de afișat, sau operațiile care trebuie procesate una câte una.</w:t>
+      </w:r>
+    </w:p>
+    <w:p>
+      <w:pPr>
+        <w:pStyle w:val="TextBody"/>
+        <w:spacing w:lineRule="auto" w:line="360"/>
+        <w:jc w:val="left"/>
         <w:rPr>
           <w:rFonts w:ascii="Times New Roman" w:hAnsi="Times New Roman"/>
           <w:b/>
@@ -1513,141 +2197,367 @@
           <w:sz w:val="28"/>
           <w:szCs w:val="28"/>
         </w:rPr>
-      </w:r>
-    </w:p>
-    <w:p>
-      <w:pPr>
-        <w:pStyle w:val="Normal"/>
-        <w:rPr/>
-      </w:pPr>
-      <w:r>
-        <w:rPr/>
-      </w:r>
-    </w:p>
-    <w:p>
-      <w:pPr>
-        <w:pStyle w:val="Normal"/>
-        <w:rPr/>
-      </w:pPr>
-      <w:r>
-        <w:rPr/>
-      </w:r>
-    </w:p>
-    <w:p>
-      <w:pPr>
-        <w:pStyle w:val="Normal"/>
-        <w:rPr/>
-      </w:pPr>
-      <w:r>
-        <w:rPr/>
-      </w:r>
-    </w:p>
-    <w:p>
-      <w:pPr>
-        <w:pStyle w:val="Normal"/>
-        <w:rPr/>
-      </w:pPr>
-      <w:r>
-        <w:rPr/>
-      </w:r>
-    </w:p>
-    <w:p>
-      <w:pPr>
-        <w:pStyle w:val="Normal"/>
-        <w:rPr/>
-      </w:pPr>
-      <w:r>
-        <w:rPr/>
-      </w:r>
-    </w:p>
-    <w:p>
-      <w:pPr>
-        <w:pStyle w:val="Normal"/>
-        <w:rPr/>
-      </w:pPr>
-      <w:r>
-        <w:rPr/>
-      </w:r>
-    </w:p>
-    <w:p>
-      <w:pPr>
-        <w:pStyle w:val="Normal"/>
-        <w:rPr/>
-      </w:pPr>
-      <w:r>
-        <w:rPr/>
-      </w:r>
-    </w:p>
-    <w:p>
-      <w:pPr>
-        <w:pStyle w:val="Normal"/>
-        <w:rPr/>
-      </w:pPr>
-      <w:r>
-        <w:rPr/>
-      </w:r>
-    </w:p>
-    <w:p>
-      <w:pPr>
-        <w:pStyle w:val="Normal"/>
-        <w:rPr/>
-      </w:pPr>
-      <w:r>
-        <w:rPr/>
-      </w:r>
-    </w:p>
-    <w:p>
-      <w:pPr>
-        <w:pStyle w:val="Normal"/>
-        <w:rPr/>
-      </w:pPr>
-      <w:r>
-        <w:rPr/>
-      </w:r>
-    </w:p>
-    <w:p>
-      <w:pPr>
-        <w:pStyle w:val="Normal"/>
-        <w:rPr/>
-      </w:pPr>
-      <w:r>
-        <w:rPr/>
-      </w:r>
-    </w:p>
-    <w:p>
-      <w:pPr>
-        <w:pStyle w:val="Normal"/>
-        <w:rPr/>
-      </w:pPr>
-      <w:r>
-        <w:rPr/>
-      </w:r>
-    </w:p>
-    <w:p>
-      <w:pPr>
-        <w:pStyle w:val="Normal"/>
-        <w:rPr/>
-      </w:pPr>
-      <w:r>
-        <w:rPr/>
-      </w:r>
-    </w:p>
-    <w:p>
-      <w:pPr>
-        <w:pStyle w:val="Normal"/>
-        <w:rPr/>
-      </w:pPr>
-      <w:r>
-        <w:rPr/>
-      </w:r>
-    </w:p>
-    <w:p>
-      <w:pPr>
-        <w:pStyle w:val="Normal"/>
-        <w:rPr/>
-      </w:pPr>
-      <w:r>
-        <w:rPr/>
+        <w:t>[3] CsAcademy App</w:t>
+      </w:r>
+      <w:r>
+        <w:rPr>
+          <w:rFonts w:ascii="Times New Roman" w:hAnsi="Times New Roman"/>
+          <w:b/>
+          <w:bCs/>
+          <w:sz w:val="28"/>
+          <w:szCs w:val="28"/>
+        </w:rPr>
+        <w:t>lication</w:t>
+      </w:r>
+      <w:r>
+        <w:rPr>
+          <w:rFonts w:ascii="Times New Roman" w:hAnsi="Times New Roman"/>
+          <w:b/>
+          <w:bCs/>
+          <w:sz w:val="28"/>
+          <w:szCs w:val="28"/>
+        </w:rPr>
+        <w:t>s</w:t>
+      </w:r>
+    </w:p>
+    <w:p>
+      <w:pPr>
+        <w:pStyle w:val="TextBody"/>
+        <w:spacing w:lineRule="auto" w:line="360"/>
+        <w:jc w:val="left"/>
+        <w:rPr>
+          <w:rFonts w:ascii="Times New Roman" w:hAnsi="Times New Roman"/>
+          <w:b/>
+          <w:b/>
+          <w:bCs/>
+          <w:sz w:val="28"/>
+          <w:szCs w:val="28"/>
+        </w:rPr>
+      </w:pPr>
+      <w:r>
+        <w:rPr>
+          <w:rFonts w:ascii="Times New Roman" w:hAnsi="Times New Roman"/>
+          <w:b/>
+          <w:bCs/>
+          <w:sz w:val="28"/>
+          <w:szCs w:val="28"/>
+        </w:rPr>
+        <w:tab/>
+      </w:r>
+      <w:r>
+        <w:rPr>
+          <w:rFonts w:ascii="Times New Roman" w:hAnsi="Times New Roman"/>
+          <w:b w:val="false"/>
+          <w:bCs w:val="false"/>
+          <w:sz w:val="24"/>
+          <w:szCs w:val="24"/>
+        </w:rPr>
+        <w:t>Acest site este folosit în principal pentru concursuri de algoritmică, dar are niste sub-aplicații pe care orice utilizator le poate folosi caz că dorește să vizualizeze o structură de date.</w:t>
+      </w:r>
+    </w:p>
+    <w:p>
+      <w:pPr>
+        <w:pStyle w:val="TextBody"/>
+        <w:spacing w:lineRule="auto" w:line="360"/>
+        <w:jc w:val="left"/>
+        <w:rPr>
+          <w:rFonts w:ascii="Times New Roman" w:hAnsi="Times New Roman"/>
+          <w:b/>
+          <w:b/>
+          <w:bCs/>
+          <w:sz w:val="28"/>
+          <w:szCs w:val="28"/>
+        </w:rPr>
+      </w:pPr>
+      <w:r>
+        <w:rPr>
+          <w:rFonts w:ascii="Times New Roman" w:hAnsi="Times New Roman"/>
+          <w:b w:val="false"/>
+          <w:bCs w:val="false"/>
+          <w:sz w:val="24"/>
+          <w:szCs w:val="24"/>
+        </w:rPr>
+        <w:t>Cele mai importante aplicații sunt "Graph Editor" și "Geometry Widget"</w:t>
+      </w:r>
+      <w:r>
+        <w:rPr>
+          <w:rFonts w:ascii="Times New Roman" w:hAnsi="Times New Roman"/>
+          <w:b w:val="false"/>
+          <w:bCs w:val="false"/>
+          <w:sz w:val="24"/>
+          <w:szCs w:val="24"/>
+        </w:rPr>
+        <w:t xml:space="preserve">. Aceste aplicații construiesc o vizualizare bazată pe date de intrare scrise de utilizator. </w:t>
+      </w:r>
+    </w:p>
+    <w:p>
+      <w:pPr>
+        <w:pStyle w:val="TextBody"/>
+        <w:spacing w:lineRule="auto" w:line="360"/>
+        <w:jc w:val="center"/>
+        <w:rPr>
+          <w:rFonts w:ascii="Times New Roman" w:hAnsi="Times New Roman"/>
+          <w:b/>
+          <w:b/>
+          <w:bCs/>
+          <w:sz w:val="28"/>
+          <w:szCs w:val="28"/>
+        </w:rPr>
+      </w:pPr>
+      <w:r>
+        <w:drawing>
+          <wp:anchor behindDoc="0" distT="0" distB="0" distL="0" distR="0" simplePos="0" locked="0" layoutInCell="1" allowOverlap="1" relativeHeight="4">
+            <wp:simplePos x="0" y="0"/>
+            <wp:positionH relativeFrom="column">
+              <wp:align>center</wp:align>
+            </wp:positionH>
+            <wp:positionV relativeFrom="paragraph">
+              <wp:posOffset>635</wp:posOffset>
+            </wp:positionV>
+            <wp:extent cx="6156325" cy="3109595"/>
+            <wp:effectExtent l="0" t="0" r="0" b="0"/>
+            <wp:wrapSquare wrapText="largest"/>
+            <wp:docPr id="3" name="Image3" descr=""/>
+            <wp:cNvGraphicFramePr>
+              <a:graphicFrameLocks xmlns:a="http://schemas.openxmlformats.org/drawingml/2006/main" noChangeAspect="1"/>
+            </wp:cNvGraphicFramePr>
+            <a:graphic xmlns:a="http://schemas.openxmlformats.org/drawingml/2006/main">
+              <a:graphicData uri="http://schemas.openxmlformats.org/drawingml/2006/picture">
+                <pic:pic xmlns:pic="http://schemas.openxmlformats.org/drawingml/2006/picture">
+                  <pic:nvPicPr>
+                    <pic:cNvPr id="3" name="Image3" descr=""/>
+                    <pic:cNvPicPr>
+                      <a:picLocks noChangeAspect="1" noChangeArrowheads="1"/>
+                    </pic:cNvPicPr>
+                  </pic:nvPicPr>
+                  <pic:blipFill>
+                    <a:blip r:embed="rId4"/>
+                    <a:stretch>
+                      <a:fillRect/>
+                    </a:stretch>
+                  </pic:blipFill>
+                  <pic:spPr bwMode="auto">
+                    <a:xfrm>
+                      <a:off x="0" y="0"/>
+                      <a:ext cx="6156325" cy="3109595"/>
+                    </a:xfrm>
+                    <a:prstGeom prst="rect">
+                      <a:avLst/>
+                    </a:prstGeom>
+                  </pic:spPr>
+                </pic:pic>
+              </a:graphicData>
+            </a:graphic>
+          </wp:anchor>
+        </w:drawing>
+      </w:r>
+      <w:r>
+        <w:rPr>
+          <w:rFonts w:ascii="Times New Roman" w:hAnsi="Times New Roman"/>
+          <w:b w:val="false"/>
+          <w:bCs w:val="false"/>
+          <w:sz w:val="24"/>
+          <w:szCs w:val="24"/>
+        </w:rPr>
+        <w:tab/>
+      </w:r>
+      <w:r>
+        <w:rPr>
+          <w:rFonts w:ascii="Times New Roman" w:hAnsi="Times New Roman"/>
+          <w:b/>
+          <w:bCs/>
+          <w:i/>
+          <w:iCs/>
+          <w:sz w:val="20"/>
+          <w:szCs w:val="20"/>
+        </w:rPr>
+        <w:t>Figura 1-</w:t>
+      </w:r>
+      <w:r>
+        <w:rPr>
+          <w:rFonts w:ascii="Times New Roman" w:hAnsi="Times New Roman"/>
+          <w:b/>
+          <w:bCs/>
+          <w:i/>
+          <w:iCs/>
+          <w:sz w:val="20"/>
+          <w:szCs w:val="20"/>
+        </w:rPr>
+        <w:t>3</w:t>
+      </w:r>
+      <w:r>
+        <w:rPr>
+          <w:rFonts w:ascii="Times New Roman" w:hAnsi="Times New Roman"/>
+          <w:b/>
+          <w:bCs/>
+          <w:i/>
+          <w:iCs/>
+          <w:sz w:val="20"/>
+          <w:szCs w:val="20"/>
+        </w:rPr>
+        <w:t xml:space="preserve"> </w:t>
+      </w:r>
+      <w:r>
+        <w:rPr>
+          <w:rFonts w:ascii="Times New Roman" w:hAnsi="Times New Roman"/>
+          <w:b/>
+          <w:bCs/>
+          <w:i/>
+          <w:iCs/>
+          <w:sz w:val="20"/>
+          <w:szCs w:val="20"/>
+        </w:rPr>
+        <w:t>CsAcademy</w:t>
+      </w:r>
+      <w:r>
+        <w:rPr>
+          <w:rFonts w:ascii="Times New Roman" w:hAnsi="Times New Roman"/>
+          <w:b/>
+          <w:bCs/>
+          <w:i/>
+          <w:iCs/>
+          <w:sz w:val="20"/>
+          <w:szCs w:val="20"/>
+        </w:rPr>
+        <w:t xml:space="preserve"> - Graph </w:t>
+      </w:r>
+      <w:r>
+        <w:rPr>
+          <w:rFonts w:ascii="Times New Roman" w:hAnsi="Times New Roman"/>
+          <w:b/>
+          <w:bCs/>
+          <w:i/>
+          <w:iCs/>
+          <w:sz w:val="20"/>
+          <w:szCs w:val="20"/>
+        </w:rPr>
+        <w:t>E</w:t>
+      </w:r>
+      <w:r>
+        <w:rPr>
+          <w:rFonts w:ascii="Times New Roman" w:hAnsi="Times New Roman"/>
+          <w:b/>
+          <w:bCs/>
+          <w:i/>
+          <w:iCs/>
+          <w:sz w:val="20"/>
+          <w:szCs w:val="20"/>
+        </w:rPr>
+        <w:t>ditor</w:t>
+      </w:r>
+    </w:p>
+    <w:p>
+      <w:pPr>
+        <w:pStyle w:val="TextBody"/>
+        <w:spacing w:lineRule="auto" w:line="360"/>
+        <w:jc w:val="left"/>
+        <w:rPr>
+          <w:rFonts w:ascii="Times New Roman" w:hAnsi="Times New Roman"/>
+          <w:b w:val="false"/>
+          <w:b w:val="false"/>
+          <w:bCs w:val="false"/>
+          <w:i w:val="false"/>
+          <w:i w:val="false"/>
+          <w:iCs w:val="false"/>
+          <w:sz w:val="24"/>
+          <w:szCs w:val="24"/>
+        </w:rPr>
+      </w:pPr>
+      <w:r>
+        <w:rPr>
+          <w:rFonts w:ascii="Times New Roman" w:hAnsi="Times New Roman"/>
+          <w:b w:val="false"/>
+          <w:bCs w:val="false"/>
+          <w:i w:val="false"/>
+          <w:iCs w:val="false"/>
+          <w:sz w:val="24"/>
+          <w:szCs w:val="24"/>
+        </w:rPr>
+        <w:tab/>
+        <w:t>Astfel, la partea de control al fluxului aplicațiile nu au nimic utlizabil. În schimb, vizualizările sunt interactive, pot fi redimensionate prin utilizarea mouse-ului (scroll, drag-and-drop) și au suport pentru dispozitive mobile.</w:t>
+      </w:r>
+    </w:p>
+    <w:p>
+      <w:pPr>
+        <w:pStyle w:val="TextBody"/>
+        <w:spacing w:lineRule="auto" w:line="360"/>
+        <w:jc w:val="left"/>
+        <w:rPr>
+          <w:rFonts w:ascii="Times New Roman" w:hAnsi="Times New Roman"/>
+          <w:b w:val="false"/>
+          <w:b w:val="false"/>
+          <w:bCs w:val="false"/>
+          <w:i w:val="false"/>
+          <w:i w:val="false"/>
+          <w:iCs w:val="false"/>
+          <w:sz w:val="24"/>
+          <w:szCs w:val="24"/>
+        </w:rPr>
+      </w:pPr>
+      <w:r>
+        <w:rPr>
+          <w:rFonts w:ascii="Times New Roman" w:hAnsi="Times New Roman"/>
+          <w:b w:val="false"/>
+          <w:bCs w:val="false"/>
+          <w:i w:val="false"/>
+          <w:iCs w:val="false"/>
+          <w:sz w:val="24"/>
+          <w:szCs w:val="24"/>
+        </w:rPr>
+        <w:tab/>
+        <w:t>Mai mult, datele de intrare pot fi scrise în totalitate de utilizator, doar că trebuie scrise într-un format predefinit pentru o bună funcționare a aplicației. Există și mai multe moduri pentru editarea vizualizării fară ajutorului datelor de intrare.</w:t>
+      </w:r>
+    </w:p>
+    <w:p>
+      <w:pPr>
+        <w:pStyle w:val="TextBody"/>
+        <w:spacing w:lineRule="auto" w:line="360"/>
+        <w:jc w:val="left"/>
+        <w:rPr>
+          <w:rFonts w:ascii="Times New Roman" w:hAnsi="Times New Roman"/>
+          <w:b w:val="false"/>
+          <w:b w:val="false"/>
+          <w:bCs w:val="false"/>
+          <w:sz w:val="24"/>
+          <w:szCs w:val="24"/>
+        </w:rPr>
+      </w:pPr>
+      <w:r>
+        <w:rPr>
+          <w:rFonts w:ascii="Times New Roman" w:hAnsi="Times New Roman"/>
+          <w:b w:val="false"/>
+          <w:bCs w:val="false"/>
+          <w:i w:val="false"/>
+          <w:iCs w:val="false"/>
+          <w:sz w:val="24"/>
+          <w:szCs w:val="24"/>
+        </w:rPr>
+        <w:tab/>
+        <w:t>În concluzie, chiar dacă aplicațiile nu sunt făcute pentru a învăța user-ul un anumit algoritm sau</w:t>
+      </w:r>
+      <w:r>
+        <w:rPr>
+          <w:rFonts w:ascii="Times New Roman" w:hAnsi="Times New Roman"/>
+          <w:b w:val="false"/>
+          <w:bCs w:val="false"/>
+          <w:i w:val="false"/>
+          <w:iCs w:val="false"/>
+          <w:sz w:val="24"/>
+          <w:szCs w:val="24"/>
+        </w:rPr>
+        <w:t xml:space="preserve"> o anumită</w:t>
+      </w:r>
+      <w:r>
+        <w:rPr>
+          <w:rFonts w:ascii="Times New Roman" w:hAnsi="Times New Roman"/>
+          <w:b w:val="false"/>
+          <w:bCs w:val="false"/>
+          <w:i w:val="false"/>
+          <w:iCs w:val="false"/>
+          <w:sz w:val="24"/>
+          <w:szCs w:val="24"/>
+        </w:rPr>
+        <w:t xml:space="preserve"> structură de date, ele pot fi folosite pentru a face vizualizari cu diferite scopuri (prezentări, lecții la școală etc.).</w:t>
       </w:r>
     </w:p>
     <w:p>
@@ -1659,6 +2569,943 @@
         </w:numPr>
         <w:rPr/>
       </w:pPr>
+      <w:bookmarkStart w:id="5" w:name="__RefHeading___Toc475_1062858218"/>
+      <w:bookmarkEnd w:id="5"/>
+      <w:r>
+        <w:rPr/>
+        <w:t>3. Tehnologii utilizate</w:t>
+      </w:r>
+    </w:p>
+    <w:p>
+      <w:pPr>
+        <w:pStyle w:val="Heading2"/>
+        <w:numPr>
+          <w:ilvl w:val="1"/>
+          <w:numId w:val="1"/>
+        </w:numPr>
+        <w:rPr/>
+      </w:pPr>
+      <w:bookmarkStart w:id="6" w:name="__RefHeading___Toc477_1062858218"/>
+      <w:bookmarkEnd w:id="6"/>
+      <w:r>
+        <w:rPr/>
+        <w:t>3.1 Javascript</w:t>
+      </w:r>
+    </w:p>
+    <w:p>
+      <w:pPr>
+        <w:pStyle w:val="TextBody"/>
+        <w:spacing w:lineRule="auto" w:line="360"/>
+        <w:rPr/>
+      </w:pPr>
+      <w:r>
+        <w:rPr/>
+        <w:tab/>
+      </w:r>
+      <w:r>
+        <w:rPr/>
+        <w:t xml:space="preserve">Fiind o aplicație web, limbajul principal folosit, pe lângă HTML și CSS, este Javascript. </w:t>
+      </w:r>
+    </w:p>
+    <w:p>
+      <w:pPr>
+        <w:pStyle w:val="TextBody"/>
+        <w:spacing w:lineRule="auto" w:line="360"/>
+        <w:rPr/>
+      </w:pPr>
+      <w:r>
+        <w:rPr/>
+        <w:tab/>
+        <w:t>Javascript este un limbaj de programare orientat obiect baza</w:t>
+      </w:r>
+      <w:r>
+        <w:rPr/>
+        <w:t>t</w:t>
+      </w:r>
+      <w:r>
+        <w:rPr/>
+        <w:t xml:space="preserve"> pe conceptul prototipurilor.</w:t>
+      </w:r>
+      <w:r>
+        <w:rPr/>
+        <w:t xml:space="preserve"> Totodată, este un limbaj dinamic, unde orice proprietate a unui obiect se poate schimba la </w:t>
+      </w:r>
+      <w:r>
+        <w:rPr>
+          <w:i/>
+          <w:iCs/>
+        </w:rPr>
+        <w:t>run-time</w:t>
+      </w:r>
+      <w:r>
+        <w:rPr/>
+        <w:t>.</w:t>
+      </w:r>
+    </w:p>
+    <w:p>
+      <w:pPr>
+        <w:pStyle w:val="TextBody"/>
+        <w:spacing w:lineRule="auto" w:line="360"/>
+        <w:rPr/>
+      </w:pPr>
+      <w:r>
+        <w:rPr/>
+        <w:t xml:space="preserve">Astfel, este un limbaj flexibil și </w:t>
+      </w:r>
+      <w:r>
+        <w:rPr/>
+        <w:t>este ideal pentru o aplicație unde nu se cunosc datele cu care se va lucra (fiind o aplicație de tip client-server).</w:t>
+      </w:r>
+    </w:p>
+    <w:p>
+      <w:pPr>
+        <w:pStyle w:val="TextBody"/>
+        <w:spacing w:lineRule="auto" w:line="360"/>
+        <w:rPr/>
+      </w:pPr>
+      <w:r>
+        <w:rPr/>
+        <w:tab/>
+        <w:t xml:space="preserve">Este asemănător limbajelor ca C++ sau Java, prin faptul că are funcții, obiecte, tipuri de date, dar diferă prin alte module cum ar fi obiectul </w:t>
+      </w:r>
+      <w:r>
+        <w:rPr>
+          <w:b w:val="false"/>
+          <w:bCs w:val="false"/>
+          <w:i/>
+          <w:iCs/>
+        </w:rPr>
+        <w:t>document</w:t>
+      </w:r>
+      <w:r>
+        <w:rPr>
+          <w:b w:val="false"/>
+          <w:bCs w:val="false"/>
+          <w:i/>
+          <w:iCs/>
+        </w:rPr>
+        <w:t xml:space="preserve"> </w:t>
+      </w:r>
+      <w:r>
+        <w:rPr>
+          <w:b w:val="false"/>
+          <w:bCs w:val="false"/>
+          <w:i w:val="false"/>
+          <w:iCs w:val="false"/>
+        </w:rPr>
+        <w:t>care este folosit pentru a comunica cu elementele de pe pagina ce formează DOM (</w:t>
+      </w:r>
+      <w:r>
+        <w:rPr>
+          <w:b w:val="false"/>
+          <w:bCs w:val="false"/>
+          <w:i/>
+          <w:iCs/>
+        </w:rPr>
+        <w:t>Document Object Model</w:t>
+      </w:r>
+      <w:r>
+        <w:rPr>
+          <w:b w:val="false"/>
+          <w:bCs w:val="false"/>
+          <w:i w:val="false"/>
+          <w:iCs w:val="false"/>
+        </w:rPr>
+        <w:t>)</w:t>
+      </w:r>
+      <w:r>
+        <w:rPr>
+          <w:b w:val="false"/>
+          <w:bCs w:val="false"/>
+          <w:i w:val="false"/>
+          <w:iCs w:val="false"/>
+        </w:rPr>
+        <w:t>.</w:t>
+      </w:r>
+    </w:p>
+    <w:p>
+      <w:pPr>
+        <w:pStyle w:val="TextBody"/>
+        <w:spacing w:lineRule="auto" w:line="360"/>
+        <w:jc w:val="center"/>
+        <w:rPr/>
+      </w:pPr>
+      <w:r>
+        <w:drawing>
+          <wp:anchor behindDoc="0" distT="0" distB="0" distL="0" distR="0" simplePos="0" locked="0" layoutInCell="1" allowOverlap="1" relativeHeight="5">
+            <wp:simplePos x="0" y="0"/>
+            <wp:positionH relativeFrom="column">
+              <wp:posOffset>57150</wp:posOffset>
+            </wp:positionH>
+            <wp:positionV relativeFrom="paragraph">
+              <wp:posOffset>-61595</wp:posOffset>
+            </wp:positionV>
+            <wp:extent cx="6156325" cy="2741295"/>
+            <wp:effectExtent l="0" t="0" r="0" b="0"/>
+            <wp:wrapSquare wrapText="largest"/>
+            <wp:docPr id="4" name="Image4" descr=""/>
+            <wp:cNvGraphicFramePr>
+              <a:graphicFrameLocks xmlns:a="http://schemas.openxmlformats.org/drawingml/2006/main" noChangeAspect="1"/>
+            </wp:cNvGraphicFramePr>
+            <a:graphic xmlns:a="http://schemas.openxmlformats.org/drawingml/2006/main">
+              <a:graphicData uri="http://schemas.openxmlformats.org/drawingml/2006/picture">
+                <pic:pic xmlns:pic="http://schemas.openxmlformats.org/drawingml/2006/picture">
+                  <pic:nvPicPr>
+                    <pic:cNvPr id="4" name="Image4" descr=""/>
+                    <pic:cNvPicPr>
+                      <a:picLocks noChangeAspect="1" noChangeArrowheads="1"/>
+                    </pic:cNvPicPr>
+                  </pic:nvPicPr>
+                  <pic:blipFill>
+                    <a:blip r:embed="rId5"/>
+                    <a:stretch>
+                      <a:fillRect/>
+                    </a:stretch>
+                  </pic:blipFill>
+                  <pic:spPr bwMode="auto">
+                    <a:xfrm>
+                      <a:off x="0" y="0"/>
+                      <a:ext cx="6156325" cy="2741295"/>
+                    </a:xfrm>
+                    <a:prstGeom prst="rect">
+                      <a:avLst/>
+                    </a:prstGeom>
+                  </pic:spPr>
+                </pic:pic>
+              </a:graphicData>
+            </a:graphic>
+          </wp:anchor>
+        </w:drawing>
+      </w:r>
+      <w:r>
+        <w:rPr>
+          <w:rFonts w:ascii="Times New Roman" w:hAnsi="Times New Roman"/>
+          <w:b/>
+          <w:bCs/>
+          <w:i/>
+          <w:iCs/>
+          <w:sz w:val="20"/>
+          <w:szCs w:val="20"/>
+        </w:rPr>
+        <w:t>Figura 1-</w:t>
+      </w:r>
+      <w:r>
+        <w:rPr>
+          <w:rFonts w:ascii="Times New Roman" w:hAnsi="Times New Roman"/>
+          <w:b/>
+          <w:bCs/>
+          <w:i/>
+          <w:iCs/>
+          <w:sz w:val="20"/>
+          <w:szCs w:val="20"/>
+        </w:rPr>
+        <w:t>4</w:t>
+      </w:r>
+      <w:r>
+        <w:rPr>
+          <w:rFonts w:ascii="Times New Roman" w:hAnsi="Times New Roman"/>
+          <w:b/>
+          <w:bCs/>
+          <w:i/>
+          <w:iCs/>
+          <w:sz w:val="20"/>
+          <w:szCs w:val="20"/>
+        </w:rPr>
+        <w:t xml:space="preserve"> </w:t>
+      </w:r>
+      <w:r>
+        <w:rPr>
+          <w:rFonts w:ascii="Times New Roman" w:hAnsi="Times New Roman"/>
+          <w:b/>
+          <w:bCs/>
+          <w:i/>
+          <w:iCs/>
+          <w:sz w:val="20"/>
+          <w:szCs w:val="20"/>
+        </w:rPr>
+        <w:t>Javascript TIOBE index</w:t>
+      </w:r>
+    </w:p>
+    <w:p>
+      <w:pPr>
+        <w:pStyle w:val="Normal"/>
+        <w:spacing w:lineRule="auto" w:line="360"/>
+        <w:rPr/>
+      </w:pPr>
+      <w:r>
+        <w:rPr/>
+        <w:tab/>
+      </w:r>
+      <w:r>
+        <w:rPr>
+          <w:b w:val="false"/>
+          <w:bCs w:val="false"/>
+          <w:i w:val="false"/>
+          <w:iCs w:val="false"/>
+        </w:rPr>
+        <w:t xml:space="preserve">Javascript în combinație cu HTML / CSS și mediul oferit de un browser (cookies, browser storage) formeaza un grup matur și puternic de tehnologii, comunitatea este mare și </w:t>
+      </w:r>
+      <w:r>
+        <w:rPr>
+          <w:b w:val="false"/>
+          <w:bCs w:val="false"/>
+          <w:i w:val="false"/>
+          <w:iCs w:val="false"/>
+        </w:rPr>
+        <w:t>foarte ajutătoare</w:t>
+      </w:r>
+      <w:r>
+        <w:rPr>
+          <w:b w:val="false"/>
+          <w:bCs w:val="false"/>
+          <w:i w:val="false"/>
+          <w:iCs w:val="false"/>
+        </w:rPr>
+        <w:t>.</w:t>
+      </w:r>
+    </w:p>
+    <w:p>
+      <w:pPr>
+        <w:pStyle w:val="Normal"/>
+        <w:spacing w:lineRule="auto" w:line="360"/>
+        <w:rPr/>
+      </w:pPr>
+      <w:r>
+        <w:rPr/>
+        <w:tab/>
+      </w:r>
+      <w:r>
+        <w:rPr/>
+        <w:t>Se observă din graficul obținut de cei de la TIOBE că Javascript, chiar și dupa 20 de ani de folosire în lumea dezvoltării aplicațiilor web, rămâne în top 10 cele mai folosite limbaje de programare de-a lungul globului.</w:t>
+      </w:r>
+    </w:p>
+    <w:p>
+      <w:pPr>
+        <w:pStyle w:val="Normal"/>
+        <w:spacing w:lineRule="auto" w:line="360"/>
+        <w:rPr/>
+      </w:pPr>
+      <w:r>
+        <w:rPr/>
+      </w:r>
+    </w:p>
+    <w:p>
+      <w:pPr>
+        <w:pStyle w:val="Heading2"/>
+        <w:numPr>
+          <w:ilvl w:val="1"/>
+          <w:numId w:val="1"/>
+        </w:numPr>
+        <w:rPr/>
+      </w:pPr>
+      <w:bookmarkStart w:id="7" w:name="__RefHeading___Toc479_1062858218"/>
+      <w:bookmarkEnd w:id="7"/>
+      <w:r>
+        <w:rPr/>
+        <w:t>3.2 Angular</w:t>
+      </w:r>
+    </w:p>
+    <w:p>
+      <w:pPr>
+        <w:pStyle w:val="Normal"/>
+        <w:spacing w:lineRule="auto" w:line="360"/>
+        <w:rPr/>
+      </w:pPr>
+      <w:r>
+        <w:rPr>
+          <w:b/>
+          <w:bCs/>
+        </w:rPr>
+        <w:tab/>
+      </w:r>
+      <w:r>
+        <w:rPr>
+          <w:b/>
+          <w:bCs/>
+        </w:rPr>
+        <w:t>Angular</w:t>
+      </w:r>
+      <w:r>
+        <w:rPr>
+          <w:b/>
+          <w:bCs/>
+        </w:rPr>
+        <w:t xml:space="preserve"> [4]</w:t>
+      </w:r>
+      <w:r>
+        <w:rPr>
+          <w:b/>
+          <w:bCs/>
+        </w:rPr>
+        <w:t xml:space="preserve"> </w:t>
+      </w:r>
+      <w:r>
+        <w:rPr>
+          <w:b w:val="false"/>
+          <w:bCs w:val="false"/>
+        </w:rPr>
+        <w:t xml:space="preserve">este succesorul popularului framework </w:t>
+      </w:r>
+      <w:r>
+        <w:rPr>
+          <w:b/>
+          <w:bCs/>
+        </w:rPr>
+        <w:t>AngularJs.</w:t>
+      </w:r>
+      <w:r>
+        <w:rPr>
+          <w:b w:val="false"/>
+          <w:bCs w:val="false"/>
+        </w:rPr>
+        <w:t xml:space="preserve"> </w:t>
+      </w:r>
+    </w:p>
+    <w:p>
+      <w:pPr>
+        <w:pStyle w:val="Normal"/>
+        <w:spacing w:lineRule="auto" w:line="360"/>
+        <w:rPr/>
+      </w:pPr>
+      <w:r>
+        <w:rPr>
+          <w:b w:val="false"/>
+          <w:bCs w:val="false"/>
+        </w:rPr>
+        <w:tab/>
+      </w:r>
+    </w:p>
+    <w:p>
+      <w:pPr>
+        <w:pStyle w:val="Normal"/>
+        <w:spacing w:lineRule="auto" w:line="360"/>
+        <w:rPr/>
+      </w:pPr>
+      <w:r>
+        <w:rPr>
+          <w:b w:val="false"/>
+          <w:bCs w:val="false"/>
+        </w:rPr>
+        <w:tab/>
+      </w:r>
+      <w:r>
+        <w:rPr>
+          <w:b w:val="false"/>
+          <w:bCs w:val="false"/>
+        </w:rPr>
+        <w:t xml:space="preserve">AngularJs este un framework bazat pe Javascript, menținut în principal de Google, </w:t>
+      </w:r>
+      <w:r>
+        <w:rPr>
+          <w:b w:val="false"/>
+          <w:bCs w:val="false"/>
+        </w:rPr>
+        <w:t xml:space="preserve">și permite dezvoltarea de </w:t>
+      </w:r>
+      <w:r>
+        <w:rPr>
+          <w:b w:val="false"/>
+          <w:bCs w:val="false"/>
+          <w:i/>
+          <w:iCs/>
+        </w:rPr>
+        <w:t xml:space="preserve">single-page applications. </w:t>
+      </w:r>
+      <w:r>
+        <w:rPr>
+          <w:b w:val="false"/>
+          <w:bCs w:val="false"/>
+          <w:i w:val="false"/>
+          <w:iCs w:val="false"/>
+        </w:rPr>
+        <w:t>Principalele obiective de design sunt:</w:t>
+      </w:r>
+    </w:p>
+    <w:p>
+      <w:pPr>
+        <w:pStyle w:val="Normal"/>
+        <w:spacing w:lineRule="auto" w:line="360"/>
+        <w:rPr>
+          <w:b w:val="false"/>
+          <w:b w:val="false"/>
+          <w:bCs w:val="false"/>
+          <w:i w:val="false"/>
+          <w:i w:val="false"/>
+          <w:iCs w:val="false"/>
+        </w:rPr>
+      </w:pPr>
+      <w:r>
+        <w:rPr/>
+      </w:r>
+    </w:p>
+    <w:p>
+      <w:pPr>
+        <w:pStyle w:val="Normal"/>
+        <w:numPr>
+          <w:ilvl w:val="0"/>
+          <w:numId w:val="5"/>
+        </w:numPr>
+        <w:spacing w:lineRule="auto" w:line="360"/>
+        <w:rPr/>
+      </w:pPr>
+      <w:r>
+        <w:rPr>
+          <w:b w:val="false"/>
+          <w:bCs w:val="false"/>
+          <w:i w:val="false"/>
+          <w:iCs w:val="false"/>
+        </w:rPr>
+        <w:t>s</w:t>
+      </w:r>
+      <w:r>
+        <w:rPr>
+          <w:b w:val="false"/>
+          <w:bCs w:val="false"/>
+          <w:i w:val="false"/>
+          <w:iCs w:val="false"/>
+        </w:rPr>
+        <w:t>ă decupleze manipularea DOM-ului (</w:t>
+      </w:r>
+      <w:r>
+        <w:rPr>
+          <w:b w:val="false"/>
+          <w:bCs w:val="false"/>
+          <w:i/>
+          <w:iCs/>
+        </w:rPr>
+        <w:t>Document Object Model</w:t>
+      </w:r>
+      <w:r>
+        <w:rPr>
+          <w:b w:val="false"/>
+          <w:bCs w:val="false"/>
+          <w:i w:val="false"/>
+          <w:iCs w:val="false"/>
+        </w:rPr>
+        <w:t>)</w:t>
+      </w:r>
+      <w:r>
+        <w:rPr>
+          <w:b w:val="false"/>
+          <w:bCs w:val="false"/>
+          <w:i/>
+          <w:iCs/>
+        </w:rPr>
+        <w:t xml:space="preserve"> </w:t>
+      </w:r>
+      <w:r>
+        <w:rPr>
+          <w:b w:val="false"/>
+          <w:bCs w:val="false"/>
+          <w:i w:val="false"/>
+          <w:iCs w:val="false"/>
+        </w:rPr>
+        <w:t>față de logica aplicației.</w:t>
+      </w:r>
+    </w:p>
+    <w:p>
+      <w:pPr>
+        <w:pStyle w:val="Normal"/>
+        <w:numPr>
+          <w:ilvl w:val="0"/>
+          <w:numId w:val="5"/>
+        </w:numPr>
+        <w:spacing w:lineRule="auto" w:line="360"/>
+        <w:rPr/>
+      </w:pPr>
+      <w:r>
+        <w:rPr>
+          <w:b w:val="false"/>
+          <w:bCs w:val="false"/>
+          <w:i w:val="false"/>
+          <w:iCs w:val="false"/>
+        </w:rPr>
+        <w:t>să decupleze frontend-ul de backend</w:t>
+      </w:r>
+      <w:r>
+        <w:rPr>
+          <w:b w:val="false"/>
+          <w:bCs w:val="false"/>
+          <w:i w:val="false"/>
+          <w:iCs w:val="false"/>
+        </w:rPr>
+        <w:t>. (are rolul de a împărți sarcinile separat, acceptând ideea lucrului în paralel)</w:t>
+      </w:r>
+    </w:p>
+    <w:p>
+      <w:pPr>
+        <w:pStyle w:val="Normal"/>
+        <w:numPr>
+          <w:ilvl w:val="0"/>
+          <w:numId w:val="5"/>
+        </w:numPr>
+        <w:spacing w:lineRule="auto" w:line="360"/>
+        <w:rPr/>
+      </w:pPr>
+      <w:r>
+        <w:rPr>
+          <w:b w:val="false"/>
+          <w:bCs w:val="false"/>
+          <w:i w:val="false"/>
+          <w:iCs w:val="false"/>
+        </w:rPr>
+        <w:t>să furnizeze o structură coerentă pe masură ce se vor dezvolta diferitele module ale aplicației (UI, logica de business, testarea)</w:t>
+      </w:r>
+    </w:p>
+    <w:p>
+      <w:pPr>
+        <w:pStyle w:val="Normal"/>
+        <w:spacing w:lineRule="auto" w:line="360"/>
+        <w:rPr/>
+      </w:pPr>
+      <w:r>
+        <w:rPr>
+          <w:b w:val="false"/>
+          <w:bCs w:val="false"/>
+          <w:i w:val="false"/>
+          <w:iCs w:val="false"/>
+        </w:rPr>
+        <w:tab/>
+      </w:r>
+    </w:p>
+    <w:p>
+      <w:pPr>
+        <w:pStyle w:val="Normal"/>
+        <w:spacing w:lineRule="auto" w:line="360"/>
+        <w:rPr/>
+      </w:pPr>
+      <w:r>
+        <w:rPr>
+          <w:b w:val="false"/>
+          <w:bCs w:val="false"/>
+          <w:i w:val="false"/>
+          <w:iCs w:val="false"/>
+        </w:rPr>
+        <w:tab/>
+      </w:r>
+      <w:r>
+        <w:rPr>
+          <w:b w:val="false"/>
+          <w:bCs w:val="false"/>
+          <w:i w:val="false"/>
+          <w:iCs w:val="false"/>
+        </w:rPr>
+        <w:t>Angular se bazează pe caracteristicile și flexibilitatea oferita de AngularJs, oferind un pachet complet (routing, componente, module, dependency injection) și posibilitatea de a crea aplicații pentru platforme mobile dar scriind Javascript.</w:t>
+      </w:r>
+    </w:p>
+    <w:p>
+      <w:pPr>
+        <w:pStyle w:val="Normal"/>
+        <w:spacing w:lineRule="auto" w:line="360"/>
+        <w:rPr/>
+      </w:pPr>
+      <w:r>
+        <w:rPr>
+          <w:b w:val="false"/>
+          <w:bCs w:val="false"/>
+          <w:i w:val="false"/>
+          <w:iCs w:val="false"/>
+        </w:rPr>
+        <w:tab/>
+        <w:t>Angular este tânăr în comparație cu AngularJs (2016 versus 2010) dar s-a înălțat rapid în rândul proiectelor de pe Github [5]</w:t>
+      </w:r>
+      <w:r>
+        <w:rPr>
+          <w:b w:val="false"/>
+          <w:bCs w:val="false"/>
+          <w:i w:val="false"/>
+          <w:iCs w:val="false"/>
+        </w:rPr>
+        <w:t>, crescând în popularitate an după an.</w:t>
+      </w:r>
+    </w:p>
+    <w:p>
+      <w:pPr>
+        <w:pStyle w:val="Normal"/>
+        <w:spacing w:lineRule="auto" w:line="360"/>
+        <w:rPr/>
+      </w:pPr>
+      <w:r>
+        <w:rPr>
+          <w:b w:val="false"/>
+          <w:bCs w:val="false"/>
+          <w:i w:val="false"/>
+          <w:iCs w:val="false"/>
+        </w:rPr>
+        <w:tab/>
+        <w:t>Majoritatea avantajelor față de Angularjs sunt:</w:t>
+      </w:r>
+    </w:p>
+    <w:p>
+      <w:pPr>
+        <w:pStyle w:val="Normal"/>
+        <w:numPr>
+          <w:ilvl w:val="0"/>
+          <w:numId w:val="6"/>
+        </w:numPr>
+        <w:spacing w:lineRule="auto" w:line="360"/>
+        <w:jc w:val="both"/>
+        <w:rPr/>
+      </w:pPr>
+      <w:r>
+        <w:rPr>
+          <w:b/>
+          <w:bCs/>
+          <w:i w:val="false"/>
+          <w:iCs w:val="false"/>
+        </w:rPr>
+        <w:t>Typescript</w:t>
+      </w:r>
+      <w:r>
+        <w:rPr>
+          <w:b w:val="false"/>
+          <w:bCs w:val="false"/>
+          <w:i w:val="false"/>
+          <w:iCs w:val="false"/>
+        </w:rPr>
+        <w:t>. este un limbaj statically-typed și este superset a lui Javascript. Angular te obligă să folosesti Typescript pentru a crea o aplicație web. Unul din marele avantaje ale lui Typescript este faptul ca, fiind tradus în Javascript, se poate configura să fie compatibil cu browsere vechi (cum ar fi Internet Explorer 8)</w:t>
+      </w:r>
+    </w:p>
+    <w:p>
+      <w:pPr>
+        <w:pStyle w:val="Normal"/>
+        <w:numPr>
+          <w:ilvl w:val="0"/>
+          <w:numId w:val="6"/>
+        </w:numPr>
+        <w:spacing w:lineRule="auto" w:line="360"/>
+        <w:rPr>
+          <w:b/>
+          <w:b/>
+          <w:bCs/>
+        </w:rPr>
+      </w:pPr>
+      <w:r>
+        <w:rPr>
+          <w:b/>
+          <w:bCs/>
+          <w:i w:val="false"/>
+          <w:iCs w:val="false"/>
+        </w:rPr>
+        <w:t xml:space="preserve">Angular-CLI: </w:t>
+      </w:r>
+      <w:r>
+        <w:rPr>
+          <w:b w:val="false"/>
+          <w:bCs w:val="false"/>
+          <w:i w:val="false"/>
+          <w:iCs w:val="false"/>
+        </w:rPr>
+        <w:t xml:space="preserve">este un utilitar pentru linia de comandă care te ajută la dezvoltarea de aplicații în Angular. Are comenzi pentru generare de componente sau directive, testare și are inclus un utilitar numit </w:t>
+      </w:r>
+      <w:r>
+        <w:rPr>
+          <w:b w:val="false"/>
+          <w:bCs w:val="false"/>
+          <w:i/>
+          <w:iCs/>
+        </w:rPr>
+        <w:t xml:space="preserve">Webpack </w:t>
+      </w:r>
+      <w:r>
+        <w:rPr>
+          <w:b w:val="false"/>
+          <w:bCs w:val="false"/>
+          <w:i w:val="false"/>
+          <w:iCs w:val="false"/>
+        </w:rPr>
+        <w:t>pentru împachetarea diferitelor biblioteci folosite în aplicație</w:t>
+      </w:r>
+      <w:r>
+        <w:rPr>
+          <w:b w:val="false"/>
+          <w:bCs w:val="false"/>
+          <w:i w:val="false"/>
+          <w:iCs w:val="false"/>
+        </w:rPr>
+        <w:t>.</w:t>
+      </w:r>
+    </w:p>
+    <w:p>
+      <w:pPr>
+        <w:pStyle w:val="Normal"/>
+        <w:numPr>
+          <w:ilvl w:val="0"/>
+          <w:numId w:val="6"/>
+        </w:numPr>
+        <w:spacing w:lineRule="auto" w:line="360"/>
+        <w:rPr>
+          <w:b/>
+          <w:b/>
+          <w:bCs/>
+        </w:rPr>
+      </w:pPr>
+      <w:r>
+        <w:rPr>
+          <w:b/>
+          <w:bCs/>
+          <w:i w:val="false"/>
+          <w:iCs w:val="false"/>
+        </w:rPr>
+        <w:t>M</w:t>
+      </w:r>
+      <w:r>
+        <w:rPr>
+          <w:b/>
+          <w:bCs/>
+          <w:i w:val="false"/>
+          <w:iCs w:val="false"/>
+        </w:rPr>
+        <w:t xml:space="preserve">odularitate: </w:t>
+      </w:r>
+      <w:r>
+        <w:rPr>
+          <w:b w:val="false"/>
+          <w:bCs w:val="false"/>
+          <w:i w:val="false"/>
+          <w:iCs w:val="false"/>
+        </w:rPr>
+        <w:t xml:space="preserve">Angular se bazează mult pe modularitate deoarece ofera o logică mai bună și te scapă de aplicații cu dimensiuni imense. Totodată este mentenabil și </w:t>
+      </w:r>
+      <w:r>
+        <w:rPr>
+          <w:b w:val="false"/>
+          <w:bCs w:val="false"/>
+          <w:i w:val="false"/>
+          <w:iCs w:val="false"/>
+        </w:rPr>
+        <w:t xml:space="preserve">oferă </w:t>
+      </w:r>
+      <w:r>
+        <w:rPr>
+          <w:b w:val="false"/>
+          <w:bCs w:val="false"/>
+          <w:i w:val="false"/>
+          <w:iCs w:val="false"/>
+        </w:rPr>
+        <w:t xml:space="preserve">extensibilitate. </w:t>
+      </w:r>
+    </w:p>
+    <w:p>
+      <w:pPr>
+        <w:pStyle w:val="Heading3"/>
+        <w:numPr>
+          <w:ilvl w:val="2"/>
+          <w:numId w:val="1"/>
+        </w:numPr>
+        <w:rPr/>
+      </w:pPr>
+      <w:r>
+        <w:rPr/>
+      </w:r>
+    </w:p>
+    <w:p>
+      <w:pPr>
+        <w:pStyle w:val="Heading2"/>
+        <w:numPr>
+          <w:ilvl w:val="1"/>
+          <w:numId w:val="1"/>
+        </w:numPr>
+        <w:rPr/>
+      </w:pPr>
+      <w:bookmarkStart w:id="8" w:name="__RefHeading___Toc481_1062858218"/>
+      <w:bookmarkEnd w:id="8"/>
+      <w:r>
+        <w:rPr/>
+        <w:t>3.3 NodeJs</w:t>
+      </w:r>
+    </w:p>
+    <w:p>
+      <w:pPr>
+        <w:pStyle w:val="Normal"/>
+        <w:rPr/>
+      </w:pPr>
+      <w:r>
+        <w:rPr/>
+        <w:tab/>
+      </w:r>
+      <w:r>
+        <w:rPr/>
+        <w:t>NodeJs [6] este un mediu de dezvoltare pentru Javascript, construit cu ajutorul motorului V8 al browser-ului Chrome.</w:t>
+      </w:r>
+    </w:p>
+    <w:p>
+      <w:pPr>
+        <w:pStyle w:val="Normal"/>
+        <w:rPr/>
+      </w:pPr>
+      <w:r>
+        <w:rPr/>
+      </w:r>
+    </w:p>
+    <w:p>
+      <w:pPr>
+        <w:pStyle w:val="Normal"/>
+        <w:rPr/>
+      </w:pPr>
+      <w:r>
+        <w:rPr/>
+      </w:r>
+    </w:p>
+    <w:p>
+      <w:pPr>
+        <w:pStyle w:val="Normal"/>
+        <w:rPr/>
+      </w:pPr>
+      <w:r>
+        <w:rPr/>
+      </w:r>
+    </w:p>
+    <w:p>
+      <w:pPr>
+        <w:pStyle w:val="Normal"/>
+        <w:rPr/>
+      </w:pPr>
+      <w:r>
+        <w:rPr/>
+      </w:r>
+    </w:p>
+    <w:p>
+      <w:pPr>
+        <w:pStyle w:val="Normal"/>
+        <w:rPr/>
+      </w:pPr>
+      <w:r>
+        <w:rPr/>
+      </w:r>
+    </w:p>
+    <w:p>
+      <w:pPr>
+        <w:pStyle w:val="Normal"/>
+        <w:rPr/>
+      </w:pPr>
+      <w:r>
+        <w:rPr/>
+      </w:r>
+    </w:p>
+    <w:p>
+      <w:pPr>
+        <w:pStyle w:val="Normal"/>
+        <w:rPr/>
+      </w:pPr>
+      <w:r>
+        <w:rPr/>
+      </w:r>
+    </w:p>
+    <w:p>
+      <w:pPr>
+        <w:pStyle w:val="Normal"/>
+        <w:rPr/>
+      </w:pPr>
+      <w:r>
+        <w:rPr/>
+      </w:r>
+    </w:p>
+    <w:p>
+      <w:pPr>
+        <w:pStyle w:val="Normal"/>
+        <w:rPr/>
+      </w:pPr>
       <w:r>
         <w:rPr/>
       </w:r>
@@ -1698,19 +3545,90 @@
         </w:numPr>
         <w:rPr/>
       </w:pPr>
-      <w:bookmarkStart w:id="5" w:name="__RefHeading___Toc989_274622961"/>
-      <w:bookmarkEnd w:id="5"/>
-      <w:r>
-        <w:rPr/>
-        <w:t>Bibliogra</w:t>
-      </w:r>
-      <w:r>
-        <w:rPr/>
-        <w:t>f</w:t>
-      </w:r>
-      <w:r>
-        <w:rPr/>
-        <w:t>ie</w:t>
+      <w:r>
+        <w:rPr/>
+      </w:r>
+    </w:p>
+    <w:p>
+      <w:pPr>
+        <w:pStyle w:val="Heading1"/>
+        <w:numPr>
+          <w:ilvl w:val="0"/>
+          <w:numId w:val="1"/>
+        </w:numPr>
+        <w:rPr/>
+      </w:pPr>
+      <w:r>
+        <w:rPr/>
+      </w:r>
+    </w:p>
+    <w:p>
+      <w:pPr>
+        <w:pStyle w:val="Heading1"/>
+        <w:numPr>
+          <w:ilvl w:val="0"/>
+          <w:numId w:val="1"/>
+        </w:numPr>
+        <w:rPr/>
+      </w:pPr>
+      <w:r>
+        <w:rPr/>
+      </w:r>
+    </w:p>
+    <w:p>
+      <w:pPr>
+        <w:pStyle w:val="Heading1"/>
+        <w:numPr>
+          <w:ilvl w:val="0"/>
+          <w:numId w:val="1"/>
+        </w:numPr>
+        <w:rPr/>
+      </w:pPr>
+      <w:r>
+        <w:rPr/>
+      </w:r>
+    </w:p>
+    <w:p>
+      <w:pPr>
+        <w:pStyle w:val="TextBody"/>
+        <w:rPr/>
+      </w:pPr>
+      <w:r>
+        <w:rPr/>
+      </w:r>
+    </w:p>
+    <w:p>
+      <w:pPr>
+        <w:pStyle w:val="TextBody"/>
+        <w:rPr/>
+      </w:pPr>
+      <w:r>
+        <w:rPr/>
+      </w:r>
+    </w:p>
+    <w:p>
+      <w:pPr>
+        <w:pStyle w:val="TextBody"/>
+        <w:rPr/>
+      </w:pPr>
+      <w:r>
+        <w:rPr/>
+      </w:r>
+    </w:p>
+    <w:p>
+      <w:pPr>
+        <w:pStyle w:val="Heading1"/>
+        <w:numPr>
+          <w:ilvl w:val="0"/>
+          <w:numId w:val="1"/>
+        </w:numPr>
+        <w:rPr/>
+      </w:pPr>
+      <w:bookmarkStart w:id="9" w:name="__RefHeading___Toc989_274622961"/>
+      <w:bookmarkEnd w:id="9"/>
+      <w:r>
+        <w:rPr/>
+        <w:t>Bibliografie</w:t>
       </w:r>
     </w:p>
     <w:p>
@@ -1744,6 +3662,60 @@
       </w:pPr>
       <w:r>
         <w:rPr/>
+        <w:t>[3] "CsAcademy Ap</w:t>
+      </w:r>
+      <w:r>
+        <w:rPr/>
+        <w:t>plications</w:t>
+      </w:r>
+      <w:r>
+        <w:rPr/>
+        <w:t>". Avalaible: https://csacademy.com/</w:t>
+      </w:r>
+    </w:p>
+    <w:p>
+      <w:pPr>
+        <w:pStyle w:val="TextBody"/>
+        <w:rPr/>
+      </w:pPr>
+      <w:r>
+        <w:rPr/>
+        <w:t>[4] "Angular"</w:t>
+      </w:r>
+      <w:r>
+        <w:rPr/>
+        <w:t>, Google. Avalaible: https://angular.io/</w:t>
+      </w:r>
+    </w:p>
+    <w:p>
+      <w:pPr>
+        <w:pStyle w:val="TextBody"/>
+        <w:rPr/>
+      </w:pPr>
+      <w:r>
+        <w:rPr/>
+        <w:t>[5] "Github", Github, Inc. Avalaible: https://github.com/</w:t>
+      </w:r>
+    </w:p>
+    <w:p>
+      <w:pPr>
+        <w:pStyle w:val="TextBody"/>
+        <w:rPr/>
+      </w:pPr>
+      <w:r>
+        <w:rPr/>
+        <w:t>[6] "NodeJs",</w:t>
+        <w:tab/>
+        <w:t>Joyent. Avalaible: https://nodejs.org/en/</w:t>
+      </w:r>
+    </w:p>
+    <w:p>
+      <w:pPr>
+        <w:pStyle w:val="TextBody"/>
+        <w:rPr/>
+      </w:pPr>
+      <w:r>
+        <w:rPr/>
         <w:t>Avalaible: https://www.cs.usfca.edu/~galles/visualization/Algorithms.html</w:t>
       </w:r>
     </w:p>
@@ -1763,16 +3735,6 @@
       </w:pPr>
       <w:r>
         <w:rPr/>
-        <w:t>Listă de figuri</w:t>
-      </w:r>
-    </w:p>
-    <w:p>
-      <w:pPr>
-        <w:pStyle w:val="IllustrationIndexHeading"/>
-        <w:rPr/>
-      </w:pPr>
-      <w:r>
-        <w:rPr/>
       </w:r>
     </w:p>
     <w:p>
@@ -1795,7 +3757,7 @@
       </w:r>
     </w:p>
     <w:sectPr>
-      <w:footerReference w:type="default" r:id="rId3"/>
+      <w:footerReference w:type="default" r:id="rId6"/>
       <w:type w:val="nextPage"/>
       <w:pgSz w:w="12240" w:h="15840"/>
       <w:pgMar w:left="1411" w:right="1134" w:header="0" w:top="1134" w:footer="1134" w:bottom="1693" w:gutter="0"/>
@@ -2210,6 +4172,444 @@
       </w:rPr>
     </w:lvl>
   </w:abstractNum>
+  <w:abstractNum w:abstractNumId="4">
+    <w:lvl w:ilvl="0">
+      <w:start w:val="1"/>
+      <w:numFmt w:val="bullet"/>
+      <w:lvlText w:val=""/>
+      <w:lvlJc w:val="left"/>
+      <w:pPr>
+        <w:tabs>
+          <w:tab w:val="num" w:pos="720"/>
+        </w:tabs>
+        <w:ind w:left="720" w:hanging="360"/>
+      </w:pPr>
+      <w:rPr>
+        <w:rFonts w:ascii="Symbol" w:hAnsi="Symbol" w:cs="Symbol" w:hint="default"/>
+        <w:rFonts w:cs="OpenSymbol"/>
+      </w:rPr>
+    </w:lvl>
+    <w:lvl w:ilvl="1">
+      <w:start w:val="1"/>
+      <w:numFmt w:val="bullet"/>
+      <w:lvlText w:val="◦"/>
+      <w:lvlJc w:val="left"/>
+      <w:pPr>
+        <w:tabs>
+          <w:tab w:val="num" w:pos="1080"/>
+        </w:tabs>
+        <w:ind w:left="1080" w:hanging="360"/>
+      </w:pPr>
+      <w:rPr>
+        <w:rFonts w:ascii="OpenSymbol" w:hAnsi="OpenSymbol" w:cs="OpenSymbol" w:hint="default"/>
+        <w:rFonts w:cs="OpenSymbol"/>
+      </w:rPr>
+    </w:lvl>
+    <w:lvl w:ilvl="2">
+      <w:start w:val="1"/>
+      <w:numFmt w:val="bullet"/>
+      <w:lvlText w:val="▪"/>
+      <w:lvlJc w:val="left"/>
+      <w:pPr>
+        <w:tabs>
+          <w:tab w:val="num" w:pos="1440"/>
+        </w:tabs>
+        <w:ind w:left="1440" w:hanging="360"/>
+      </w:pPr>
+      <w:rPr>
+        <w:rFonts w:ascii="OpenSymbol" w:hAnsi="OpenSymbol" w:cs="OpenSymbol" w:hint="default"/>
+        <w:rFonts w:cs="OpenSymbol"/>
+      </w:rPr>
+    </w:lvl>
+    <w:lvl w:ilvl="3">
+      <w:start w:val="1"/>
+      <w:numFmt w:val="bullet"/>
+      <w:lvlText w:val=""/>
+      <w:lvlJc w:val="left"/>
+      <w:pPr>
+        <w:tabs>
+          <w:tab w:val="num" w:pos="1800"/>
+        </w:tabs>
+        <w:ind w:left="1800" w:hanging="360"/>
+      </w:pPr>
+      <w:rPr>
+        <w:rFonts w:ascii="Symbol" w:hAnsi="Symbol" w:cs="Symbol" w:hint="default"/>
+        <w:rFonts w:cs="OpenSymbol"/>
+      </w:rPr>
+    </w:lvl>
+    <w:lvl w:ilvl="4">
+      <w:start w:val="1"/>
+      <w:numFmt w:val="bullet"/>
+      <w:lvlText w:val="◦"/>
+      <w:lvlJc w:val="left"/>
+      <w:pPr>
+        <w:tabs>
+          <w:tab w:val="num" w:pos="2160"/>
+        </w:tabs>
+        <w:ind w:left="2160" w:hanging="360"/>
+      </w:pPr>
+      <w:rPr>
+        <w:rFonts w:ascii="OpenSymbol" w:hAnsi="OpenSymbol" w:cs="OpenSymbol" w:hint="default"/>
+        <w:rFonts w:cs="OpenSymbol"/>
+      </w:rPr>
+    </w:lvl>
+    <w:lvl w:ilvl="5">
+      <w:start w:val="1"/>
+      <w:numFmt w:val="bullet"/>
+      <w:lvlText w:val="▪"/>
+      <w:lvlJc w:val="left"/>
+      <w:pPr>
+        <w:tabs>
+          <w:tab w:val="num" w:pos="2520"/>
+        </w:tabs>
+        <w:ind w:left="2520" w:hanging="360"/>
+      </w:pPr>
+      <w:rPr>
+        <w:rFonts w:ascii="OpenSymbol" w:hAnsi="OpenSymbol" w:cs="OpenSymbol" w:hint="default"/>
+        <w:rFonts w:cs="OpenSymbol"/>
+      </w:rPr>
+    </w:lvl>
+    <w:lvl w:ilvl="6">
+      <w:start w:val="1"/>
+      <w:numFmt w:val="bullet"/>
+      <w:lvlText w:val=""/>
+      <w:lvlJc w:val="left"/>
+      <w:pPr>
+        <w:tabs>
+          <w:tab w:val="num" w:pos="2880"/>
+        </w:tabs>
+        <w:ind w:left="2880" w:hanging="360"/>
+      </w:pPr>
+      <w:rPr>
+        <w:rFonts w:ascii="Symbol" w:hAnsi="Symbol" w:cs="Symbol" w:hint="default"/>
+        <w:rFonts w:cs="OpenSymbol"/>
+      </w:rPr>
+    </w:lvl>
+    <w:lvl w:ilvl="7">
+      <w:start w:val="1"/>
+      <w:numFmt w:val="bullet"/>
+      <w:lvlText w:val="◦"/>
+      <w:lvlJc w:val="left"/>
+      <w:pPr>
+        <w:tabs>
+          <w:tab w:val="num" w:pos="3240"/>
+        </w:tabs>
+        <w:ind w:left="3240" w:hanging="360"/>
+      </w:pPr>
+      <w:rPr>
+        <w:rFonts w:ascii="OpenSymbol" w:hAnsi="OpenSymbol" w:cs="OpenSymbol" w:hint="default"/>
+        <w:rFonts w:cs="OpenSymbol"/>
+      </w:rPr>
+    </w:lvl>
+    <w:lvl w:ilvl="8">
+      <w:start w:val="1"/>
+      <w:numFmt w:val="bullet"/>
+      <w:lvlText w:val="▪"/>
+      <w:lvlJc w:val="left"/>
+      <w:pPr>
+        <w:tabs>
+          <w:tab w:val="num" w:pos="3600"/>
+        </w:tabs>
+        <w:ind w:left="3600" w:hanging="360"/>
+      </w:pPr>
+      <w:rPr>
+        <w:rFonts w:ascii="OpenSymbol" w:hAnsi="OpenSymbol" w:cs="OpenSymbol" w:hint="default"/>
+        <w:rFonts w:cs="OpenSymbol"/>
+      </w:rPr>
+    </w:lvl>
+  </w:abstractNum>
+  <w:abstractNum w:abstractNumId="5">
+    <w:lvl w:ilvl="0">
+      <w:start w:val="1"/>
+      <w:numFmt w:val="bullet"/>
+      <w:lvlText w:val=""/>
+      <w:lvlJc w:val="left"/>
+      <w:pPr>
+        <w:tabs>
+          <w:tab w:val="num" w:pos="720"/>
+        </w:tabs>
+        <w:ind w:left="720" w:hanging="360"/>
+      </w:pPr>
+      <w:rPr>
+        <w:rFonts w:ascii="Symbol" w:hAnsi="Symbol" w:cs="Symbol" w:hint="default"/>
+        <w:rFonts w:cs="OpenSymbol"/>
+      </w:rPr>
+    </w:lvl>
+    <w:lvl w:ilvl="1">
+      <w:start w:val="1"/>
+      <w:numFmt w:val="bullet"/>
+      <w:lvlText w:val="◦"/>
+      <w:lvlJc w:val="left"/>
+      <w:pPr>
+        <w:tabs>
+          <w:tab w:val="num" w:pos="1080"/>
+        </w:tabs>
+        <w:ind w:left="1080" w:hanging="360"/>
+      </w:pPr>
+      <w:rPr>
+        <w:rFonts w:ascii="OpenSymbol" w:hAnsi="OpenSymbol" w:cs="OpenSymbol" w:hint="default"/>
+        <w:rFonts w:cs="OpenSymbol"/>
+      </w:rPr>
+    </w:lvl>
+    <w:lvl w:ilvl="2">
+      <w:start w:val="1"/>
+      <w:numFmt w:val="bullet"/>
+      <w:lvlText w:val="▪"/>
+      <w:lvlJc w:val="left"/>
+      <w:pPr>
+        <w:tabs>
+          <w:tab w:val="num" w:pos="1440"/>
+        </w:tabs>
+        <w:ind w:left="1440" w:hanging="360"/>
+      </w:pPr>
+      <w:rPr>
+        <w:rFonts w:ascii="OpenSymbol" w:hAnsi="OpenSymbol" w:cs="OpenSymbol" w:hint="default"/>
+        <w:rFonts w:cs="OpenSymbol"/>
+      </w:rPr>
+    </w:lvl>
+    <w:lvl w:ilvl="3">
+      <w:start w:val="1"/>
+      <w:numFmt w:val="bullet"/>
+      <w:lvlText w:val=""/>
+      <w:lvlJc w:val="left"/>
+      <w:pPr>
+        <w:tabs>
+          <w:tab w:val="num" w:pos="1800"/>
+        </w:tabs>
+        <w:ind w:left="1800" w:hanging="360"/>
+      </w:pPr>
+      <w:rPr>
+        <w:rFonts w:ascii="Symbol" w:hAnsi="Symbol" w:cs="Symbol" w:hint="default"/>
+        <w:rFonts w:cs="OpenSymbol"/>
+      </w:rPr>
+    </w:lvl>
+    <w:lvl w:ilvl="4">
+      <w:start w:val="1"/>
+      <w:numFmt w:val="bullet"/>
+      <w:lvlText w:val="◦"/>
+      <w:lvlJc w:val="left"/>
+      <w:pPr>
+        <w:tabs>
+          <w:tab w:val="num" w:pos="2160"/>
+        </w:tabs>
+        <w:ind w:left="2160" w:hanging="360"/>
+      </w:pPr>
+      <w:rPr>
+        <w:rFonts w:ascii="OpenSymbol" w:hAnsi="OpenSymbol" w:cs="OpenSymbol" w:hint="default"/>
+        <w:rFonts w:cs="OpenSymbol"/>
+      </w:rPr>
+    </w:lvl>
+    <w:lvl w:ilvl="5">
+      <w:start w:val="1"/>
+      <w:numFmt w:val="bullet"/>
+      <w:lvlText w:val="▪"/>
+      <w:lvlJc w:val="left"/>
+      <w:pPr>
+        <w:tabs>
+          <w:tab w:val="num" w:pos="2520"/>
+        </w:tabs>
+        <w:ind w:left="2520" w:hanging="360"/>
+      </w:pPr>
+      <w:rPr>
+        <w:rFonts w:ascii="OpenSymbol" w:hAnsi="OpenSymbol" w:cs="OpenSymbol" w:hint="default"/>
+        <w:rFonts w:cs="OpenSymbol"/>
+      </w:rPr>
+    </w:lvl>
+    <w:lvl w:ilvl="6">
+      <w:start w:val="1"/>
+      <w:numFmt w:val="bullet"/>
+      <w:lvlText w:val=""/>
+      <w:lvlJc w:val="left"/>
+      <w:pPr>
+        <w:tabs>
+          <w:tab w:val="num" w:pos="2880"/>
+        </w:tabs>
+        <w:ind w:left="2880" w:hanging="360"/>
+      </w:pPr>
+      <w:rPr>
+        <w:rFonts w:ascii="Symbol" w:hAnsi="Symbol" w:cs="Symbol" w:hint="default"/>
+        <w:rFonts w:cs="OpenSymbol"/>
+      </w:rPr>
+    </w:lvl>
+    <w:lvl w:ilvl="7">
+      <w:start w:val="1"/>
+      <w:numFmt w:val="bullet"/>
+      <w:lvlText w:val="◦"/>
+      <w:lvlJc w:val="left"/>
+      <w:pPr>
+        <w:tabs>
+          <w:tab w:val="num" w:pos="3240"/>
+        </w:tabs>
+        <w:ind w:left="3240" w:hanging="360"/>
+      </w:pPr>
+      <w:rPr>
+        <w:rFonts w:ascii="OpenSymbol" w:hAnsi="OpenSymbol" w:cs="OpenSymbol" w:hint="default"/>
+        <w:rFonts w:cs="OpenSymbol"/>
+      </w:rPr>
+    </w:lvl>
+    <w:lvl w:ilvl="8">
+      <w:start w:val="1"/>
+      <w:numFmt w:val="bullet"/>
+      <w:lvlText w:val="▪"/>
+      <w:lvlJc w:val="left"/>
+      <w:pPr>
+        <w:tabs>
+          <w:tab w:val="num" w:pos="3600"/>
+        </w:tabs>
+        <w:ind w:left="3600" w:hanging="360"/>
+      </w:pPr>
+      <w:rPr>
+        <w:rFonts w:ascii="OpenSymbol" w:hAnsi="OpenSymbol" w:cs="OpenSymbol" w:hint="default"/>
+        <w:rFonts w:cs="OpenSymbol"/>
+      </w:rPr>
+    </w:lvl>
+  </w:abstractNum>
+  <w:abstractNum w:abstractNumId="6">
+    <w:lvl w:ilvl="0">
+      <w:start w:val="1"/>
+      <w:numFmt w:val="bullet"/>
+      <w:lvlText w:val=""/>
+      <w:lvlJc w:val="left"/>
+      <w:pPr>
+        <w:tabs>
+          <w:tab w:val="num" w:pos="720"/>
+        </w:tabs>
+        <w:ind w:left="720" w:hanging="360"/>
+      </w:pPr>
+      <w:rPr>
+        <w:rFonts w:ascii="Symbol" w:hAnsi="Symbol" w:cs="Symbol" w:hint="default"/>
+        <w:rFonts w:cs="OpenSymbol"/>
+      </w:rPr>
+    </w:lvl>
+    <w:lvl w:ilvl="1">
+      <w:start w:val="1"/>
+      <w:numFmt w:val="bullet"/>
+      <w:lvlText w:val="◦"/>
+      <w:lvlJc w:val="left"/>
+      <w:pPr>
+        <w:tabs>
+          <w:tab w:val="num" w:pos="1080"/>
+        </w:tabs>
+        <w:ind w:left="1080" w:hanging="360"/>
+      </w:pPr>
+      <w:rPr>
+        <w:rFonts w:ascii="OpenSymbol" w:hAnsi="OpenSymbol" w:cs="OpenSymbol" w:hint="default"/>
+        <w:rFonts w:cs="OpenSymbol"/>
+      </w:rPr>
+    </w:lvl>
+    <w:lvl w:ilvl="2">
+      <w:start w:val="1"/>
+      <w:numFmt w:val="bullet"/>
+      <w:lvlText w:val="▪"/>
+      <w:lvlJc w:val="left"/>
+      <w:pPr>
+        <w:tabs>
+          <w:tab w:val="num" w:pos="1440"/>
+        </w:tabs>
+        <w:ind w:left="1440" w:hanging="360"/>
+      </w:pPr>
+      <w:rPr>
+        <w:rFonts w:ascii="OpenSymbol" w:hAnsi="OpenSymbol" w:cs="OpenSymbol" w:hint="default"/>
+        <w:rFonts w:cs="OpenSymbol"/>
+      </w:rPr>
+    </w:lvl>
+    <w:lvl w:ilvl="3">
+      <w:start w:val="1"/>
+      <w:numFmt w:val="bullet"/>
+      <w:lvlText w:val=""/>
+      <w:lvlJc w:val="left"/>
+      <w:pPr>
+        <w:tabs>
+          <w:tab w:val="num" w:pos="1800"/>
+        </w:tabs>
+        <w:ind w:left="1800" w:hanging="360"/>
+      </w:pPr>
+      <w:rPr>
+        <w:rFonts w:ascii="Symbol" w:hAnsi="Symbol" w:cs="Symbol" w:hint="default"/>
+        <w:rFonts w:cs="OpenSymbol"/>
+      </w:rPr>
+    </w:lvl>
+    <w:lvl w:ilvl="4">
+      <w:start w:val="1"/>
+      <w:numFmt w:val="bullet"/>
+      <w:lvlText w:val="◦"/>
+      <w:lvlJc w:val="left"/>
+      <w:pPr>
+        <w:tabs>
+          <w:tab w:val="num" w:pos="2160"/>
+        </w:tabs>
+        <w:ind w:left="2160" w:hanging="360"/>
+      </w:pPr>
+      <w:rPr>
+        <w:rFonts w:ascii="OpenSymbol" w:hAnsi="OpenSymbol" w:cs="OpenSymbol" w:hint="default"/>
+        <w:rFonts w:cs="OpenSymbol"/>
+      </w:rPr>
+    </w:lvl>
+    <w:lvl w:ilvl="5">
+      <w:start w:val="1"/>
+      <w:numFmt w:val="bullet"/>
+      <w:lvlText w:val="▪"/>
+      <w:lvlJc w:val="left"/>
+      <w:pPr>
+        <w:tabs>
+          <w:tab w:val="num" w:pos="2520"/>
+        </w:tabs>
+        <w:ind w:left="2520" w:hanging="360"/>
+      </w:pPr>
+      <w:rPr>
+        <w:rFonts w:ascii="OpenSymbol" w:hAnsi="OpenSymbol" w:cs="OpenSymbol" w:hint="default"/>
+        <w:rFonts w:cs="OpenSymbol"/>
+      </w:rPr>
+    </w:lvl>
+    <w:lvl w:ilvl="6">
+      <w:start w:val="1"/>
+      <w:numFmt w:val="bullet"/>
+      <w:lvlText w:val=""/>
+      <w:lvlJc w:val="left"/>
+      <w:pPr>
+        <w:tabs>
+          <w:tab w:val="num" w:pos="2880"/>
+        </w:tabs>
+        <w:ind w:left="2880" w:hanging="360"/>
+      </w:pPr>
+      <w:rPr>
+        <w:rFonts w:ascii="Symbol" w:hAnsi="Symbol" w:cs="Symbol" w:hint="default"/>
+        <w:rFonts w:cs="OpenSymbol"/>
+      </w:rPr>
+    </w:lvl>
+    <w:lvl w:ilvl="7">
+      <w:start w:val="1"/>
+      <w:numFmt w:val="bullet"/>
+      <w:lvlText w:val="◦"/>
+      <w:lvlJc w:val="left"/>
+      <w:pPr>
+        <w:tabs>
+          <w:tab w:val="num" w:pos="3240"/>
+        </w:tabs>
+        <w:ind w:left="3240" w:hanging="360"/>
+      </w:pPr>
+      <w:rPr>
+        <w:rFonts w:ascii="OpenSymbol" w:hAnsi="OpenSymbol" w:cs="OpenSymbol" w:hint="default"/>
+        <w:rFonts w:cs="OpenSymbol"/>
+      </w:rPr>
+    </w:lvl>
+    <w:lvl w:ilvl="8">
+      <w:start w:val="1"/>
+      <w:numFmt w:val="bullet"/>
+      <w:lvlText w:val="▪"/>
+      <w:lvlJc w:val="left"/>
+      <w:pPr>
+        <w:tabs>
+          <w:tab w:val="num" w:pos="3600"/>
+        </w:tabs>
+        <w:ind w:left="3600" w:hanging="360"/>
+      </w:pPr>
+      <w:rPr>
+        <w:rFonts w:ascii="OpenSymbol" w:hAnsi="OpenSymbol" w:cs="OpenSymbol" w:hint="default"/>
+        <w:rFonts w:cs="OpenSymbol"/>
+      </w:rPr>
+    </w:lvl>
+  </w:abstractNum>
   <w:num w:numId="1">
     <w:abstractNumId w:val="1"/>
   </w:num>
@@ -2218,6 +4618,15 @@
   </w:num>
   <w:num w:numId="3">
     <w:abstractNumId w:val="3"/>
+  </w:num>
+  <w:num w:numId="4">
+    <w:abstractNumId w:val="4"/>
+  </w:num>
+  <w:num w:numId="5">
+    <w:abstractNumId w:val="5"/>
+  </w:num>
+  <w:num w:numId="6">
+    <w:abstractNumId w:val="6"/>
   </w:num>
 </w:numbering>
 </file>
@@ -2403,7 +4812,7 @@
     <w:basedOn w:val="Heading"/>
     <w:pPr>
       <w:suppressLineNumbers/>
-      <w:ind w:left="0" w:hanging="0"/>
+      <w:ind w:left="0" w:right="0" w:hanging="0"/>
     </w:pPr>
     <w:rPr>
       <w:b/>
@@ -2419,7 +4828,7 @@
       <w:tabs>
         <w:tab w:val="right" w:pos="9695" w:leader="dot"/>
       </w:tabs>
-      <w:ind w:left="0" w:hanging="0"/>
+      <w:ind w:left="0" w:right="0" w:hanging="0"/>
     </w:pPr>
     <w:rPr/>
   </w:style>
@@ -2430,7 +4839,7 @@
       <w:tabs>
         <w:tab w:val="right" w:pos="9412" w:leader="dot"/>
       </w:tabs>
-      <w:ind w:left="283" w:hanging="0"/>
+      <w:ind w:left="283" w:right="0" w:hanging="0"/>
     </w:pPr>
     <w:rPr/>
   </w:style>
@@ -2453,7 +4862,7 @@
       <w:tabs>
         <w:tab w:val="right" w:pos="9129" w:leader="dot"/>
       </w:tabs>
-      <w:ind w:left="566" w:hanging="0"/>
+      <w:ind w:left="566" w:right="0" w:hanging="0"/>
     </w:pPr>
     <w:rPr/>
   </w:style>
@@ -2470,7 +4879,7 @@
     <w:qFormat/>
     <w:pPr>
       <w:suppressLineNumbers/>
-      <w:ind w:left="0" w:hanging="0"/>
+      <w:ind w:left="0" w:right="0" w:hanging="0"/>
     </w:pPr>
     <w:rPr>
       <w:b/>

</xml_diff>

<commit_message>
Added connected components and final changes to thesis
</commit_message>
<xml_diff>
--- a/Thesis/LYDSA-thesis.docx
+++ b/Thesis/LYDSA-thesis.docx
@@ -461,23 +461,7 @@
           <w:sz w:val="36"/>
           <w:szCs w:val="32"/>
         </w:rPr>
-        <w:t>Algorithms Visualization Library</w:t>
-      </w:r>
-      <w:r>
-        <w:rPr>
-          <w:b/>
-          <w:sz w:val="36"/>
-          <w:szCs w:val="32"/>
-        </w:rPr>
-        <w:t xml:space="preserve"> –</w:t>
-      </w:r>
-      <w:r>
-        <w:rPr>
-          <w:b/>
-          <w:sz w:val="36"/>
-          <w:szCs w:val="32"/>
-        </w:rPr>
-        <w:t xml:space="preserve"> Aplicație de vizualizare a algoritmilor și structurilor de date</w:t>
+        <w:t>Aplicație de vizualizare a algoritmilor și structurilor de date</w:t>
       </w:r>
     </w:p>
     <w:p/>
@@ -651,6 +635,21 @@
           <w:szCs w:val="32"/>
         </w:rPr>
       </w:pPr>
+    </w:p>
+    <w:p>
+      <w:pPr>
+        <w:tabs>
+          <w:tab w:val="left" w:pos="6690"/>
+        </w:tabs>
+        <w:ind w:left="0"/>
+        <w:jc w:val="center"/>
+        <w:rPr>
+          <w:b/>
+          <w:bCs/>
+          <w:sz w:val="32"/>
+          <w:szCs w:val="32"/>
+        </w:rPr>
+      </w:pPr>
       <w:r>
         <w:rPr>
           <w:b/>
@@ -732,7 +731,7 @@
       <w:r>
         <w:fldChar w:fldCharType="separate"/>
       </w:r>
-      <w:hyperlink w:anchor="_Toc516865954" w:history="1">
+      <w:hyperlink w:anchor="_Toc517205213" w:history="1">
         <w:r>
           <w:rPr>
             <w:rStyle w:val="Hyperlink"/>
@@ -759,7 +758,7 @@
             <w:noProof/>
             <w:webHidden/>
           </w:rPr>
-          <w:instrText xml:space="preserve"> PAGEREF _Toc516865954 \h </w:instrText>
+          <w:instrText xml:space="preserve"> PAGEREF _Toc517205213 \h </w:instrText>
         </w:r>
         <w:r>
           <w:rPr>
@@ -803,7 +802,7 @@
           <w:lang w:val="en-US" w:eastAsia="en-US" w:bidi="ar-SA"/>
         </w:rPr>
       </w:pPr>
-      <w:hyperlink w:anchor="_Toc516865955" w:history="1">
+      <w:hyperlink w:anchor="_Toc517205214" w:history="1">
         <w:r>
           <w:rPr>
             <w:rStyle w:val="Hyperlink"/>
@@ -830,7 +829,7 @@
             <w:noProof/>
             <w:webHidden/>
           </w:rPr>
-          <w:instrText xml:space="preserve"> PAGEREF _Toc516865955 \h </w:instrText>
+          <w:instrText xml:space="preserve"> PAGEREF _Toc517205214 \h </w:instrText>
         </w:r>
         <w:r>
           <w:rPr>
@@ -874,7 +873,7 @@
           <w:lang w:val="en-US" w:eastAsia="en-US" w:bidi="ar-SA"/>
         </w:rPr>
       </w:pPr>
-      <w:hyperlink w:anchor="_Toc516865956" w:history="1">
+      <w:hyperlink w:anchor="_Toc517205215" w:history="1">
         <w:r>
           <w:rPr>
             <w:rStyle w:val="Hyperlink"/>
@@ -901,7 +900,7 @@
             <w:noProof/>
             <w:webHidden/>
           </w:rPr>
-          <w:instrText xml:space="preserve"> PAGEREF _Toc516865956 \h </w:instrText>
+          <w:instrText xml:space="preserve"> PAGEREF _Toc517205215 \h </w:instrText>
         </w:r>
         <w:r>
           <w:rPr>
@@ -945,7 +944,7 @@
           <w:lang w:val="en-US" w:eastAsia="en-US" w:bidi="ar-SA"/>
         </w:rPr>
       </w:pPr>
-      <w:hyperlink w:anchor="_Toc516865957" w:history="1">
+      <w:hyperlink w:anchor="_Toc517205216" w:history="1">
         <w:r>
           <w:rPr>
             <w:rStyle w:val="Hyperlink"/>
@@ -972,7 +971,7 @@
             <w:noProof/>
             <w:webHidden/>
           </w:rPr>
-          <w:instrText xml:space="preserve"> PAGEREF _Toc516865957 \h </w:instrText>
+          <w:instrText xml:space="preserve"> PAGEREF _Toc517205216 \h </w:instrText>
         </w:r>
         <w:r>
           <w:rPr>
@@ -1016,7 +1015,7 @@
           <w:lang w:val="en-US" w:eastAsia="en-US" w:bidi="ar-SA"/>
         </w:rPr>
       </w:pPr>
-      <w:hyperlink w:anchor="_Toc516865958" w:history="1">
+      <w:hyperlink w:anchor="_Toc517205217" w:history="1">
         <w:r>
           <w:rPr>
             <w:rStyle w:val="Hyperlink"/>
@@ -1052,7 +1051,7 @@
             <w:noProof/>
             <w:webHidden/>
           </w:rPr>
-          <w:instrText xml:space="preserve"> PAGEREF _Toc516865958 \h </w:instrText>
+          <w:instrText xml:space="preserve"> PAGEREF _Toc517205217 \h </w:instrText>
         </w:r>
         <w:r>
           <w:rPr>
@@ -1096,7 +1095,7 @@
           <w:lang w:val="en-US" w:eastAsia="en-US" w:bidi="ar-SA"/>
         </w:rPr>
       </w:pPr>
-      <w:hyperlink w:anchor="_Toc516865959" w:history="1">
+      <w:hyperlink w:anchor="_Toc517205218" w:history="1">
         <w:r>
           <w:rPr>
             <w:rStyle w:val="Hyperlink"/>
@@ -1132,7 +1131,7 @@
             <w:noProof/>
             <w:webHidden/>
           </w:rPr>
-          <w:instrText xml:space="preserve"> PAGEREF _Toc516865959 \h </w:instrText>
+          <w:instrText xml:space="preserve"> PAGEREF _Toc517205218 \h </w:instrText>
         </w:r>
         <w:r>
           <w:rPr>
@@ -1176,7 +1175,7 @@
           <w:lang w:val="en-US" w:eastAsia="en-US" w:bidi="ar-SA"/>
         </w:rPr>
       </w:pPr>
-      <w:hyperlink w:anchor="_Toc516865960" w:history="1">
+      <w:hyperlink w:anchor="_Toc517205219" w:history="1">
         <w:r>
           <w:rPr>
             <w:rStyle w:val="Hyperlink"/>
@@ -1212,7 +1211,7 @@
             <w:noProof/>
             <w:webHidden/>
           </w:rPr>
-          <w:instrText xml:space="preserve"> PAGEREF _Toc516865960 \h </w:instrText>
+          <w:instrText xml:space="preserve"> PAGEREF _Toc517205219 \h </w:instrText>
         </w:r>
         <w:r>
           <w:rPr>
@@ -1256,7 +1255,7 @@
           <w:lang w:val="en-US" w:eastAsia="en-US" w:bidi="ar-SA"/>
         </w:rPr>
       </w:pPr>
-      <w:hyperlink w:anchor="_Toc516865961" w:history="1">
+      <w:hyperlink w:anchor="_Toc517205220" w:history="1">
         <w:r>
           <w:rPr>
             <w:rStyle w:val="Hyperlink"/>
@@ -1283,7 +1282,7 @@
             <w:noProof/>
             <w:webHidden/>
           </w:rPr>
-          <w:instrText xml:space="preserve"> PAGEREF _Toc516865961 \h </w:instrText>
+          <w:instrText xml:space="preserve"> PAGEREF _Toc517205220 \h </w:instrText>
         </w:r>
         <w:r>
           <w:rPr>
@@ -1327,7 +1326,7 @@
           <w:lang w:val="en-US" w:eastAsia="en-US" w:bidi="ar-SA"/>
         </w:rPr>
       </w:pPr>
-      <w:hyperlink w:anchor="_Toc516865962" w:history="1">
+      <w:hyperlink w:anchor="_Toc517205221" w:history="1">
         <w:r>
           <w:rPr>
             <w:rStyle w:val="Hyperlink"/>
@@ -1354,7 +1353,7 @@
             <w:noProof/>
             <w:webHidden/>
           </w:rPr>
-          <w:instrText xml:space="preserve"> PAGEREF _Toc516865962 \h </w:instrText>
+          <w:instrText xml:space="preserve"> PAGEREF _Toc517205221 \h </w:instrText>
         </w:r>
         <w:r>
           <w:rPr>
@@ -1398,7 +1397,7 @@
           <w:lang w:val="en-US" w:eastAsia="en-US" w:bidi="ar-SA"/>
         </w:rPr>
       </w:pPr>
-      <w:hyperlink w:anchor="_Toc516865963" w:history="1">
+      <w:hyperlink w:anchor="_Toc517205222" w:history="1">
         <w:r>
           <w:rPr>
             <w:rStyle w:val="Hyperlink"/>
@@ -1425,7 +1424,7 @@
             <w:noProof/>
             <w:webHidden/>
           </w:rPr>
-          <w:instrText xml:space="preserve"> PAGEREF _Toc516865963 \h </w:instrText>
+          <w:instrText xml:space="preserve"> PAGEREF _Toc517205222 \h </w:instrText>
         </w:r>
         <w:r>
           <w:rPr>
@@ -1469,7 +1468,7 @@
           <w:lang w:val="en-US" w:eastAsia="en-US" w:bidi="ar-SA"/>
         </w:rPr>
       </w:pPr>
-      <w:hyperlink w:anchor="_Toc516865964" w:history="1">
+      <w:hyperlink w:anchor="_Toc517205223" w:history="1">
         <w:r>
           <w:rPr>
             <w:rStyle w:val="Hyperlink"/>
@@ -1505,7 +1504,7 @@
             <w:noProof/>
             <w:webHidden/>
           </w:rPr>
-          <w:instrText xml:space="preserve"> PAGEREF _Toc516865964 \h </w:instrText>
+          <w:instrText xml:space="preserve"> PAGEREF _Toc517205223 \h </w:instrText>
         </w:r>
         <w:r>
           <w:rPr>
@@ -1549,13 +1548,13 @@
           <w:lang w:val="en-US" w:eastAsia="en-US" w:bidi="ar-SA"/>
         </w:rPr>
       </w:pPr>
-      <w:hyperlink w:anchor="_Toc516865965" w:history="1">
+      <w:hyperlink w:anchor="_Toc517205224" w:history="1">
         <w:r>
           <w:rPr>
             <w:rStyle w:val="Hyperlink"/>
             <w:noProof/>
           </w:rPr>
-          <w:t xml:space="preserve">2.3.2. Arhitectura pe </w:t>
+          <w:t xml:space="preserve">2.3.2. Arhitectura pe partea de </w:t>
         </w:r>
         <w:r>
           <w:rPr>
@@ -1585,7 +1584,7 @@
             <w:noProof/>
             <w:webHidden/>
           </w:rPr>
-          <w:instrText xml:space="preserve"> PAGEREF _Toc516865965 \h </w:instrText>
+          <w:instrText xml:space="preserve"> PAGEREF _Toc517205224 \h </w:instrText>
         </w:r>
         <w:r>
           <w:rPr>
@@ -1629,7 +1628,7 @@
           <w:lang w:val="en-US" w:eastAsia="en-US" w:bidi="ar-SA"/>
         </w:rPr>
       </w:pPr>
-      <w:hyperlink w:anchor="_Toc516865966" w:history="1">
+      <w:hyperlink w:anchor="_Toc517205225" w:history="1">
         <w:r>
           <w:rPr>
             <w:rStyle w:val="Hyperlink"/>
@@ -1665,7 +1664,7 @@
             <w:noProof/>
             <w:webHidden/>
           </w:rPr>
-          <w:instrText xml:space="preserve"> PAGEREF _Toc516865966 \h </w:instrText>
+          <w:instrText xml:space="preserve"> PAGEREF _Toc517205225 \h </w:instrText>
         </w:r>
         <w:r>
           <w:rPr>
@@ -1709,7 +1708,7 @@
           <w:lang w:val="en-US" w:eastAsia="en-US" w:bidi="ar-SA"/>
         </w:rPr>
       </w:pPr>
-      <w:hyperlink w:anchor="_Toc516865967" w:history="1">
+      <w:hyperlink w:anchor="_Toc517205226" w:history="1">
         <w:r>
           <w:rPr>
             <w:rStyle w:val="Hyperlink"/>
@@ -1736,7 +1735,7 @@
             <w:noProof/>
             <w:webHidden/>
           </w:rPr>
-          <w:instrText xml:space="preserve"> PAGEREF _Toc516865967 \h </w:instrText>
+          <w:instrText xml:space="preserve"> PAGEREF _Toc517205226 \h </w:instrText>
         </w:r>
         <w:r>
           <w:rPr>
@@ -1780,7 +1779,7 @@
           <w:lang w:val="en-US" w:eastAsia="en-US" w:bidi="ar-SA"/>
         </w:rPr>
       </w:pPr>
-      <w:hyperlink w:anchor="_Toc516865968" w:history="1">
+      <w:hyperlink w:anchor="_Toc517205227" w:history="1">
         <w:r>
           <w:rPr>
             <w:rStyle w:val="Hyperlink"/>
@@ -1795,7 +1794,7 @@
             <w:iCs/>
             <w:noProof/>
           </w:rPr>
-          <w:t>Javascript</w:t>
+          <w:t>JavaScript</w:t>
         </w:r>
         <w:r>
           <w:rPr>
@@ -1816,7 +1815,7 @@
             <w:noProof/>
             <w:webHidden/>
           </w:rPr>
-          <w:instrText xml:space="preserve"> PAGEREF _Toc516865968 \h </w:instrText>
+          <w:instrText xml:space="preserve"> PAGEREF _Toc517205227 \h </w:instrText>
         </w:r>
         <w:r>
           <w:rPr>
@@ -1860,7 +1859,7 @@
           <w:lang w:val="en-US" w:eastAsia="en-US" w:bidi="ar-SA"/>
         </w:rPr>
       </w:pPr>
-      <w:hyperlink w:anchor="_Toc516865969" w:history="1">
+      <w:hyperlink w:anchor="_Toc517205228" w:history="1">
         <w:r>
           <w:rPr>
             <w:rStyle w:val="Hyperlink"/>
@@ -1896,7 +1895,7 @@
             <w:noProof/>
             <w:webHidden/>
           </w:rPr>
-          <w:instrText xml:space="preserve"> PAGEREF _Toc516865969 \h </w:instrText>
+          <w:instrText xml:space="preserve"> PAGEREF _Toc517205228 \h </w:instrText>
         </w:r>
         <w:r>
           <w:rPr>
@@ -1940,7 +1939,7 @@
           <w:lang w:val="en-US" w:eastAsia="en-US" w:bidi="ar-SA"/>
         </w:rPr>
       </w:pPr>
-      <w:hyperlink w:anchor="_Toc516865970" w:history="1">
+      <w:hyperlink w:anchor="_Toc517205229" w:history="1">
         <w:r>
           <w:rPr>
             <w:rStyle w:val="Hyperlink"/>
@@ -1955,7 +1954,7 @@
             <w:iCs/>
             <w:noProof/>
           </w:rPr>
-          <w:t>NodeJs</w:t>
+          <w:t>Node.js</w:t>
         </w:r>
         <w:r>
           <w:rPr>
@@ -1976,7 +1975,7 @@
             <w:noProof/>
             <w:webHidden/>
           </w:rPr>
-          <w:instrText xml:space="preserve"> PAGEREF _Toc516865970 \h </w:instrText>
+          <w:instrText xml:space="preserve"> PAGEREF _Toc517205229 \h </w:instrText>
         </w:r>
         <w:r>
           <w:rPr>
@@ -2020,7 +2019,7 @@
           <w:lang w:val="en-US" w:eastAsia="en-US" w:bidi="ar-SA"/>
         </w:rPr>
       </w:pPr>
-      <w:hyperlink w:anchor="_Toc516865971" w:history="1">
+      <w:hyperlink w:anchor="_Toc517205230" w:history="1">
         <w:r>
           <w:rPr>
             <w:rStyle w:val="Hyperlink"/>
@@ -2056,7 +2055,7 @@
             <w:noProof/>
             <w:webHidden/>
           </w:rPr>
-          <w:instrText xml:space="preserve"> PAGEREF _Toc516865971 \h </w:instrText>
+          <w:instrText xml:space="preserve"> PAGEREF _Toc517205230 \h </w:instrText>
         </w:r>
         <w:r>
           <w:rPr>
@@ -2100,7 +2099,7 @@
           <w:lang w:val="en-US" w:eastAsia="en-US" w:bidi="ar-SA"/>
         </w:rPr>
       </w:pPr>
-      <w:hyperlink w:anchor="_Toc516865972" w:history="1">
+      <w:hyperlink w:anchor="_Toc517205231" w:history="1">
         <w:r>
           <w:rPr>
             <w:rStyle w:val="Hyperlink"/>
@@ -2127,7 +2126,7 @@
             <w:noProof/>
             <w:webHidden/>
           </w:rPr>
-          <w:instrText xml:space="preserve"> PAGEREF _Toc516865972 \h </w:instrText>
+          <w:instrText xml:space="preserve"> PAGEREF _Toc517205231 \h </w:instrText>
         </w:r>
         <w:r>
           <w:rPr>
@@ -2171,7 +2170,7 @@
           <w:lang w:val="en-US" w:eastAsia="en-US" w:bidi="ar-SA"/>
         </w:rPr>
       </w:pPr>
-      <w:hyperlink w:anchor="_Toc516865973" w:history="1">
+      <w:hyperlink w:anchor="_Toc517205232" w:history="1">
         <w:r>
           <w:rPr>
             <w:rStyle w:val="Hyperlink"/>
@@ -2207,7 +2206,7 @@
             <w:noProof/>
             <w:webHidden/>
           </w:rPr>
-          <w:instrText xml:space="preserve"> PAGEREF _Toc516865973 \h </w:instrText>
+          <w:instrText xml:space="preserve"> PAGEREF _Toc517205232 \h </w:instrText>
         </w:r>
         <w:r>
           <w:rPr>
@@ -2251,7 +2250,7 @@
           <w:lang w:val="en-US" w:eastAsia="en-US" w:bidi="ar-SA"/>
         </w:rPr>
       </w:pPr>
-      <w:hyperlink w:anchor="_Toc516865974" w:history="1">
+      <w:hyperlink w:anchor="_Toc517205233" w:history="1">
         <w:r>
           <w:rPr>
             <w:rStyle w:val="Hyperlink"/>
@@ -2278,7 +2277,7 @@
             <w:noProof/>
             <w:webHidden/>
           </w:rPr>
-          <w:instrText xml:space="preserve"> PAGEREF _Toc516865974 \h </w:instrText>
+          <w:instrText xml:space="preserve"> PAGEREF _Toc517205233 \h </w:instrText>
         </w:r>
         <w:r>
           <w:rPr>
@@ -2322,7 +2321,7 @@
           <w:lang w:val="en-US" w:eastAsia="en-US" w:bidi="ar-SA"/>
         </w:rPr>
       </w:pPr>
-      <w:hyperlink w:anchor="_Toc516865975" w:history="1">
+      <w:hyperlink w:anchor="_Toc517205234" w:history="1">
         <w:r>
           <w:rPr>
             <w:rStyle w:val="Hyperlink"/>
@@ -2349,7 +2348,7 @@
             <w:noProof/>
             <w:webHidden/>
           </w:rPr>
-          <w:instrText xml:space="preserve"> PAGEREF _Toc516865975 \h </w:instrText>
+          <w:instrText xml:space="preserve"> PAGEREF _Toc517205234 \h </w:instrText>
         </w:r>
         <w:r>
           <w:rPr>
@@ -2369,7 +2368,7 @@
             <w:noProof/>
             <w:webHidden/>
           </w:rPr>
-          <w:t>29</w:t>
+          <w:t>33</w:t>
         </w:r>
         <w:r>
           <w:rPr>
@@ -2393,7 +2392,7 @@
           <w:lang w:val="en-US" w:eastAsia="en-US" w:bidi="ar-SA"/>
         </w:rPr>
       </w:pPr>
-      <w:hyperlink w:anchor="_Toc516865976" w:history="1">
+      <w:hyperlink w:anchor="_Toc517205235" w:history="1">
         <w:r>
           <w:rPr>
             <w:rStyle w:val="Hyperlink"/>
@@ -2420,7 +2419,7 @@
             <w:noProof/>
             <w:webHidden/>
           </w:rPr>
-          <w:instrText xml:space="preserve"> PAGEREF _Toc516865976 \h </w:instrText>
+          <w:instrText xml:space="preserve"> PAGEREF _Toc517205235 \h </w:instrText>
         </w:r>
         <w:r>
           <w:rPr>
@@ -2440,7 +2439,7 @@
             <w:noProof/>
             <w:webHidden/>
           </w:rPr>
-          <w:t>32</w:t>
+          <w:t>36</w:t>
         </w:r>
         <w:r>
           <w:rPr>
@@ -2470,8 +2469,6 @@
         <w:jc w:val="center"/>
       </w:pPr>
     </w:p>
-    <w:p/>
-    <w:p/>
     <w:p/>
     <w:p/>
     <w:p/>
@@ -2507,7 +2504,7 @@
       <w:bookmarkStart w:id="1" w:name="_Toc516678599"/>
       <w:bookmarkStart w:id="2" w:name="_Toc516812265"/>
       <w:bookmarkStart w:id="3" w:name="_Toc516812423"/>
-      <w:bookmarkStart w:id="4" w:name="_Toc516865954"/>
+      <w:bookmarkStart w:id="4" w:name="_Toc517205213"/>
       <w:bookmarkEnd w:id="0"/>
       <w:r>
         <w:lastRenderedPageBreak/>
@@ -2524,10 +2521,11 @@
     <w:p>
       <w:pPr>
         <w:pStyle w:val="Heading2"/>
+        <w:spacing w:after="240"/>
       </w:pPr>
       <w:bookmarkStart w:id="7" w:name="_Toc516812266"/>
       <w:bookmarkStart w:id="8" w:name="_Toc516812424"/>
-      <w:bookmarkStart w:id="9" w:name="_Toc516865955"/>
+      <w:bookmarkStart w:id="9" w:name="_Toc517205214"/>
       <w:r>
         <w:t>1.1. Motivație</w:t>
       </w:r>
@@ -2539,7 +2537,7 @@
     <w:p>
       <w:pPr>
         <w:pStyle w:val="BodyText"/>
-        <w:spacing w:before="57" w:after="197" w:line="360" w:lineRule="auto"/>
+        <w:spacing w:before="120" w:line="360" w:lineRule="auto"/>
         <w:ind w:left="0" w:firstLine="643"/>
       </w:pPr>
       <w:r>
@@ -2583,7 +2581,7 @@
       <w:bookmarkStart w:id="11" w:name="_Toc516678601"/>
       <w:bookmarkStart w:id="12" w:name="_Toc516812267"/>
       <w:bookmarkStart w:id="13" w:name="_Toc516812425"/>
-      <w:bookmarkStart w:id="14" w:name="_Toc516865956"/>
+      <w:bookmarkStart w:id="14" w:name="_Toc517205215"/>
       <w:bookmarkEnd w:id="10"/>
       <w:r>
         <w:t>1.2. Obiectiv</w:t>
@@ -2650,11 +2648,12 @@
           <w:ilvl w:val="0"/>
           <w:numId w:val="0"/>
         </w:numPr>
+        <w:spacing w:after="240"/>
       </w:pPr>
       <w:bookmarkStart w:id="16" w:name="_Toc516678602"/>
       <w:bookmarkStart w:id="17" w:name="_Toc516812268"/>
       <w:bookmarkStart w:id="18" w:name="_Toc516812426"/>
-      <w:bookmarkStart w:id="19" w:name="_Toc516865957"/>
+      <w:bookmarkStart w:id="19" w:name="_Toc517205216"/>
       <w:r>
         <w:t>1.3. Soluții existente</w:t>
       </w:r>
@@ -2683,7 +2682,13 @@
       </w:pPr>
       <w:r>
         <w:lastRenderedPageBreak/>
-        <w:t>Când avem în vedere o soluție pentru problema de învățare a unui algoritm sau structură de date, luăm în considerare următoarele aspecte:</w:t>
+        <w:t>Când avem în vedere o soluție pentru problema de învățare a unui algoritm sau</w:t>
+      </w:r>
+      <w:r>
+        <w:t xml:space="preserve"> a unei structuri</w:t>
+      </w:r>
+      <w:r>
+        <w:t xml:space="preserve"> de date, luăm în considerare următoarele aspecte:</w:t>
       </w:r>
     </w:p>
     <w:p>
@@ -2789,8 +2794,13 @@
         <w:t xml:space="preserve"> </w:t>
       </w:r>
       <w:r>
-        <w:t>(dacă putem opri programul la un anumit pas, inversa pasul curent, stabili un interval de parcurgere a liniilor de cod);</w:t>
-      </w:r>
+        <w:t>(dacă putem opri programul la un anumit pas, inversa pasul curent, stabili un interval d</w:t>
+      </w:r>
+      <w:r>
+        <w:t>e parcurgere a liniilor de cod).</w:t>
+      </w:r>
+      <w:bookmarkStart w:id="21" w:name="_GoBack"/>
+      <w:bookmarkEnd w:id="21"/>
     </w:p>
     <w:p>
       <w:pPr>
@@ -2810,11 +2820,12 @@
           <w:ilvl w:val="2"/>
           <w:numId w:val="2"/>
         </w:numPr>
-      </w:pPr>
-      <w:bookmarkStart w:id="21" w:name="_Toc516678603"/>
-      <w:bookmarkStart w:id="22" w:name="_Toc516812269"/>
-      <w:bookmarkStart w:id="23" w:name="_Toc516812427"/>
-      <w:bookmarkStart w:id="24" w:name="_Toc516865958"/>
+        <w:spacing w:after="240"/>
+      </w:pPr>
+      <w:bookmarkStart w:id="22" w:name="_Toc516678603"/>
+      <w:bookmarkStart w:id="23" w:name="_Toc516812269"/>
+      <w:bookmarkStart w:id="24" w:name="_Toc516812427"/>
+      <w:bookmarkStart w:id="25" w:name="_Toc517205217"/>
       <w:r>
         <w:t xml:space="preserve">1.3.1. </w:t>
       </w:r>
@@ -2825,10 +2836,10 @@
         </w:rPr>
         <w:t>PathFinding.js</w:t>
       </w:r>
-      <w:bookmarkEnd w:id="21"/>
       <w:bookmarkEnd w:id="22"/>
       <w:bookmarkEnd w:id="23"/>
       <w:bookmarkEnd w:id="24"/>
+      <w:bookmarkEnd w:id="25"/>
       <w:r>
         <w:rPr>
           <w:i/>
@@ -3049,7 +3060,7 @@
         </w:rPr>
         <w:lastRenderedPageBreak/>
         <w:drawing>
-          <wp:anchor distT="0" distB="0" distL="0" distR="0" simplePos="0" relativeHeight="251639296" behindDoc="0" locked="0" layoutInCell="1" allowOverlap="1">
+          <wp:anchor distT="0" distB="0" distL="0" distR="0" simplePos="0" relativeHeight="251651072" behindDoc="0" locked="0" layoutInCell="1" allowOverlap="1">
             <wp:simplePos x="0" y="0"/>
             <wp:positionH relativeFrom="column">
               <wp:posOffset>-10160</wp:posOffset>
@@ -3214,13 +3225,14 @@
           <w:ilvl w:val="2"/>
           <w:numId w:val="2"/>
         </w:numPr>
-      </w:pPr>
-      <w:bookmarkStart w:id="25" w:name="__RefHeading___Toc1226_2115379737"/>
-      <w:bookmarkStart w:id="26" w:name="_Toc516678604"/>
-      <w:bookmarkStart w:id="27" w:name="_Toc516812270"/>
-      <w:bookmarkStart w:id="28" w:name="_Toc516812428"/>
-      <w:bookmarkStart w:id="29" w:name="_Toc516865959"/>
-      <w:bookmarkEnd w:id="25"/>
+        <w:spacing w:after="240"/>
+      </w:pPr>
+      <w:bookmarkStart w:id="26" w:name="__RefHeading___Toc1226_2115379737"/>
+      <w:bookmarkStart w:id="27" w:name="_Toc516678604"/>
+      <w:bookmarkStart w:id="28" w:name="_Toc516812270"/>
+      <w:bookmarkStart w:id="29" w:name="_Toc516812428"/>
+      <w:bookmarkStart w:id="30" w:name="_Toc517205218"/>
+      <w:bookmarkEnd w:id="26"/>
       <w:r>
         <w:t xml:space="preserve">1.3.2. </w:t>
       </w:r>
@@ -3231,10 +3243,10 @@
         </w:rPr>
         <w:t>USF Data Structure Vizualizations</w:t>
       </w:r>
-      <w:bookmarkEnd w:id="26"/>
       <w:bookmarkEnd w:id="27"/>
       <w:bookmarkEnd w:id="28"/>
       <w:bookmarkEnd w:id="29"/>
+      <w:bookmarkEnd w:id="30"/>
     </w:p>
     <w:p>
       <w:pPr>
@@ -3244,7 +3256,16 @@
         <w:jc w:val="both"/>
       </w:pPr>
       <w:r>
-        <w:t>Universitatea din San Francisco, departamentul de Computer Science, a construit o listă de vizualizări pentru diverși algoritmi și structuri de date [7]:</w:t>
+        <w:t xml:space="preserve">Universitatea din San Francisco, departamentul de </w:t>
+      </w:r>
+      <w:r>
+        <w:rPr>
+          <w:i/>
+        </w:rPr>
+        <w:t>Computer Science</w:t>
+      </w:r>
+      <w:r>
+        <w:t>, a construit o listă de vizualizări pentru diverși algoritmi și structuri de date [7]:</w:t>
       </w:r>
     </w:p>
     <w:p>
@@ -3374,14 +3395,10 @@
         <w:t>Breadth-First search</w:t>
       </w:r>
       <w:r>
-        <w:t>, componente conexe, arbore parțial de cost minim);</w:t>
-      </w:r>
-      <w:r>
-        <w:rPr>
-          <w:i/>
-          <w:iCs/>
-        </w:rPr>
-        <w:t xml:space="preserve"> </w:t>
+        <w:t>, componente conexe</w:t>
+      </w:r>
+      <w:r>
+        <w:t>, arbore parțial de cost minim).</w:t>
       </w:r>
     </w:p>
     <w:p>
@@ -3482,7 +3499,7 @@
           <w:lang w:val="en-US" w:eastAsia="en-US" w:bidi="ar-SA"/>
         </w:rPr>
         <w:drawing>
-          <wp:anchor distT="0" distB="0" distL="0" distR="0" simplePos="0" relativeHeight="251625984" behindDoc="0" locked="0" layoutInCell="1" allowOverlap="1" wp14:anchorId="5C7ABCB8" wp14:editId="6BA6D7A0">
+          <wp:anchor distT="0" distB="0" distL="0" distR="0" simplePos="0" relativeHeight="251571200" behindDoc="0" locked="0" layoutInCell="1" allowOverlap="1" wp14:anchorId="5C7ABCB8" wp14:editId="6BA6D7A0">
             <wp:simplePos x="0" y="0"/>
             <wp:positionH relativeFrom="column">
               <wp:posOffset>-635</wp:posOffset>
@@ -3531,7 +3548,10 @@
         </w:drawing>
       </w:r>
       <w:r>
-        <w:t>butoane speciale care depind de exercițiu și definesc operațiile pe care un utilizator le poate selecta;</w:t>
+        <w:t>butoane speciale care depind de exercițiu și definesc operațiile pe care un utilizator le p</w:t>
+      </w:r>
+      <w:r>
+        <w:t>oate selecta.</w:t>
       </w:r>
     </w:p>
     <w:p>
@@ -3687,15 +3707,15 @@
           <w:ilvl w:val="0"/>
           <w:numId w:val="0"/>
         </w:numPr>
-        <w:spacing w:before="240"/>
-        <w:jc w:val="both"/>
-      </w:pPr>
-      <w:bookmarkStart w:id="30" w:name="__RefHeading___Toc1682_2115379737"/>
-      <w:bookmarkStart w:id="31" w:name="_Toc516812271"/>
-      <w:bookmarkStart w:id="32" w:name="_Toc516812429"/>
-      <w:bookmarkStart w:id="33" w:name="_Toc516678605"/>
-      <w:bookmarkStart w:id="34" w:name="_Toc516865960"/>
-      <w:bookmarkEnd w:id="30"/>
+        <w:spacing w:before="120" w:after="240"/>
+        <w:jc w:val="both"/>
+      </w:pPr>
+      <w:bookmarkStart w:id="31" w:name="__RefHeading___Toc1682_2115379737"/>
+      <w:bookmarkStart w:id="32" w:name="_Toc516812271"/>
+      <w:bookmarkStart w:id="33" w:name="_Toc516812429"/>
+      <w:bookmarkStart w:id="34" w:name="_Toc516678605"/>
+      <w:bookmarkStart w:id="35" w:name="_Toc517205219"/>
+      <w:bookmarkEnd w:id="31"/>
       <w:r>
         <w:lastRenderedPageBreak/>
         <w:t xml:space="preserve">1.3.3. </w:t>
@@ -3707,11 +3727,11 @@
         </w:rPr>
         <w:t>CsAcademy Applications</w:t>
       </w:r>
-      <w:bookmarkEnd w:id="31"/>
       <w:bookmarkEnd w:id="32"/>
-      <w:bookmarkEnd w:id="34"/>
-    </w:p>
-    <w:bookmarkEnd w:id="33"/>
+      <w:bookmarkEnd w:id="33"/>
+      <w:bookmarkEnd w:id="35"/>
+    </w:p>
+    <w:bookmarkEnd w:id="34"/>
     <w:p>
       <w:pPr>
         <w:pStyle w:val="BodyText"/>
@@ -3725,7 +3745,7 @@
           <w:lang w:val="en-US" w:eastAsia="en-US" w:bidi="ar-SA"/>
         </w:rPr>
         <w:drawing>
-          <wp:anchor distT="0" distB="0" distL="0" distR="0" simplePos="0" relativeHeight="251627008" behindDoc="0" locked="0" layoutInCell="1" allowOverlap="1" wp14:anchorId="23B7D5FC" wp14:editId="5E98F000">
+          <wp:anchor distT="0" distB="0" distL="0" distR="0" simplePos="0" relativeHeight="251577344" behindDoc="0" locked="0" layoutInCell="1" allowOverlap="1" wp14:anchorId="23B7D5FC" wp14:editId="5E98F000">
             <wp:simplePos x="0" y="0"/>
             <wp:positionH relativeFrom="column">
               <wp:posOffset>-10160</wp:posOffset>
@@ -3943,7 +3963,13 @@
         <w:t>”</w:t>
       </w:r>
       <w:r>
-        <w:t xml:space="preserve">. Aceste aplicații construiesc o vizualizare bazată pe date de intrare scrise de utilizator. </w:t>
+        <w:t>. Aceste aplicații construiesc o vizualizare bazată pe date</w:t>
+      </w:r>
+      <w:r>
+        <w:t>le</w:t>
+      </w:r>
+      <w:r>
+        <w:t xml:space="preserve"> de intrare scrise de utilizator. </w:t>
       </w:r>
     </w:p>
     <w:p>
@@ -3955,7 +3981,13 @@
       </w:pPr>
       <w:r>
         <w:tab/>
-        <w:t xml:space="preserve">Astfel, la partea de control al fluxului aplicațiile nu au nimic utlizabil. În schimb, vizualizările sunt interactive și pot fi declanșate prin utilizarea </w:t>
+        <w:t>Astfel, la partea de control al fluxului aplicațiile nu au nimic ut</w:t>
+      </w:r>
+      <w:r>
+        <w:t>i</w:t>
+      </w:r>
+      <w:r>
+        <w:t xml:space="preserve">lizabil. În schimb, vizualizările sunt interactive și pot fi declanșate prin utilizarea </w:t>
       </w:r>
       <w:r>
         <w:rPr>
@@ -3997,7 +4029,13 @@
       </w:pPr>
       <w:r>
         <w:tab/>
-        <w:t>Mai mult, datele de intrare pot fi editate în totalitate de utilizator, fiind restricționate de formatul impus de aplicație. Totodată, există mai multe moduri pentru editarea vizualizării fară ajutorului datelor de intrare (</w:t>
+        <w:t>Mai mult, datele de intrare pot fi editate în totalitate de utilizator, fiind restricționate de formatul impus de aplicație. Totodată, există mai multe moduri pentru edita</w:t>
+      </w:r>
+      <w:r>
+        <w:t>rea vizualizării fară ajutorul</w:t>
+      </w:r>
+      <w:r>
+        <w:t xml:space="preserve"> datelor de intrare (</w:t>
       </w:r>
       <w:r>
         <w:rPr>
@@ -4056,20 +4094,20 @@
       <w:pPr>
         <w:pStyle w:val="Heading1"/>
       </w:pPr>
-      <w:bookmarkStart w:id="35" w:name="__RefHeading___Toc7327_2073692331"/>
-      <w:bookmarkStart w:id="36" w:name="_Toc516678606"/>
-      <w:bookmarkStart w:id="37" w:name="_Toc516812272"/>
-      <w:bookmarkStart w:id="38" w:name="_Toc516812430"/>
-      <w:bookmarkStart w:id="39" w:name="_Toc516865961"/>
-      <w:bookmarkEnd w:id="35"/>
+      <w:bookmarkStart w:id="36" w:name="__RefHeading___Toc7327_2073692331"/>
+      <w:bookmarkStart w:id="37" w:name="_Toc516678606"/>
+      <w:bookmarkStart w:id="38" w:name="_Toc516812272"/>
+      <w:bookmarkStart w:id="39" w:name="_Toc516812430"/>
+      <w:bookmarkStart w:id="40" w:name="_Toc517205220"/>
+      <w:bookmarkEnd w:id="36"/>
       <w:r>
         <w:lastRenderedPageBreak/>
         <w:t>2. Concepte teoretice și arhitectura aplicației</w:t>
       </w:r>
-      <w:bookmarkEnd w:id="36"/>
       <w:bookmarkEnd w:id="37"/>
       <w:bookmarkEnd w:id="38"/>
       <w:bookmarkEnd w:id="39"/>
+      <w:bookmarkEnd w:id="40"/>
     </w:p>
     <w:p>
       <w:pPr>
@@ -4078,22 +4116,22 @@
           <w:ilvl w:val="1"/>
           <w:numId w:val="2"/>
         </w:numPr>
-        <w:spacing w:line="360" w:lineRule="auto"/>
-        <w:jc w:val="both"/>
-      </w:pPr>
-      <w:bookmarkStart w:id="40" w:name="__RefHeading___Toc6010_500489987"/>
-      <w:bookmarkStart w:id="41" w:name="_Toc516678607"/>
-      <w:bookmarkStart w:id="42" w:name="_Toc516812273"/>
-      <w:bookmarkStart w:id="43" w:name="_Toc516812431"/>
-      <w:bookmarkStart w:id="44" w:name="_Toc516865962"/>
-      <w:bookmarkEnd w:id="40"/>
+        <w:spacing w:before="120" w:line="360" w:lineRule="auto"/>
+        <w:jc w:val="both"/>
+      </w:pPr>
+      <w:bookmarkStart w:id="41" w:name="__RefHeading___Toc6010_500489987"/>
+      <w:bookmarkStart w:id="42" w:name="_Toc516678607"/>
+      <w:bookmarkStart w:id="43" w:name="_Toc516812273"/>
+      <w:bookmarkStart w:id="44" w:name="_Toc516812431"/>
+      <w:bookmarkStart w:id="45" w:name="_Toc517205221"/>
+      <w:bookmarkEnd w:id="41"/>
       <w:r>
         <w:t>2.1. Algoritmi și structuri de date</w:t>
       </w:r>
-      <w:bookmarkEnd w:id="41"/>
       <w:bookmarkEnd w:id="42"/>
       <w:bookmarkEnd w:id="43"/>
       <w:bookmarkEnd w:id="44"/>
+      <w:bookmarkEnd w:id="45"/>
     </w:p>
     <w:p>
       <w:pPr>
@@ -4770,7 +4808,7 @@
         <w:t>(i, j)</w:t>
       </w:r>
       <w:r>
-        <w:t>;</w:t>
+        <w:t>.</w:t>
       </w:r>
     </w:p>
     <w:p>
@@ -4802,7 +4840,10 @@
         <w:t>e</w:t>
       </w:r>
       <w:r>
-        <w:t>, actualizăm costul și îi punem în coadă;</w:t>
+        <w:t>, actualiză</w:t>
+      </w:r>
+      <w:r>
+        <w:t>m costul și îi punem în coadă.</w:t>
       </w:r>
     </w:p>
     <w:p>
@@ -4895,12 +4936,40 @@
       <w:r>
         <w:t xml:space="preserve">= </w:t>
       </w:r>
-      <w:r>
-        <w:rPr>
-          <w:i/>
-          <w:iCs/>
-        </w:rPr>
-        <w:t xml:space="preserve">c[i][j] </w:t>
+      <m:oMath>
+        <m:sSub>
+          <m:sSubPr>
+            <m:ctrlPr>
+              <w:rPr>
+                <w:rFonts w:ascii="Cambria Math" w:hAnsi="Cambria Math"/>
+                <w:i/>
+              </w:rPr>
+            </m:ctrlPr>
+          </m:sSubPr>
+          <m:e>
+            <m:r>
+              <w:rPr>
+                <w:rFonts w:ascii="Cambria Math" w:hAnsi="Cambria Math"/>
+              </w:rPr>
+              <m:t>c</m:t>
+            </m:r>
+          </m:e>
+          <m:sub>
+            <m:r>
+              <w:rPr>
+                <w:rFonts w:ascii="Cambria Math" w:hAnsi="Cambria Math"/>
+              </w:rPr>
+              <m:t>ij</m:t>
+            </m:r>
+          </m:sub>
+        </m:sSub>
+      </m:oMath>
+      <w:r>
+        <w:rPr>
+          <w:i/>
+          <w:iCs/>
+        </w:rPr>
+        <w:t xml:space="preserve"> </w:t>
       </w:r>
       <w:r>
         <w:t xml:space="preserve">iar </w:t>
@@ -4960,6 +5029,18 @@
           <w:bCs/>
         </w:rPr>
       </w:pPr>
+    </w:p>
+    <w:p>
+      <w:pPr>
+        <w:pStyle w:val="BodyText"/>
+        <w:spacing w:after="0" w:line="360" w:lineRule="auto"/>
+        <w:ind w:left="0"/>
+        <w:jc w:val="both"/>
+        <w:rPr>
+          <w:b/>
+          <w:bCs/>
+        </w:rPr>
+      </w:pPr>
       <w:r>
         <w:rPr>
           <w:b/>
@@ -5160,7 +5241,7 @@
         <w:t xml:space="preserve">down </w:t>
       </w:r>
       <w:r>
-        <w:t>(care se găsesc în arbore);</w:t>
+        <w:t>(care se găsesc în arbore).</w:t>
       </w:r>
     </w:p>
     <w:p>
@@ -5184,7 +5265,10 @@
         <w:t xml:space="preserve">top </w:t>
       </w:r>
       <w:r>
-        <w:t>spre alt nod, atunci lanțul din arbore dintre ele se află în aceeași componentă biconexă;</w:t>
+        <w:t>spre alt nod, atunci lanțul din arbore dintre ele se află</w:t>
+      </w:r>
+      <w:r>
+        <w:t xml:space="preserve"> în aceeași componentă biconexă.</w:t>
       </w:r>
     </w:p>
     <w:p>
@@ -5208,7 +5292,13 @@
         <w:t xml:space="preserve">top </w:t>
       </w:r>
       <w:r>
-        <w:t>mai sus de nodul curent, înseamnă ca fiul face parte din altă componentă biconexă față de nodul curent. Astfel, se elimină din graf componenta biconexă a fiului și se continua algoritmul.</w:t>
+        <w:t xml:space="preserve">mai sus de nodul curent, înseamnă ca fiul face parte din altă componentă biconexă față de nodul curent. Astfel, se elimină din graf componenta </w:t>
+      </w:r>
+      <w:r>
+        <w:t>biconexă a fiului și se continuă</w:t>
+      </w:r>
+      <w:r>
+        <w:t xml:space="preserve"> algoritmul.</w:t>
       </w:r>
     </w:p>
     <w:p>
@@ -5236,7 +5326,10 @@
         <w:jc w:val="both"/>
       </w:pPr>
       <w:r>
-        <w:t>Se sortează muchiile grafului crescător după cost;</w:t>
+        <w:t>Se sortează muchii</w:t>
+      </w:r>
+      <w:r>
+        <w:t>le grafului crescător după cost.</w:t>
       </w:r>
     </w:p>
     <w:p>
@@ -5260,7 +5353,10 @@
         <w:t xml:space="preserve">Păduri de mulțimi disjuncte </w:t>
       </w:r>
       <w:r>
-        <w:t>pentru a reține dacă două noduri sunt la un anumit pas în aceeași componentă conexă;</w:t>
+        <w:t>pentru a reține dacă două noduri sunt la un anumit p</w:t>
+      </w:r>
+      <w:r>
+        <w:t>as în aceeași componentă conexă.</w:t>
       </w:r>
     </w:p>
     <w:p>
@@ -5274,7 +5370,16 @@
         <w:jc w:val="both"/>
       </w:pPr>
       <w:r>
-        <w:t>Când suntem la o anumită poziție, verificăm dacă nodurile muchiei sunt în aceeași componentă conexă. Dacă sunt, se trece la următoarea muchie. În caz contrar, se leagă aceste doua noduri și se inserează muchia în structura de date;</w:t>
+        <w:t xml:space="preserve">Când suntem la o anumită poziție, verificăm dacă nodurile muchiei sunt în aceeași componentă conexă. Dacă sunt, se trece la următoarea muchie. În caz contrar, se leagă aceste </w:t>
+      </w:r>
+      <w:r>
+        <w:t>două</w:t>
+      </w:r>
+      <w:r>
+        <w:t xml:space="preserve"> noduri și se insere</w:t>
+      </w:r>
+      <w:r>
+        <w:t>ază muchia în structura de date.</w:t>
       </w:r>
     </w:p>
     <w:p>
@@ -5582,7 +5687,7 @@
           <w:lang w:val="en-US" w:eastAsia="en-US" w:bidi="ar-SA"/>
         </w:rPr>
         <w:drawing>
-          <wp:anchor distT="0" distB="0" distL="114300" distR="114300" simplePos="0" relativeHeight="251636224" behindDoc="0" locked="0" layoutInCell="1" allowOverlap="1" wp14:anchorId="0AAB5293" wp14:editId="698B9B0E">
+          <wp:anchor distT="0" distB="0" distL="114300" distR="114300" simplePos="0" relativeHeight="251632640" behindDoc="0" locked="0" layoutInCell="1" allowOverlap="1" wp14:anchorId="0AAB5293" wp14:editId="698B9B0E">
             <wp:simplePos x="0" y="0"/>
             <wp:positionH relativeFrom="column">
               <wp:posOffset>-1270</wp:posOffset>
@@ -5651,13 +5756,7 @@
         <w:t>–</w:t>
       </w:r>
       <w:r>
-        <w:t xml:space="preserve"> află</w:t>
-      </w:r>
-      <w:r>
-        <w:t xml:space="preserve"> </w:t>
-      </w:r>
-      <w:r>
-        <w:t xml:space="preserve"> suma elementelor din intervalul [</w:t>
+        <w:t xml:space="preserve"> află suma elementelor din intervalul [</w:t>
       </w:r>
       <w:r>
         <w:rPr>
@@ -5890,7 +5989,7 @@
           <w:lang w:val="en-US" w:eastAsia="en-US" w:bidi="ar-SA"/>
         </w:rPr>
         <w:drawing>
-          <wp:anchor distT="0" distB="0" distL="114300" distR="114300" simplePos="0" relativeHeight="251640320" behindDoc="0" locked="0" layoutInCell="1" allowOverlap="1">
+          <wp:anchor distT="0" distB="0" distL="114300" distR="114300" simplePos="0" relativeHeight="251657216" behindDoc="0" locked="0" layoutInCell="1" allowOverlap="1">
             <wp:simplePos x="0" y="0"/>
             <wp:positionH relativeFrom="column">
               <wp:posOffset>-635</wp:posOffset>
@@ -5981,121 +6080,7 @@
         <w:t>ndexați binar sunt mai rapizi decât</w:t>
       </w:r>
       <w:r>
-        <w:t xml:space="preserve"> arborii de intervale, dar din cauza structurii lor nu pot face așa de multe tipuri de operații în timp eficient. De exemplu, arborii de intervale pot executa operația de </w:t>
-      </w:r>
-      <w:r>
-        <w:rPr>
-          <w:i/>
-          <w:iCs/>
-        </w:rPr>
-        <w:t xml:space="preserve">query </w:t>
-      </w:r>
-      <w:r>
-        <w:t>cu înmulțire</w:t>
-      </w:r>
-      <w:r>
-        <w:rPr>
-          <w:i/>
-          <w:iCs/>
-        </w:rPr>
-        <w:t xml:space="preserve"> </w:t>
-      </w:r>
-      <w:r>
-        <w:t xml:space="preserve">pe un interval în </w:t>
-      </w:r>
-      <w:r>
-        <w:rPr>
-          <w:i/>
-        </w:rPr>
-        <w:t>O(</w:t>
-      </w:r>
-      <m:oMath>
-        <m:sSub>
-          <m:sSubPr>
-            <m:ctrlPr>
-              <w:rPr>
-                <w:rFonts w:ascii="Cambria Math" w:hAnsi="Cambria Math"/>
-                <w:i/>
-              </w:rPr>
-            </m:ctrlPr>
-          </m:sSubPr>
-          <m:e>
-            <m:r>
-              <w:rPr>
-                <w:rFonts w:ascii="Cambria Math" w:hAnsi="Cambria Math"/>
-              </w:rPr>
-              <m:t>log</m:t>
-            </m:r>
-          </m:e>
-          <m:sub>
-            <m:r>
-              <w:rPr>
-                <w:rFonts w:ascii="Cambria Math" w:hAnsi="Cambria Math"/>
-              </w:rPr>
-              <m:t>n</m:t>
-            </m:r>
-          </m:sub>
-        </m:sSub>
-      </m:oMath>
-      <w:r>
-        <w:rPr>
-          <w:i/>
-        </w:rPr>
-        <w:t>)</w:t>
-      </w:r>
-      <w:r>
-        <w:t xml:space="preserve">, dar arborii indexați binar în </w:t>
-      </w:r>
-      <w:r>
-        <w:rPr>
-          <w:i/>
-        </w:rPr>
-        <w:t>O(</w:t>
-      </w:r>
-      <m:oMath>
-        <m:sSubSup>
-          <m:sSubSupPr>
-            <m:ctrlPr>
-              <w:rPr>
-                <w:rFonts w:ascii="Cambria Math" w:hAnsi="Cambria Math"/>
-                <w:i/>
-              </w:rPr>
-            </m:ctrlPr>
-          </m:sSubSupPr>
-          <m:e>
-            <m:r>
-              <w:rPr>
-                <w:rFonts w:ascii="Cambria Math" w:hAnsi="Cambria Math"/>
-              </w:rPr>
-              <m:t>log</m:t>
-            </m:r>
-          </m:e>
-          <m:sub>
-            <m:r>
-              <w:rPr>
-                <w:rFonts w:ascii="Cambria Math" w:hAnsi="Cambria Math"/>
-              </w:rPr>
-              <m:t>n</m:t>
-            </m:r>
-          </m:sub>
-          <m:sup>
-            <m:r>
-              <w:rPr>
-                <w:rFonts w:ascii="Cambria Math" w:hAnsi="Cambria Math"/>
-              </w:rPr>
-              <m:t>2</m:t>
-            </m:r>
-          </m:sup>
-        </m:sSubSup>
-      </m:oMath>
-      <w:r>
-        <w:rPr>
-          <w:i/>
-        </w:rPr>
-        <w:t>)</w:t>
-      </w:r>
-      <w:r>
-        <w:t>.</w:t>
+        <w:t xml:space="preserve"> arborii de intervale, dar din cauza structurii lor nu pot face așa de multe tipuri de operații în timp eficient.</w:t>
       </w:r>
     </w:p>
     <w:p>
@@ -6108,19 +6093,19 @@
         <w:spacing w:after="240"/>
         <w:jc w:val="both"/>
       </w:pPr>
-      <w:bookmarkStart w:id="45" w:name="__RefHeading___Toc6012_500489987"/>
-      <w:bookmarkStart w:id="46" w:name="_Toc516678608"/>
-      <w:bookmarkStart w:id="47" w:name="_Toc516812274"/>
-      <w:bookmarkStart w:id="48" w:name="_Toc516812432"/>
-      <w:bookmarkStart w:id="49" w:name="_Toc516865963"/>
-      <w:bookmarkEnd w:id="45"/>
+      <w:bookmarkStart w:id="46" w:name="__RefHeading___Toc6012_500489987"/>
+      <w:bookmarkStart w:id="47" w:name="_Toc516678608"/>
+      <w:bookmarkStart w:id="48" w:name="_Toc516812274"/>
+      <w:bookmarkStart w:id="49" w:name="_Toc516812432"/>
+      <w:bookmarkStart w:id="50" w:name="_Toc517205222"/>
+      <w:bookmarkEnd w:id="46"/>
       <w:r>
         <w:t>2.2. Arhitectura aplicației</w:t>
       </w:r>
-      <w:bookmarkEnd w:id="46"/>
       <w:bookmarkEnd w:id="47"/>
       <w:bookmarkEnd w:id="48"/>
       <w:bookmarkEnd w:id="49"/>
+      <w:bookmarkEnd w:id="50"/>
     </w:p>
     <w:p>
       <w:pPr>
@@ -6207,7 +6192,7 @@
         <w:t>le acesteia</w:t>
       </w:r>
       <w:r>
-        <w:t>, rute și cereri);</w:t>
+        <w:t>, rute și cereri).</w:t>
       </w:r>
     </w:p>
     <w:p>
@@ -6219,12 +6204,12 @@
         </w:numPr>
         <w:spacing w:after="240"/>
       </w:pPr>
-      <w:bookmarkStart w:id="50" w:name="__RefHeading___Toc6110_500489987"/>
-      <w:bookmarkStart w:id="51" w:name="_Toc516678609"/>
-      <w:bookmarkStart w:id="52" w:name="_Toc516812275"/>
-      <w:bookmarkStart w:id="53" w:name="_Toc516812433"/>
-      <w:bookmarkStart w:id="54" w:name="_Toc516865964"/>
-      <w:bookmarkEnd w:id="50"/>
+      <w:bookmarkStart w:id="51" w:name="__RefHeading___Toc6110_500489987"/>
+      <w:bookmarkStart w:id="52" w:name="_Toc516678609"/>
+      <w:bookmarkStart w:id="53" w:name="_Toc516812275"/>
+      <w:bookmarkStart w:id="54" w:name="_Toc516812433"/>
+      <w:bookmarkStart w:id="55" w:name="_Toc517205223"/>
+      <w:bookmarkEnd w:id="51"/>
       <w:r>
         <w:t>2.3.1. Arhitectura pe</w:t>
       </w:r>
@@ -6241,10 +6226,10 @@
         </w:rPr>
         <w:t>front-end</w:t>
       </w:r>
-      <w:bookmarkEnd w:id="51"/>
       <w:bookmarkEnd w:id="52"/>
       <w:bookmarkEnd w:id="53"/>
       <w:bookmarkEnd w:id="54"/>
+      <w:bookmarkEnd w:id="55"/>
     </w:p>
     <w:p>
       <w:pPr>
@@ -6344,7 +6329,6 @@
         <w:jc w:val="both"/>
       </w:pPr>
       <w:r>
-        <w:lastRenderedPageBreak/>
         <w:t xml:space="preserve">o componentă de </w:t>
       </w:r>
       <w:r>
@@ -6391,8 +6375,9 @@
           <w:noProof/>
           <w:lang w:val="en-US" w:eastAsia="en-US" w:bidi="ar-SA"/>
         </w:rPr>
+        <w:lastRenderedPageBreak/>
         <w:drawing>
-          <wp:anchor distT="0" distB="0" distL="0" distR="0" simplePos="0" relativeHeight="251641344" behindDoc="0" locked="0" layoutInCell="1" allowOverlap="1" wp14:anchorId="6ED05982" wp14:editId="4A06C198">
+          <wp:anchor distT="0" distB="0" distL="0" distR="0" simplePos="0" relativeHeight="251663360" behindDoc="0" locked="0" layoutInCell="1" allowOverlap="1" wp14:anchorId="6ED05982" wp14:editId="4A06C198">
             <wp:simplePos x="0" y="0"/>
             <wp:positionH relativeFrom="column">
               <wp:posOffset>-635</wp:posOffset>
@@ -6457,7 +6442,10 @@
         <w:t>master</w:t>
       </w:r>
       <w:r>
-        <w:t>, care se folosește de celelalte trei și le sincronizează;</w:t>
+        <w:t>, care se folosește de cel</w:t>
+      </w:r>
+      <w:r>
+        <w:t>elalte trei și le sincronizează.</w:t>
       </w:r>
     </w:p>
     <w:p>
@@ -6527,7 +6515,7 @@
           <w:lang w:val="en-US" w:eastAsia="en-US" w:bidi="ar-SA"/>
         </w:rPr>
         <w:drawing>
-          <wp:anchor distT="0" distB="0" distL="0" distR="0" simplePos="0" relativeHeight="251633152" behindDoc="0" locked="0" layoutInCell="1" allowOverlap="1" wp14:anchorId="1CA78CBB" wp14:editId="62CE9E66">
+          <wp:anchor distT="0" distB="0" distL="0" distR="0" simplePos="0" relativeHeight="251614208" behindDoc="0" locked="0" layoutInCell="1" allowOverlap="1" wp14:anchorId="1CA78CBB" wp14:editId="62CE9E66">
             <wp:simplePos x="0" y="0"/>
             <wp:positionH relativeFrom="column">
               <wp:posOffset>-10160</wp:posOffset>
@@ -6676,28 +6664,28 @@
         <w:jc w:val="both"/>
       </w:pPr>
       <w:r>
+        <w:t>Pentru a ușura implementarea, deoarece există o listă vastă de algoritmi și structuri de date, s-a creat o nouă clasă template. Știm că toate paginile se comportă la fel din punct de vedere a</w:t>
+      </w:r>
+      <w:r>
+        <w:t>l</w:t>
+      </w:r>
+      <w:r>
+        <w:t xml:space="preserve"> acț</w:t>
+      </w:r>
+      <w:r>
+        <w:t>iunilor utilizatorului, singurele schimbări</w:t>
+      </w:r>
+      <w:r>
+        <w:t xml:space="preserve"> </w:t>
+      </w:r>
+      <w:r>
+        <w:t>având loc în</w:t>
+      </w:r>
+      <w:r>
+        <w:t xml:space="preserve"> componenta de vizualizare și </w:t>
+      </w:r>
+      <w:r>
         <w:lastRenderedPageBreak/>
-        <w:t>Pentru a ușura implementarea, deoarece există o listă vastă de algoritmi și structuri de date, s-a creat o nouă clasă template. Știm că toate paginile se comportă la fel din punct de vedere a</w:t>
-      </w:r>
-      <w:r>
-        <w:t>l</w:t>
-      </w:r>
-      <w:r>
-        <w:t xml:space="preserve"> acț</w:t>
-      </w:r>
-      <w:r>
-        <w:t>iunilor utilizatorului, singurele schimbări</w:t>
-      </w:r>
-      <w:r>
-        <w:t xml:space="preserve"> </w:t>
-      </w:r>
-      <w:r>
-        <w:t>având loc în</w:t>
-      </w:r>
-      <w:r>
-        <w:t xml:space="preserve"> componenta de vizualizare și </w:t>
-      </w:r>
-      <w:r>
         <w:t xml:space="preserve">în </w:t>
       </w:r>
       <w:r>
@@ -6801,7 +6789,7 @@
           <w:lang w:val="en-US" w:eastAsia="en-US" w:bidi="ar-SA"/>
         </w:rPr>
         <w:drawing>
-          <wp:anchor distT="0" distB="0" distL="0" distR="0" simplePos="0" relativeHeight="251628032" behindDoc="0" locked="0" layoutInCell="1" allowOverlap="1" wp14:anchorId="2BA668CF" wp14:editId="2A0F8AB8">
+          <wp:anchor distT="0" distB="0" distL="0" distR="0" simplePos="0" relativeHeight="251583488" behindDoc="0" locked="0" layoutInCell="1" allowOverlap="1" wp14:anchorId="2BA668CF" wp14:editId="2A0F8AB8">
             <wp:simplePos x="0" y="0"/>
             <wp:positionH relativeFrom="column">
               <wp:posOffset>-635</wp:posOffset>
@@ -6978,95 +6966,87 @@
           <w:b/>
           <w:bCs/>
         </w:rPr>
-        <w:t>Componenta de logging</w:t>
-      </w:r>
-    </w:p>
-    <w:p>
-      <w:pPr>
-        <w:pStyle w:val="BodyText"/>
-        <w:spacing w:line="360" w:lineRule="auto"/>
-        <w:ind w:left="0"/>
-        <w:jc w:val="both"/>
+        <w:t xml:space="preserve">Componenta de </w:t>
+      </w:r>
+      <w:r>
         <w:rPr>
           <w:b/>
           <w:bCs/>
-        </w:rPr>
-      </w:pPr>
-      <w:r>
+          <w:i/>
+        </w:rPr>
+        <w:t>logging</w:t>
+      </w:r>
+    </w:p>
+    <w:p>
+      <w:pPr>
+        <w:pStyle w:val="BodyText"/>
+        <w:spacing w:line="360" w:lineRule="auto"/>
+        <w:ind w:left="0"/>
+        <w:jc w:val="both"/>
         <w:rPr>
           <w:b/>
           <w:bCs/>
         </w:rPr>
-        <w:tab/>
-      </w:r>
-      <w:r>
-        <w:t xml:space="preserve">Această componentă are rolul de a afișa orice valoare de tip </w:t>
-      </w:r>
-      <w:r>
-        <w:rPr>
-          <w:i/>
-          <w:iCs/>
-        </w:rPr>
-        <w:t xml:space="preserve">string </w:t>
-      </w:r>
-      <w:r>
-        <w:t xml:space="preserve">existentă în model. Componenta </w:t>
-      </w:r>
-      <w:r>
-        <w:rPr>
-          <w:i/>
-          <w:iCs/>
-        </w:rPr>
-        <w:t xml:space="preserve">master </w:t>
-      </w:r>
-      <w:r>
-        <w:t xml:space="preserve">are rolul de a sincroniza componenta editor cu cea de </w:t>
-      </w:r>
-      <w:r>
-        <w:rPr>
-          <w:i/>
-          <w:iCs/>
-        </w:rPr>
-        <w:t xml:space="preserve">logging. </w:t>
-      </w:r>
-      <w:r>
-        <w:t xml:space="preserve">Astfel, această componentă determină ca, atunci când este configurat un nou </w:t>
-      </w:r>
-      <w:r>
-        <w:rPr>
-          <w:i/>
-          <w:iCs/>
-        </w:rPr>
-        <w:t>breakpoint,</w:t>
-      </w:r>
-      <w:r>
-        <w:t xml:space="preserve"> comentariul asociat acelei linii de cod să fie adăugat modelului componentei de </w:t>
-      </w:r>
-      <w:r>
-        <w:rPr>
-          <w:i/>
-          <w:iCs/>
-        </w:rPr>
-        <w:t>logging</w:t>
-      </w:r>
-      <w:r>
-        <w:t>.</w:t>
-      </w:r>
-    </w:p>
-    <w:p>
-      <w:pPr>
-        <w:pStyle w:val="BodyText"/>
-        <w:spacing w:line="360" w:lineRule="auto"/>
-        <w:ind w:left="0"/>
-        <w:jc w:val="both"/>
+      </w:pPr>
+      <w:r>
         <w:rPr>
           <w:b/>
           <w:bCs/>
         </w:rPr>
-      </w:pPr>
-      <w:r>
         <w:tab/>
-        <w:t>Scopul principal este de a ușura observarea de către utilizator a liniilor de cod parcurse în timpul execuției.</w:t>
+      </w:r>
+      <w:r>
+        <w:t xml:space="preserve">Această componentă are rolul de a afișa orice valoare de tip </w:t>
+      </w:r>
+      <w:r>
+        <w:rPr>
+          <w:i/>
+          <w:iCs/>
+        </w:rPr>
+        <w:t xml:space="preserve">string </w:t>
+      </w:r>
+      <w:r>
+        <w:t xml:space="preserve">existentă în model. Componenta </w:t>
+      </w:r>
+      <w:r>
+        <w:rPr>
+          <w:i/>
+          <w:iCs/>
+        </w:rPr>
+        <w:t xml:space="preserve">master </w:t>
+      </w:r>
+      <w:r>
+        <w:t xml:space="preserve">are rolul de a sincroniza componenta editor cu cea de </w:t>
+      </w:r>
+      <w:r>
+        <w:rPr>
+          <w:i/>
+          <w:iCs/>
+        </w:rPr>
+        <w:t xml:space="preserve">logging. </w:t>
+      </w:r>
+      <w:r>
+        <w:t xml:space="preserve">Astfel, această componentă determină ca, atunci când este configurat un nou </w:t>
+      </w:r>
+      <w:r>
+        <w:rPr>
+          <w:i/>
+          <w:iCs/>
+        </w:rPr>
+        <w:t>breakpoint,</w:t>
+      </w:r>
+      <w:r>
+        <w:t xml:space="preserve"> comentariul asociat acelei linii de cod să fie adăugat modelului componentei de </w:t>
+      </w:r>
+      <w:r>
+        <w:rPr>
+          <w:i/>
+          <w:iCs/>
+        </w:rPr>
+        <w:t>logging</w:t>
+      </w:r>
+      <w:r>
+        <w:t>.</w:t>
       </w:r>
     </w:p>
     <w:p>
@@ -7085,7 +7065,6 @@
           <w:b/>
           <w:bCs/>
         </w:rPr>
-        <w:lastRenderedPageBreak/>
         <w:t>Componenta de vizualizare</w:t>
       </w:r>
     </w:p>
@@ -7128,6 +7107,7 @@
         <w:jc w:val="both"/>
       </w:pPr>
       <w:r>
+        <w:lastRenderedPageBreak/>
         <w:tab/>
         <w:t xml:space="preserve">Operațiile executate sunt specifice problemei (de exemplu, vizualizarea algoritmului </w:t>
       </w:r>
@@ -7179,16 +7159,22 @@
           <w:ilvl w:val="2"/>
           <w:numId w:val="2"/>
         </w:numPr>
-        <w:spacing w:before="288" w:after="115"/>
-      </w:pPr>
-      <w:bookmarkStart w:id="55" w:name="__RefHeading___Toc6112_500489987"/>
-      <w:bookmarkStart w:id="56" w:name="_Toc516678610"/>
-      <w:bookmarkStart w:id="57" w:name="_Toc516812276"/>
-      <w:bookmarkStart w:id="58" w:name="_Toc516812434"/>
-      <w:bookmarkStart w:id="59" w:name="_Toc516865965"/>
-      <w:bookmarkEnd w:id="55"/>
-      <w:r>
-        <w:t xml:space="preserve">2.3.2. Arhitectura pe </w:t>
+        <w:spacing w:before="120" w:after="240"/>
+      </w:pPr>
+      <w:bookmarkStart w:id="56" w:name="__RefHeading___Toc6112_500489987"/>
+      <w:bookmarkStart w:id="57" w:name="_Toc516678610"/>
+      <w:bookmarkStart w:id="58" w:name="_Toc516812276"/>
+      <w:bookmarkStart w:id="59" w:name="_Toc516812434"/>
+      <w:bookmarkStart w:id="60" w:name="_Toc517205224"/>
+      <w:bookmarkEnd w:id="56"/>
+      <w:r>
+        <w:t>2.3.2. Arhitectura pe</w:t>
+      </w:r>
+      <w:r>
+        <w:t xml:space="preserve"> partea de</w:t>
+      </w:r>
+      <w:r>
+        <w:t xml:space="preserve"> </w:t>
       </w:r>
       <w:r>
         <w:rPr>
@@ -7197,10 +7183,10 @@
         </w:rPr>
         <w:t>back-end</w:t>
       </w:r>
-      <w:bookmarkEnd w:id="56"/>
       <w:bookmarkEnd w:id="57"/>
       <w:bookmarkEnd w:id="58"/>
       <w:bookmarkEnd w:id="59"/>
+      <w:bookmarkEnd w:id="60"/>
     </w:p>
     <w:p>
       <w:pPr>
@@ -7307,7 +7293,7 @@
           <w:lang w:val="en-US" w:eastAsia="en-US" w:bidi="ar-SA"/>
         </w:rPr>
         <w:drawing>
-          <wp:anchor distT="0" distB="0" distL="0" distR="0" simplePos="0" relativeHeight="251632128" behindDoc="0" locked="0" layoutInCell="1" allowOverlap="1" wp14:anchorId="42908668" wp14:editId="3D810E13">
+          <wp:anchor distT="0" distB="0" distL="0" distR="0" simplePos="0" relativeHeight="251608064" behindDoc="0" locked="0" layoutInCell="1" allowOverlap="1" wp14:anchorId="42908668" wp14:editId="3D810E13">
             <wp:simplePos x="0" y="0"/>
             <wp:positionH relativeFrom="column">
               <wp:posOffset>507365</wp:posOffset>
@@ -7459,11 +7445,7 @@
         <w:t xml:space="preserve">back-end </w:t>
       </w:r>
       <w:r>
-        <w:t xml:space="preserve">se rezumă la crearea unor rute care îndeplinesc anumite funcționalități. Pentru fiecare rută și verb HTTP (GET, POST, PUT, </w:t>
-      </w:r>
-      <w:r>
-        <w:lastRenderedPageBreak/>
-        <w:t xml:space="preserve">OPTIONS), există </w:t>
+        <w:t xml:space="preserve">se rezumă la crearea unor rute care îndeplinesc anumite funcționalități. Pentru fiecare rută și verb HTTP (GET, POST, PUT, OPTIONS), există </w:t>
       </w:r>
       <w:r>
         <w:rPr>
@@ -7480,13 +7462,16 @@
           <w:i/>
           <w:iCs/>
         </w:rPr>
-        <w:t xml:space="preserve">back-end </w:t>
+        <w:t>back-end</w:t>
       </w:r>
       <w:r>
         <w:t xml:space="preserve"> va procesa cererea și va întoarce un cod HTTP</w:t>
       </w:r>
       <w:r>
         <w:t xml:space="preserve"> alături de informațiile cerute</w:t>
+      </w:r>
+      <w:r>
+        <w:t>.</w:t>
       </w:r>
       <w:r>
         <w:tab/>
@@ -7497,6 +7482,7 @@
           <w:i/>
           <w:iCs/>
         </w:rPr>
+        <w:lastRenderedPageBreak/>
         <w:t>framework</w:t>
       </w:r>
       <w:r>
@@ -7609,7 +7595,7 @@
           <w:lang w:val="en-US" w:eastAsia="en-US" w:bidi="ar-SA"/>
         </w:rPr>
         <w:drawing>
-          <wp:anchor distT="0" distB="0" distL="114300" distR="114300" simplePos="0" relativeHeight="251634176" behindDoc="0" locked="0" layoutInCell="1" allowOverlap="1" wp14:anchorId="7F102B2C" wp14:editId="2A55225C">
+          <wp:anchor distT="0" distB="0" distL="114300" distR="114300" simplePos="0" relativeHeight="251620352" behindDoc="0" locked="0" layoutInCell="1" allowOverlap="1" wp14:anchorId="7F102B2C" wp14:editId="2A55225C">
             <wp:simplePos x="0" y="0"/>
             <wp:positionH relativeFrom="column">
               <wp:posOffset>-635</wp:posOffset>
@@ -7785,27 +7771,27 @@
         <w:jc w:val="both"/>
       </w:pPr>
       <w:r>
+        <w:t>întrebări atribuite unui exercițiu la care utilizat</w:t>
+      </w:r>
+      <w:r>
+        <w:t>orii cu rolul</w:t>
+      </w:r>
+      <w:r>
+        <w:t xml:space="preserve"> de</w:t>
+      </w:r>
+      <w:r>
+        <w:t xml:space="preserve"> elev pot răspunde.</w:t>
+      </w:r>
+    </w:p>
+    <w:p>
+      <w:pPr>
+        <w:pStyle w:val="BodyText"/>
+        <w:spacing w:line="360" w:lineRule="auto"/>
+        <w:ind w:left="0" w:firstLine="643"/>
+        <w:jc w:val="both"/>
+      </w:pPr>
+      <w:r>
         <w:lastRenderedPageBreak/>
-        <w:t>întrebări atribuite unui exercițiu la care utilizat</w:t>
-      </w:r>
-      <w:r>
-        <w:t>orii cu rolul</w:t>
-      </w:r>
-      <w:r>
-        <w:t xml:space="preserve"> de</w:t>
-      </w:r>
-      <w:r>
-        <w:t xml:space="preserve"> elev pot răspunde.</w:t>
-      </w:r>
-    </w:p>
-    <w:p>
-      <w:pPr>
-        <w:pStyle w:val="BodyText"/>
-        <w:spacing w:line="360" w:lineRule="auto"/>
-        <w:ind w:left="0" w:firstLine="643"/>
-        <w:jc w:val="both"/>
-      </w:pPr>
-      <w:r>
         <w:t>Comentariile ș</w:t>
       </w:r>
       <w:r>
@@ -7873,12 +7859,12 @@
         <w:spacing w:line="360" w:lineRule="auto"/>
         <w:jc w:val="both"/>
       </w:pPr>
-      <w:bookmarkStart w:id="60" w:name="__RefHeading___Toc6014_500489987"/>
-      <w:bookmarkStart w:id="61" w:name="_Toc516678611"/>
-      <w:bookmarkStart w:id="62" w:name="_Toc516812277"/>
-      <w:bookmarkStart w:id="63" w:name="_Toc516812435"/>
-      <w:bookmarkStart w:id="64" w:name="_Toc516865966"/>
-      <w:bookmarkEnd w:id="60"/>
+      <w:bookmarkStart w:id="61" w:name="__RefHeading___Toc6014_500489987"/>
+      <w:bookmarkStart w:id="62" w:name="_Toc516678611"/>
+      <w:bookmarkStart w:id="63" w:name="_Toc516812277"/>
+      <w:bookmarkStart w:id="64" w:name="_Toc516812435"/>
+      <w:bookmarkStart w:id="65" w:name="_Toc517205225"/>
+      <w:bookmarkEnd w:id="61"/>
       <w:r>
         <w:t xml:space="preserve">2.3. Simulator de </w:t>
       </w:r>
@@ -7889,10 +7875,10 @@
         </w:rPr>
         <w:t>debugger</w:t>
       </w:r>
-      <w:bookmarkEnd w:id="61"/>
       <w:bookmarkEnd w:id="62"/>
       <w:bookmarkEnd w:id="63"/>
       <w:bookmarkEnd w:id="64"/>
+      <w:bookmarkEnd w:id="65"/>
     </w:p>
     <w:p>
       <w:pPr>
@@ -8021,7 +8007,7 @@
           <w:lang w:val="en-US" w:eastAsia="en-US" w:bidi="ar-SA"/>
         </w:rPr>
         <w:drawing>
-          <wp:anchor distT="0" distB="0" distL="0" distR="0" simplePos="0" relativeHeight="251638272" behindDoc="0" locked="0" layoutInCell="1" allowOverlap="1">
+          <wp:anchor distT="0" distB="0" distL="0" distR="0" simplePos="0" relativeHeight="251644928" behindDoc="0" locked="0" layoutInCell="1" allowOverlap="1">
             <wp:simplePos x="0" y="0"/>
             <wp:positionH relativeFrom="column">
               <wp:posOffset>384810</wp:posOffset>
@@ -8099,7 +8085,25 @@
         <w:t>oprindu-ne</w:t>
       </w:r>
       <w:r>
-        <w:t xml:space="preserve"> X milisecunde într-o linie marcată cu 1, X fiind </w:t>
+        <w:t xml:space="preserve"> </w:t>
+      </w:r>
+      <w:r>
+        <w:rPr>
+          <w:i/>
+        </w:rPr>
+        <w:t>X</w:t>
+      </w:r>
+      <w:r>
+        <w:t xml:space="preserve"> milisecunde într-o linie marcată cu 1, </w:t>
+      </w:r>
+      <w:r>
+        <w:rPr>
+          <w:i/>
+        </w:rPr>
+        <w:t>X</w:t>
+      </w:r>
+      <w:r>
+        <w:t xml:space="preserve"> fiind </w:t>
       </w:r>
       <w:r>
         <w:rPr>
@@ -8109,7 +8113,13 @@
         <w:t>timer</w:t>
       </w:r>
       <w:r>
-        <w:t xml:space="preserve">-ul setat de utilizator în UI. Acest lucru se poate programa folosind  funcția </w:t>
+        <w:t>-ul setat de utilizator în UI. Acest lu</w:t>
+      </w:r>
+      <w:r>
+        <w:t xml:space="preserve">cru se poate programa folosind </w:t>
+      </w:r>
+      <w:r>
+        <w:t xml:space="preserve">funcția </w:t>
       </w:r>
       <w:r>
         <w:rPr>
@@ -8132,7 +8142,7 @@
           <w:i/>
           <w:iCs/>
         </w:rPr>
-        <w:t>Javascript</w:t>
+        <w:t>JavaScript</w:t>
       </w:r>
       <w:r>
         <w:t>.</w:t>
@@ -8152,7 +8162,7 @@
         </w:rPr>
         <w:lastRenderedPageBreak/>
         <w:drawing>
-          <wp:anchor distT="0" distB="0" distL="0" distR="0" simplePos="0" relativeHeight="251629056" behindDoc="0" locked="0" layoutInCell="1" allowOverlap="1" wp14:anchorId="3A16566F" wp14:editId="05FEBA64">
+          <wp:anchor distT="0" distB="0" distL="0" distR="0" simplePos="0" relativeHeight="251589632" behindDoc="0" locked="0" layoutInCell="1" allowOverlap="1" wp14:anchorId="3A16566F" wp14:editId="05FEBA64">
             <wp:simplePos x="0" y="0"/>
             <wp:positionH relativeFrom="column">
               <wp:posOffset>8890</wp:posOffset>
@@ -8257,6 +8267,9 @@
       <w:r>
         <w:t>-ului</w:t>
       </w:r>
+      <w:r>
+        <w:t>.</w:t>
+      </w:r>
     </w:p>
     <w:p>
       <w:pPr>
@@ -8419,7 +8432,7 @@
         <w:t xml:space="preserve"> </w:t>
       </w:r>
       <w:r>
-        <w:t xml:space="preserve"> trebuie să vadă codul din execițiul deschis și să înțeleagă legătura dintre cod și vizualizare.</w:t>
+        <w:t>trebuie să vadă codul din execițiul deschis și să înțeleagă legătura dintre cod și vizualizare.</w:t>
       </w:r>
       <w:r>
         <w:br w:type="page"/>
@@ -8429,20 +8442,20 @@
       <w:pPr>
         <w:pStyle w:val="Heading1"/>
       </w:pPr>
-      <w:bookmarkStart w:id="65" w:name="__RefHeading___Toc2526_1230113582"/>
-      <w:bookmarkStart w:id="66" w:name="_Toc516678612"/>
-      <w:bookmarkStart w:id="67" w:name="_Toc516812278"/>
-      <w:bookmarkStart w:id="68" w:name="_Toc516812436"/>
-      <w:bookmarkStart w:id="69" w:name="_Toc516865967"/>
-      <w:bookmarkEnd w:id="65"/>
+      <w:bookmarkStart w:id="66" w:name="__RefHeading___Toc2526_1230113582"/>
+      <w:bookmarkStart w:id="67" w:name="_Toc516678612"/>
+      <w:bookmarkStart w:id="68" w:name="_Toc516812278"/>
+      <w:bookmarkStart w:id="69" w:name="_Toc516812436"/>
+      <w:bookmarkStart w:id="70" w:name="_Toc517205226"/>
+      <w:bookmarkEnd w:id="66"/>
       <w:r>
         <w:lastRenderedPageBreak/>
         <w:t>3. Tehnologii utilizate</w:t>
       </w:r>
-      <w:bookmarkEnd w:id="66"/>
       <w:bookmarkEnd w:id="67"/>
       <w:bookmarkEnd w:id="68"/>
       <w:bookmarkEnd w:id="69"/>
+      <w:bookmarkEnd w:id="70"/>
     </w:p>
     <w:p>
       <w:pPr>
@@ -8451,13 +8464,14 @@
           <w:ilvl w:val="1"/>
           <w:numId w:val="2"/>
         </w:numPr>
-      </w:pPr>
-      <w:bookmarkStart w:id="70" w:name="__RefHeading___Toc477_1062858218"/>
-      <w:bookmarkStart w:id="71" w:name="_Toc516678613"/>
-      <w:bookmarkStart w:id="72" w:name="_Toc516812279"/>
-      <w:bookmarkStart w:id="73" w:name="_Toc516812437"/>
-      <w:bookmarkStart w:id="74" w:name="_Toc516865968"/>
-      <w:bookmarkEnd w:id="70"/>
+        <w:spacing w:after="240"/>
+      </w:pPr>
+      <w:bookmarkStart w:id="71" w:name="__RefHeading___Toc477_1062858218"/>
+      <w:bookmarkStart w:id="72" w:name="_Toc516678613"/>
+      <w:bookmarkStart w:id="73" w:name="_Toc516812279"/>
+      <w:bookmarkStart w:id="74" w:name="_Toc516812437"/>
+      <w:bookmarkStart w:id="75" w:name="_Toc517205227"/>
+      <w:bookmarkEnd w:id="71"/>
       <w:r>
         <w:t xml:space="preserve">3.1. </w:t>
       </w:r>
@@ -8466,12 +8480,12 @@
           <w:i/>
           <w:iCs/>
         </w:rPr>
-        <w:t>Javascript</w:t>
-      </w:r>
-      <w:bookmarkEnd w:id="71"/>
+        <w:t>JavaScript</w:t>
+      </w:r>
       <w:bookmarkEnd w:id="72"/>
       <w:bookmarkEnd w:id="73"/>
       <w:bookmarkEnd w:id="74"/>
+      <w:bookmarkEnd w:id="75"/>
     </w:p>
     <w:p>
       <w:pPr>
@@ -8580,7 +8594,34 @@
           <w:i/>
           <w:iCs/>
         </w:rPr>
-        <w:t xml:space="preserve"> Javascript. </w:t>
+        <w:t xml:space="preserve"> </w:t>
+      </w:r>
+      <w:r>
+        <w:rPr>
+          <w:i/>
+          <w:iCs/>
+        </w:rPr>
+        <w:t>JavaScript</w:t>
+      </w:r>
+      <w:r>
+        <w:rPr>
+          <w:i/>
+          <w:iCs/>
+        </w:rPr>
+        <w:t xml:space="preserve"> </w:t>
+      </w:r>
+      <w:r>
+        <w:rPr>
+          <w:iCs/>
+        </w:rPr>
+        <w:t>[16].</w:t>
+      </w:r>
+      <w:r>
+        <w:rPr>
+          <w:i/>
+          <w:iCs/>
+        </w:rPr>
+        <w:t xml:space="preserve"> </w:t>
       </w:r>
     </w:p>
     <w:p>
@@ -8596,7 +8637,13 @@
           <w:iCs/>
         </w:rPr>
         <w:tab/>
-        <w:t>Javascript</w:t>
+      </w:r>
+      <w:r>
+        <w:rPr>
+          <w:i/>
+          <w:iCs/>
+        </w:rPr>
+        <w:t>JavaScript</w:t>
       </w:r>
       <w:r>
         <w:t xml:space="preserve"> este un limbaj de programare orientat pe obiecte bazat pe conceptul prototipurilor. Totodată, este un limbaj dinamic, având urmatoarele caracteristici: </w:t>
@@ -8688,7 +8735,7 @@
         <w:t>run-time</w:t>
       </w:r>
       <w:r>
-        <w:t>);</w:t>
+        <w:t>).</w:t>
       </w:r>
     </w:p>
     <w:p>
@@ -8707,7 +8754,7 @@
           <w:i/>
           <w:iCs/>
         </w:rPr>
-        <w:t>Javascript</w:t>
+        <w:t>JavaScript</w:t>
       </w:r>
       <w:r>
         <w:t xml:space="preserve"> este un limbaj flexibil și este ideal pentru o aplicație unde nu se cunosc datele cu care se va lucra dinainte (fiind o aplicație de tip </w:t>
@@ -8736,7 +8783,7 @@
           <w:lang w:val="en-US" w:eastAsia="en-US" w:bidi="ar-SA"/>
         </w:rPr>
         <w:drawing>
-          <wp:anchor distT="0" distB="0" distL="0" distR="0" simplePos="0" relativeHeight="251635200" behindDoc="0" locked="0" layoutInCell="1" allowOverlap="1" wp14:anchorId="656E8618" wp14:editId="5C1B3EAD">
+          <wp:anchor distT="0" distB="0" distL="0" distR="0" simplePos="0" relativeHeight="251626496" behindDoc="0" locked="0" layoutInCell="1" allowOverlap="1" wp14:anchorId="656E8618" wp14:editId="5C1B3EAD">
             <wp:simplePos x="0" y="0"/>
             <wp:positionH relativeFrom="column">
               <wp:posOffset>-635</wp:posOffset>
@@ -8790,7 +8837,13 @@
           <w:iCs/>
         </w:rPr>
         <w:tab/>
-        <w:t>Javascript</w:t>
+      </w:r>
+      <w:r>
+        <w:rPr>
+          <w:i/>
+          <w:iCs/>
+        </w:rPr>
+        <w:t>JavaScript</w:t>
       </w:r>
       <w:r>
         <w:t xml:space="preserve"> este asemănător limbajelor precum </w:t>
@@ -8859,7 +8912,7 @@
           <w:sz w:val="22"/>
           <w:szCs w:val="22"/>
         </w:rPr>
-        <w:t>Javascript</w:t>
+        <w:t>JavaScript</w:t>
       </w:r>
       <w:r>
         <w:rPr>
@@ -8894,7 +8947,21 @@
           <w:sz w:val="22"/>
           <w:szCs w:val="22"/>
         </w:rPr>
-        <w:t>Sursă: https://www.tiobe.com/tiobe-index/javascript/</w:t>
+        <w:t>Sursă: https://www.tiobe.com/tiobe-index/</w:t>
+      </w:r>
+      <w:r>
+        <w:rPr>
+          <w:sz w:val="22"/>
+          <w:szCs w:val="22"/>
+        </w:rPr>
+        <w:t>JavaScript</w:t>
+      </w:r>
+      <w:r>
+        <w:rPr>
+          <w:sz w:val="22"/>
+          <w:szCs w:val="22"/>
+        </w:rPr>
+        <w:t>/</w:t>
       </w:r>
     </w:p>
     <w:p>
@@ -8933,7 +9000,14 @@
           <w:i/>
           <w:iCs/>
         </w:rPr>
-        <w:t xml:space="preserve">Javascript </w:t>
+        <w:t>JavaScript</w:t>
+      </w:r>
+      <w:r>
+        <w:rPr>
+          <w:i/>
+          <w:iCs/>
+        </w:rPr>
+        <w:t xml:space="preserve"> </w:t>
       </w:r>
       <w:r>
         <w:t xml:space="preserve">cu scopul de a combate acest dezavantaj. </w:t>
@@ -8954,7 +9028,14 @@
           <w:i/>
           <w:iCs/>
         </w:rPr>
-        <w:t xml:space="preserve">Javascript </w:t>
+        <w:t>JavaScript</w:t>
+      </w:r>
+      <w:r>
+        <w:rPr>
+          <w:i/>
+          <w:iCs/>
+        </w:rPr>
+        <w:t xml:space="preserve"> </w:t>
       </w:r>
       <w:r>
         <w:t xml:space="preserve">rulează pe partea de client a unei aplicații web (în </w:t>
@@ -8999,8 +9080,8 @@
       <w:r>
         <w:t>(</w:t>
       </w:r>
-      <w:bookmarkStart w:id="75" w:name="firstHeading"/>
-      <w:bookmarkEnd w:id="75"/>
+      <w:bookmarkStart w:id="76" w:name="firstHeading"/>
+      <w:bookmarkEnd w:id="76"/>
       <w:r>
         <w:rPr>
           <w:rFonts w:ascii="Linux Libertine;Georgia;Times;s" w:hAnsi="Linux Libertine;Georgia;Times;s"/>
@@ -9038,12 +9119,20 @@
           <w:iCs/>
           <w:color w:val="000000"/>
         </w:rPr>
-        <w:t>Javascript,</w:t>
-      </w:r>
-      <w:r>
-        <w:rPr>
+        <w:t>JavaScript</w:t>
+      </w:r>
+      <w:r>
+        <w:rPr>
+          <w:i/>
+          <w:iCs/>
           <w:color w:val="000000"/>
         </w:rPr>
+        <w:t>,</w:t>
+      </w:r>
+      <w:r>
+        <w:rPr>
+          <w:color w:val="000000"/>
+        </w:rPr>
         <w:t xml:space="preserve"> în combinație cu HTML/CSS</w:t>
       </w:r>
       <w:r>
@@ -9094,7 +9183,15 @@
           <w:iCs/>
           <w:color w:val="000000"/>
         </w:rPr>
-        <w:t xml:space="preserve">Javascript </w:t>
+        <w:t>JavaScript</w:t>
+      </w:r>
+      <w:r>
+        <w:rPr>
+          <w:i/>
+          <w:iCs/>
+          <w:color w:val="000000"/>
+        </w:rPr>
+        <w:t xml:space="preserve"> </w:t>
       </w:r>
       <w:r>
         <w:rPr>
@@ -9128,7 +9225,7 @@
           <w:i/>
           <w:iCs/>
         </w:rPr>
-        <w:t>Javascript</w:t>
+        <w:t>JavaScript</w:t>
       </w:r>
       <w:r>
         <w:t>, chiar și după douăzeci de ani de folosire în lumea dezvoltării aplicațiilor web, rămâne în top zece cele mai folosite limbaje de programare de-a lungul globului.</w:t>
@@ -9141,14 +9238,15 @@
           <w:ilvl w:val="1"/>
           <w:numId w:val="2"/>
         </w:numPr>
-        <w:jc w:val="both"/>
-      </w:pPr>
-      <w:bookmarkStart w:id="76" w:name="__RefHeading___Toc479_1062858218"/>
-      <w:bookmarkStart w:id="77" w:name="_Toc516678614"/>
-      <w:bookmarkStart w:id="78" w:name="_Toc516812280"/>
-      <w:bookmarkStart w:id="79" w:name="_Toc516812438"/>
-      <w:bookmarkStart w:id="80" w:name="_Toc516865969"/>
-      <w:bookmarkEnd w:id="76"/>
+        <w:spacing w:after="240"/>
+        <w:jc w:val="both"/>
+      </w:pPr>
+      <w:bookmarkStart w:id="77" w:name="__RefHeading___Toc479_1062858218"/>
+      <w:bookmarkStart w:id="78" w:name="_Toc516678614"/>
+      <w:bookmarkStart w:id="79" w:name="_Toc516812280"/>
+      <w:bookmarkStart w:id="80" w:name="_Toc516812438"/>
+      <w:bookmarkStart w:id="81" w:name="_Toc517205228"/>
+      <w:bookmarkEnd w:id="77"/>
       <w:r>
         <w:t xml:space="preserve">3.2. </w:t>
       </w:r>
@@ -9159,10 +9257,10 @@
         </w:rPr>
         <w:t>Angular</w:t>
       </w:r>
-      <w:bookmarkEnd w:id="77"/>
       <w:bookmarkEnd w:id="78"/>
       <w:bookmarkEnd w:id="79"/>
       <w:bookmarkEnd w:id="80"/>
+      <w:bookmarkEnd w:id="81"/>
     </w:p>
     <w:p>
       <w:pPr>
@@ -9258,7 +9356,13 @@
         <w:t>AngularJs</w:t>
       </w:r>
       <w:r>
-        <w:t xml:space="preserve"> este un framework bazat pe Javascript, menținut în principal de Google, și permite dezvoltarea de </w:t>
+        <w:t xml:space="preserve"> este un framework bazat pe </w:t>
+      </w:r>
+      <w:r>
+        <w:t>JavaScript</w:t>
+      </w:r>
+      <w:r>
+        <w:t xml:space="preserve">, menținut în principal de Google, și permite dezvoltarea de </w:t>
       </w:r>
       <w:r>
         <w:rPr>
@@ -9356,7 +9460,10 @@
         <w:spacing w:line="360" w:lineRule="auto"/>
       </w:pPr>
       <w:r>
-        <w:t>să furnizeze o structură coerentă pe masură ce se vor dezvolta diferitele module ale aplicației (UI, logica de business, testarea);</w:t>
+        <w:t>să furnizeze o structură coerentă pe masură ce se vor dezvolta diferitele module ale aplicației (UI</w:t>
+      </w:r>
+      <w:r>
+        <w:t>, logica de business, testarea).</w:t>
       </w:r>
     </w:p>
     <w:p>
@@ -9373,7 +9480,27 @@
           <w:i/>
           <w:iCs/>
         </w:rPr>
-        <w:t xml:space="preserve">AngularJs </w:t>
+        <w:t>AngularJs</w:t>
+      </w:r>
+      <w:r>
+        <w:rPr>
+          <w:i/>
+          <w:iCs/>
+        </w:rPr>
+        <w:t xml:space="preserve"> </w:t>
+      </w:r>
+      <w:r>
+        <w:rPr>
+          <w:iCs/>
+        </w:rPr>
+        <w:t>[17]</w:t>
+      </w:r>
+      <w:r>
+        <w:rPr>
+          <w:i/>
+          <w:iCs/>
+        </w:rPr>
+        <w:t xml:space="preserve"> </w:t>
       </w:r>
       <w:r>
         <w:t xml:space="preserve">implementează </w:t>
@@ -9492,7 +9619,7 @@
         </w:rPr>
         <w:lastRenderedPageBreak/>
         <w:drawing>
-          <wp:anchor distT="0" distB="0" distL="0" distR="0" simplePos="0" relativeHeight="251631104" behindDoc="0" locked="0" layoutInCell="1" allowOverlap="1" wp14:anchorId="171BBA9D" wp14:editId="1DD2E2FE">
+          <wp:anchor distT="0" distB="0" distL="0" distR="0" simplePos="0" relativeHeight="251601920" behindDoc="0" locked="0" layoutInCell="1" allowOverlap="1" wp14:anchorId="171BBA9D" wp14:editId="1DD2E2FE">
             <wp:simplePos x="0" y="0"/>
             <wp:positionH relativeFrom="column">
               <wp:posOffset>-635</wp:posOffset>
@@ -9609,7 +9736,14 @@
           <w:i/>
           <w:iCs/>
         </w:rPr>
-        <w:t xml:space="preserve">Javascript </w:t>
+        <w:t>JavaScript</w:t>
+      </w:r>
+      <w:r>
+        <w:rPr>
+          <w:i/>
+          <w:iCs/>
+        </w:rPr>
+        <w:t xml:space="preserve"> </w:t>
       </w:r>
       <w:r>
         <w:t xml:space="preserve">standard. Acest model aparține unui </w:t>
@@ -9977,7 +10111,7 @@
         </w:rPr>
         <w:lastRenderedPageBreak/>
         <w:drawing>
-          <wp:anchor distT="0" distB="0" distL="0" distR="0" simplePos="0" relativeHeight="251637248" behindDoc="0" locked="0" layoutInCell="1" allowOverlap="1">
+          <wp:anchor distT="0" distB="0" distL="0" distR="0" simplePos="0" relativeHeight="251638784" behindDoc="0" locked="0" layoutInCell="1" allowOverlap="1">
             <wp:simplePos x="0" y="0"/>
             <wp:positionH relativeFrom="column">
               <wp:posOffset>-635</wp:posOffset>
@@ -10200,7 +10334,7 @@
           <w:i/>
           <w:iCs/>
         </w:rPr>
-        <w:t>Javascript</w:t>
+        <w:t>JavaScript</w:t>
       </w:r>
       <w:r>
         <w:t xml:space="preserve">. Diferența majoră între cele două </w:t>
@@ -10383,7 +10517,7 @@
           <w:i/>
           <w:iCs/>
         </w:rPr>
-        <w:t>Javascript</w:t>
+        <w:t>JavaScript</w:t>
       </w:r>
       <w:r>
         <w:t xml:space="preserve">. </w:t>
@@ -10423,7 +10557,7 @@
           <w:i/>
           <w:iCs/>
         </w:rPr>
-        <w:t>Javascript</w:t>
+        <w:t>JavaScript</w:t>
       </w:r>
       <w:r>
         <w:t xml:space="preserve">, se poate configura să fie compatibil cu </w:t>
@@ -10526,12 +10660,12 @@
         <w:spacing w:line="360" w:lineRule="auto"/>
         <w:jc w:val="both"/>
       </w:pPr>
-      <w:bookmarkStart w:id="81" w:name="__RefHeading___Toc481_1062858218"/>
-      <w:bookmarkStart w:id="82" w:name="_Toc516678615"/>
-      <w:bookmarkStart w:id="83" w:name="_Toc516812281"/>
-      <w:bookmarkStart w:id="84" w:name="_Toc516812439"/>
-      <w:bookmarkStart w:id="85" w:name="_Toc516865970"/>
-      <w:bookmarkEnd w:id="81"/>
+      <w:bookmarkStart w:id="82" w:name="__RefHeading___Toc481_1062858218"/>
+      <w:bookmarkStart w:id="83" w:name="_Toc516678615"/>
+      <w:bookmarkStart w:id="84" w:name="_Toc516812281"/>
+      <w:bookmarkStart w:id="85" w:name="_Toc516812439"/>
+      <w:bookmarkStart w:id="86" w:name="_Toc517205229"/>
+      <w:bookmarkEnd w:id="82"/>
       <w:r>
         <w:t xml:space="preserve">3.3. </w:t>
       </w:r>
@@ -10540,12 +10674,19 @@
           <w:i/>
           <w:iCs/>
         </w:rPr>
-        <w:t>NodeJs</w:t>
-      </w:r>
-      <w:bookmarkEnd w:id="82"/>
+        <w:t>Node</w:t>
+      </w:r>
       <w:bookmarkEnd w:id="83"/>
       <w:bookmarkEnd w:id="84"/>
       <w:bookmarkEnd w:id="85"/>
+      <w:r>
+        <w:rPr>
+          <w:i/>
+          <w:iCs/>
+        </w:rPr>
+        <w:t>.js</w:t>
+      </w:r>
+      <w:bookmarkEnd w:id="86"/>
     </w:p>
     <w:p>
       <w:pPr>
@@ -10561,7 +10702,7 @@
           <w:i/>
           <w:iCs/>
         </w:rPr>
-        <w:t>NodeJs</w:t>
+        <w:t>Node.js</w:t>
       </w:r>
       <w:r>
         <w:t xml:space="preserve"> [11] este un mediu de dezvoltare </w:t>
@@ -10581,7 +10722,7 @@
           <w:i/>
           <w:iCs/>
         </w:rPr>
-        <w:t>Javascript</w:t>
+        <w:t>JavaScript</w:t>
       </w:r>
       <w:r>
         <w:t xml:space="preserve">, construit cu ajutorul motorului V8 al </w:t>
@@ -10621,7 +10762,14 @@
           <w:i/>
           <w:iCs/>
         </w:rPr>
-        <w:t xml:space="preserve">NodeJs </w:t>
+        <w:t>Node.js</w:t>
+      </w:r>
+      <w:r>
+        <w:rPr>
+          <w:i/>
+          <w:iCs/>
+        </w:rPr>
+        <w:t xml:space="preserve"> </w:t>
       </w:r>
       <w:r>
         <w:t xml:space="preserve">permite dezvoltarea de servere web și aplicații de </w:t>
@@ -10641,10 +10789,23 @@
           <w:i/>
           <w:iCs/>
         </w:rPr>
-        <w:t xml:space="preserve">Javascript </w:t>
-      </w:r>
-      <w:r>
-        <w:t xml:space="preserve">și o  colecție de module de bază (sistem de fișiere; rețele - DNS, HTTP; criptografie). Pentru instalarea modulelor, se folosește </w:t>
+        <w:t>JavaScript</w:t>
+      </w:r>
+      <w:r>
+        <w:rPr>
+          <w:i/>
+          <w:iCs/>
+        </w:rPr>
+        <w:t xml:space="preserve"> </w:t>
+      </w:r>
+      <w:r>
+        <w:t>ș</w:t>
+      </w:r>
+      <w:r>
+        <w:t>i o</w:t>
+      </w:r>
+      <w:r>
+        <w:t xml:space="preserve"> colecție de module de bază (sistem de fișiere; rețele - DNS, HTTP; criptografie). Pentru instalarea modulelor, se folosește </w:t>
       </w:r>
       <w:r>
         <w:rPr>
@@ -10661,7 +10822,14 @@
           <w:i/>
           <w:iCs/>
         </w:rPr>
-        <w:t xml:space="preserve">Javascript, </w:t>
+        <w:t>JavaScript</w:t>
+      </w:r>
+      <w:r>
+        <w:rPr>
+          <w:i/>
+          <w:iCs/>
+        </w:rPr>
+        <w:t xml:space="preserve">, </w:t>
       </w:r>
       <w:r>
         <w:t>ce conține un registru de pachete a contribuitorilor și toată istoria versiunilor.</w:t>
@@ -10678,7 +10846,7 @@
           <w:lang w:val="en-US" w:eastAsia="en-US" w:bidi="ar-SA"/>
         </w:rPr>
         <w:drawing>
-          <wp:anchor distT="0" distB="0" distL="0" distR="0" simplePos="0" relativeHeight="251624960" behindDoc="0" locked="0" layoutInCell="1" allowOverlap="1" wp14:anchorId="4A1F0AFB" wp14:editId="23F51128">
+          <wp:anchor distT="0" distB="0" distL="0" distR="0" simplePos="0" relativeHeight="251565056" behindDoc="0" locked="0" layoutInCell="1" allowOverlap="1" wp14:anchorId="4A1F0AFB" wp14:editId="23F51128">
             <wp:simplePos x="0" y="0"/>
             <wp:positionH relativeFrom="column">
               <wp:posOffset>104140</wp:posOffset>
@@ -10737,7 +10905,14 @@
           <w:i/>
           <w:iCs/>
         </w:rPr>
-        <w:t xml:space="preserve">NodeJs </w:t>
+        <w:t>Node.js</w:t>
+      </w:r>
+      <w:r>
+        <w:rPr>
+          <w:i/>
+          <w:iCs/>
+        </w:rPr>
+        <w:t xml:space="preserve"> </w:t>
       </w:r>
       <w:r>
         <w:t xml:space="preserve">procesează cererile de computație într-o buclă, procesul fiind numit </w:t>
@@ -10886,7 +11061,7 @@
           <w:i/>
           <w:iCs/>
         </w:rPr>
-        <w:t>NodeJs</w:t>
+        <w:t>Node.js</w:t>
       </w:r>
       <w:r>
         <w:rPr>
@@ -10971,7 +11146,7 @@
           <w:i/>
           <w:iCs/>
         </w:rPr>
-        <w:t>Javascript</w:t>
+        <w:t>JavaScript</w:t>
       </w:r>
       <w:r>
         <w:t xml:space="preserve"> toate operațiile asincrone (citirea datelor de pe </w:t>
@@ -11031,7 +11206,7 @@
           <w:i/>
           <w:iCs/>
         </w:rPr>
-        <w:t>Javascript</w:t>
+        <w:t>JavaScript</w:t>
       </w:r>
       <w:r>
         <w:t xml:space="preserve">: fiind un limbaj folosit atât pe </w:t>
@@ -11064,13 +11239,14 @@
           <w:ilvl w:val="1"/>
           <w:numId w:val="2"/>
         </w:numPr>
-      </w:pPr>
-      <w:bookmarkStart w:id="86" w:name="__RefHeading___Toc1684_2115379737"/>
-      <w:bookmarkStart w:id="87" w:name="_Toc516678616"/>
-      <w:bookmarkStart w:id="88" w:name="_Toc516812282"/>
-      <w:bookmarkStart w:id="89" w:name="_Toc516812440"/>
-      <w:bookmarkStart w:id="90" w:name="_Toc516865971"/>
-      <w:bookmarkEnd w:id="86"/>
+        <w:spacing w:after="240"/>
+      </w:pPr>
+      <w:bookmarkStart w:id="87" w:name="__RefHeading___Toc1684_2115379737"/>
+      <w:bookmarkStart w:id="88" w:name="_Toc516678616"/>
+      <w:bookmarkStart w:id="89" w:name="_Toc516812282"/>
+      <w:bookmarkStart w:id="90" w:name="_Toc516812440"/>
+      <w:bookmarkStart w:id="91" w:name="_Toc517205230"/>
+      <w:bookmarkEnd w:id="87"/>
       <w:r>
         <w:t xml:space="preserve">3.4. </w:t>
       </w:r>
@@ -11081,10 +11257,10 @@
         </w:rPr>
         <w:t>PostgreSQL</w:t>
       </w:r>
-      <w:bookmarkEnd w:id="87"/>
       <w:bookmarkEnd w:id="88"/>
       <w:bookmarkEnd w:id="89"/>
       <w:bookmarkEnd w:id="90"/>
+      <w:bookmarkEnd w:id="91"/>
     </w:p>
     <w:p>
       <w:pPr>
@@ -11221,20 +11397,21 @@
           <w:ilvl w:val="1"/>
           <w:numId w:val="2"/>
         </w:numPr>
-      </w:pPr>
-      <w:bookmarkStart w:id="91" w:name="__RefHeading___Toc5109_2115379737"/>
-      <w:bookmarkStart w:id="92" w:name="_Toc516678617"/>
-      <w:bookmarkStart w:id="93" w:name="_Toc516812283"/>
-      <w:bookmarkStart w:id="94" w:name="_Toc516812441"/>
-      <w:bookmarkStart w:id="95" w:name="_Toc516865972"/>
-      <w:bookmarkEnd w:id="91"/>
+        <w:spacing w:before="120" w:after="240"/>
+      </w:pPr>
+      <w:bookmarkStart w:id="92" w:name="__RefHeading___Toc5109_2115379737"/>
+      <w:bookmarkStart w:id="93" w:name="_Toc516678617"/>
+      <w:bookmarkStart w:id="94" w:name="_Toc516812283"/>
+      <w:bookmarkStart w:id="95" w:name="_Toc516812441"/>
+      <w:bookmarkStart w:id="96" w:name="_Toc517205231"/>
+      <w:bookmarkEnd w:id="92"/>
       <w:r>
         <w:t>3.5. Biblioteci</w:t>
       </w:r>
-      <w:bookmarkEnd w:id="92"/>
       <w:bookmarkEnd w:id="93"/>
       <w:bookmarkEnd w:id="94"/>
       <w:bookmarkEnd w:id="95"/>
+      <w:bookmarkEnd w:id="96"/>
     </w:p>
     <w:p>
       <w:pPr>
@@ -11243,13 +11420,14 @@
           <w:ilvl w:val="0"/>
           <w:numId w:val="0"/>
         </w:numPr>
-      </w:pPr>
-      <w:bookmarkStart w:id="96" w:name="__RefHeading___Toc2073_91525549"/>
-      <w:bookmarkStart w:id="97" w:name="_Toc516678618"/>
-      <w:bookmarkStart w:id="98" w:name="_Toc516812284"/>
-      <w:bookmarkStart w:id="99" w:name="_Toc516812442"/>
-      <w:bookmarkStart w:id="100" w:name="_Toc516865973"/>
-      <w:bookmarkEnd w:id="96"/>
+        <w:spacing w:after="240"/>
+      </w:pPr>
+      <w:bookmarkStart w:id="97" w:name="__RefHeading___Toc2073_91525549"/>
+      <w:bookmarkStart w:id="98" w:name="_Toc516678618"/>
+      <w:bookmarkStart w:id="99" w:name="_Toc516812284"/>
+      <w:bookmarkStart w:id="100" w:name="_Toc516812442"/>
+      <w:bookmarkStart w:id="101" w:name="_Toc517205232"/>
+      <w:bookmarkEnd w:id="97"/>
       <w:r>
         <w:t xml:space="preserve">3.5.1. </w:t>
       </w:r>
@@ -11260,10 +11438,10 @@
         </w:rPr>
         <w:t>Vis.js</w:t>
       </w:r>
-      <w:bookmarkEnd w:id="97"/>
       <w:bookmarkEnd w:id="98"/>
       <w:bookmarkEnd w:id="99"/>
       <w:bookmarkEnd w:id="100"/>
+      <w:bookmarkEnd w:id="101"/>
     </w:p>
     <w:p>
       <w:pPr>
@@ -11274,7 +11452,13 @@
       </w:pPr>
       <w:r>
         <w:tab/>
-        <w:t>Această bibliotecă [14] este proiectată să aibă o utilizare ușoară, să manipuleze multe date dinamice și să permită interacțiuni cu aceste date. Câteva dintre componentele principale prin care se pot crea vizualizări cu ajutorul aceseti biblioteci sunt:</w:t>
+        <w:t>Această bibliotecă [14] este proiectată să aibă o utilizare ușoară, să manipuleze multe date dinamice și să permită interacțiuni cu aceste date. Câteva dintre componentele principale prin care se pot crea vizualizări cu ajutorul acest</w:t>
+      </w:r>
+      <w:r>
+        <w:t>e</w:t>
+      </w:r>
+      <w:r>
+        <w:t>i biblioteci sunt:</w:t>
       </w:r>
     </w:p>
     <w:p>
@@ -11409,7 +11593,21 @@
           <w:i/>
           <w:iCs/>
         </w:rPr>
-        <w:t xml:space="preserve">data-drive </w:t>
+        <w:t>data-drive</w:t>
+      </w:r>
+      <w:r>
+        <w:rPr>
+          <w:i/>
+          <w:iCs/>
+        </w:rPr>
+        <w:t>n</w:t>
+      </w:r>
+      <w:r>
+        <w:rPr>
+          <w:i/>
+          <w:iCs/>
+        </w:rPr>
+        <w:t xml:space="preserve"> </w:t>
       </w:r>
       <w:r>
         <w:t>și de a le manipula programatic.</w:t>
@@ -11438,7 +11636,10 @@
         <w:t xml:space="preserve">Network </w:t>
       </w:r>
       <w:r>
-        <w:t xml:space="preserve">pentru a exercițiile despre grafuri. Acest tip de vizualizare îți oferă multe funcționalități, precum interacțiuni prin </w:t>
+        <w:t>pentru</w:t>
+      </w:r>
+      <w:r>
+        <w:t xml:space="preserve"> exercițiile despre grafuri. Acest tip de vizualizare îți oferă multe funcționalități, precum interacțiuni prin </w:t>
       </w:r>
       <w:r>
         <w:rPr>
@@ -11491,8 +11692,8 @@
         <w:spacing w:line="360" w:lineRule="auto"/>
         <w:jc w:val="both"/>
       </w:pPr>
-      <w:bookmarkStart w:id="101" w:name="__RefHeading___Toc5974_1230113582"/>
-      <w:bookmarkEnd w:id="101"/>
+      <w:bookmarkStart w:id="102" w:name="__RefHeading___Toc5974_1230113582"/>
+      <w:bookmarkEnd w:id="102"/>
     </w:p>
     <w:p>
       <w:pPr>
@@ -11508,20 +11709,20 @@
       <w:pPr>
         <w:pStyle w:val="Heading1"/>
       </w:pPr>
-      <w:bookmarkStart w:id="102" w:name="__RefHeading___Toc4038_2073692331"/>
-      <w:bookmarkStart w:id="103" w:name="_Toc516678619"/>
-      <w:bookmarkStart w:id="104" w:name="_Toc516812285"/>
-      <w:bookmarkStart w:id="105" w:name="_Toc516812443"/>
-      <w:bookmarkStart w:id="106" w:name="_Toc516865974"/>
-      <w:bookmarkEnd w:id="102"/>
+      <w:bookmarkStart w:id="103" w:name="__RefHeading___Toc4038_2073692331"/>
+      <w:bookmarkStart w:id="104" w:name="_Toc516678619"/>
+      <w:bookmarkStart w:id="105" w:name="_Toc516812285"/>
+      <w:bookmarkStart w:id="106" w:name="_Toc516812443"/>
+      <w:bookmarkStart w:id="107" w:name="_Toc517205233"/>
+      <w:bookmarkEnd w:id="103"/>
       <w:r>
         <w:lastRenderedPageBreak/>
         <w:t>4. Descrierea aplicației</w:t>
       </w:r>
-      <w:bookmarkEnd w:id="103"/>
       <w:bookmarkEnd w:id="104"/>
       <w:bookmarkEnd w:id="105"/>
       <w:bookmarkEnd w:id="106"/>
+      <w:bookmarkEnd w:id="107"/>
     </w:p>
     <w:p>
       <w:pPr>
@@ -11572,7 +11773,7 @@
           <w:lang w:val="en-US" w:eastAsia="en-US" w:bidi="ar-SA"/>
         </w:rPr>
         <w:drawing>
-          <wp:anchor distT="0" distB="0" distL="114300" distR="114300" simplePos="0" relativeHeight="251622912" behindDoc="0" locked="0" layoutInCell="1" allowOverlap="1" wp14:anchorId="74ACF3F7" wp14:editId="2A184E9B">
+          <wp:anchor distT="0" distB="0" distL="114300" distR="114300" simplePos="0" relativeHeight="251552768" behindDoc="0" locked="0" layoutInCell="1" allowOverlap="1" wp14:anchorId="74ACF3F7" wp14:editId="2A184E9B">
             <wp:simplePos x="0" y="0"/>
             <wp:positionH relativeFrom="column">
               <wp:posOffset>-10160</wp:posOffset>
@@ -11870,7 +12071,7 @@
           <w:lang w:val="en-US" w:eastAsia="en-US" w:bidi="ar-SA"/>
         </w:rPr>
         <w:drawing>
-          <wp:anchor distT="0" distB="0" distL="114300" distR="114300" simplePos="0" relativeHeight="251630080" behindDoc="0" locked="0" layoutInCell="1" allowOverlap="1" wp14:anchorId="12131D1B" wp14:editId="025052A1">
+          <wp:anchor distT="0" distB="0" distL="114300" distR="114300" simplePos="0" relativeHeight="251595776" behindDoc="0" locked="0" layoutInCell="1" allowOverlap="1" wp14:anchorId="12131D1B" wp14:editId="025052A1">
             <wp:simplePos x="0" y="0"/>
             <wp:positionH relativeFrom="column">
               <wp:posOffset>237490</wp:posOffset>
@@ -11946,7 +12147,7 @@
           <w:lang w:val="en-US" w:eastAsia="en-US" w:bidi="ar-SA"/>
         </w:rPr>
         <w:drawing>
-          <wp:anchor distT="0" distB="0" distL="114300" distR="114300" simplePos="0" relativeHeight="251645440" behindDoc="0" locked="0" layoutInCell="1" allowOverlap="1" wp14:anchorId="61860002" wp14:editId="6CBB4283">
+          <wp:anchor distT="0" distB="0" distL="114300" distR="114300" simplePos="0" relativeHeight="251675648" behindDoc="0" locked="0" layoutInCell="1" allowOverlap="1" wp14:anchorId="61860002" wp14:editId="6CBB4283">
             <wp:simplePos x="0" y="0"/>
             <wp:positionH relativeFrom="column">
               <wp:posOffset>-635</wp:posOffset>
@@ -12253,7 +12454,7 @@
         </w:rPr>
         <w:lastRenderedPageBreak/>
         <w:drawing>
-          <wp:anchor distT="0" distB="0" distL="114300" distR="114300" simplePos="0" relativeHeight="251643392" behindDoc="0" locked="0" layoutInCell="1" allowOverlap="1" wp14:anchorId="6134C9C2" wp14:editId="412CF86F">
+          <wp:anchor distT="0" distB="0" distL="114300" distR="114300" simplePos="0" relativeHeight="251669504" behindDoc="0" locked="0" layoutInCell="1" allowOverlap="1" wp14:anchorId="6134C9C2" wp14:editId="412CF86F">
             <wp:simplePos x="0" y="0"/>
             <wp:positionH relativeFrom="column">
               <wp:posOffset>-635</wp:posOffset>
@@ -12337,7 +12538,7 @@
         <w:t xml:space="preserve">Formularul de </w:t>
       </w:r>
       <w:r>
-        <w:t>crearea</w:t>
+        <w:t>creare</w:t>
       </w:r>
       <w:r>
         <w:t xml:space="preserve"> a unui cont trebuie să fie de</w:t>
@@ -12402,7 +12603,7 @@
           <w:lang w:val="en-US" w:eastAsia="en-US" w:bidi="ar-SA"/>
         </w:rPr>
         <w:drawing>
-          <wp:anchor distT="0" distB="0" distL="114300" distR="114300" simplePos="0" relativeHeight="251647488" behindDoc="0" locked="0" layoutInCell="1" allowOverlap="1" wp14:anchorId="2ACF2104" wp14:editId="67324EA6">
+          <wp:anchor distT="0" distB="0" distL="114300" distR="114300" simplePos="0" relativeHeight="251681792" behindDoc="0" locked="0" layoutInCell="1" allowOverlap="1" wp14:anchorId="2ACF2104" wp14:editId="67324EA6">
             <wp:simplePos x="0" y="0"/>
             <wp:positionH relativeFrom="column">
               <wp:posOffset>-635</wp:posOffset>
@@ -12605,7 +12806,7 @@
           <w:lang w:val="en-US" w:eastAsia="en-US" w:bidi="ar-SA"/>
         </w:rPr>
         <w:drawing>
-          <wp:anchor distT="0" distB="0" distL="114300" distR="114300" simplePos="0" relativeHeight="251651584" behindDoc="0" locked="0" layoutInCell="1" allowOverlap="1" wp14:anchorId="2B6BEFBD" wp14:editId="66D8EA11">
+          <wp:anchor distT="0" distB="0" distL="114300" distR="114300" simplePos="0" relativeHeight="251694080" behindDoc="0" locked="0" layoutInCell="1" allowOverlap="1" wp14:anchorId="2B6BEFBD" wp14:editId="66D8EA11">
             <wp:simplePos x="0" y="0"/>
             <wp:positionH relativeFrom="column">
               <wp:posOffset>-635</wp:posOffset>
@@ -12674,200 +12875,45 @@
         <w:rPr>
           <w:lang w:val="en-US"/>
         </w:rPr>
-        <w:t xml:space="preserve"> care </w:t>
-      </w:r>
-      <w:proofErr w:type="spellStart"/>
-      <w:proofErr w:type="gramStart"/>
+        <w:t xml:space="preserve"> care este conținută în pagina</w:t>
+      </w:r>
       <w:r>
         <w:rPr>
           <w:lang w:val="en-US"/>
         </w:rPr>
-        <w:t>este</w:t>
-      </w:r>
-      <w:proofErr w:type="spellEnd"/>
-      <w:proofErr w:type="gramEnd"/>
+        <w:t xml:space="preserve"> de simulare este component</w:t>
+      </w:r>
       <w:r>
         <w:rPr>
           <w:lang w:val="en-US"/>
         </w:rPr>
-        <w:t xml:space="preserve"> </w:t>
-      </w:r>
-      <w:proofErr w:type="spellStart"/>
+        <w:t>a</w:t>
+      </w:r>
       <w:r>
         <w:rPr>
           <w:lang w:val="en-US"/>
         </w:rPr>
-        <w:t>conținută</w:t>
-      </w:r>
-      <w:proofErr w:type="spellEnd"/>
-      <w:r>
-        <w:rPr>
+        <w:t xml:space="preserve"> de </w:t>
+      </w:r>
+      <w:r>
+        <w:rPr>
+          <w:i/>
           <w:lang w:val="en-US"/>
         </w:rPr>
-        <w:t xml:space="preserve"> </w:t>
-      </w:r>
-      <w:proofErr w:type="spellStart"/>
+        <w:t>logging</w:t>
+      </w:r>
       <w:r>
         <w:rPr>
           <w:lang w:val="en-US"/>
         </w:rPr>
-        <w:t>în</w:t>
-      </w:r>
-      <w:proofErr w:type="spellEnd"/>
-      <w:r>
-        <w:rPr>
-          <w:lang w:val="en-US"/>
-        </w:rPr>
-        <w:t xml:space="preserve"> </w:t>
-      </w:r>
-      <w:proofErr w:type="spellStart"/>
-      <w:r>
-        <w:rPr>
-          <w:lang w:val="en-US"/>
-        </w:rPr>
-        <w:t>pagina</w:t>
-      </w:r>
-      <w:proofErr w:type="spellEnd"/>
-      <w:r>
-        <w:rPr>
-          <w:lang w:val="en-US"/>
-        </w:rPr>
-        <w:t xml:space="preserve"> de </w:t>
-      </w:r>
-      <w:proofErr w:type="spellStart"/>
-      <w:r>
-        <w:rPr>
-          <w:lang w:val="en-US"/>
-        </w:rPr>
-        <w:t>simulare</w:t>
-      </w:r>
-      <w:proofErr w:type="spellEnd"/>
-      <w:r>
-        <w:rPr>
-          <w:lang w:val="en-US"/>
-        </w:rPr>
-        <w:t xml:space="preserve"> </w:t>
-      </w:r>
-      <w:proofErr w:type="spellStart"/>
-      <w:r>
-        <w:rPr>
-          <w:lang w:val="en-US"/>
-        </w:rPr>
-        <w:t>este</w:t>
-      </w:r>
-      <w:proofErr w:type="spellEnd"/>
-      <w:r>
-        <w:rPr>
-          <w:lang w:val="en-US"/>
-        </w:rPr>
-        <w:t xml:space="preserve"> </w:t>
-      </w:r>
-      <w:proofErr w:type="spellStart"/>
-      <w:r>
-        <w:rPr>
-          <w:lang w:val="en-US"/>
-        </w:rPr>
-        <w:t>component</w:t>
-      </w:r>
-      <w:r>
-        <w:rPr>
-          <w:lang w:val="en-US"/>
-        </w:rPr>
-        <w:t>a</w:t>
-      </w:r>
-      <w:proofErr w:type="spellEnd"/>
-      <w:r>
-        <w:rPr>
-          <w:lang w:val="en-US"/>
-        </w:rPr>
-        <w:t xml:space="preserve"> de </w:t>
-      </w:r>
-      <w:r>
-        <w:rPr>
-          <w:i/>
-          <w:lang w:val="en-US"/>
-        </w:rPr>
-        <w:t>logging</w:t>
-      </w:r>
-      <w:r>
-        <w:rPr>
-          <w:lang w:val="en-US"/>
-        </w:rPr>
-        <w:t xml:space="preserve">. </w:t>
-      </w:r>
-      <w:proofErr w:type="spellStart"/>
-      <w:r>
-        <w:rPr>
-          <w:lang w:val="en-US"/>
-        </w:rPr>
-        <w:t>Aceasta</w:t>
-      </w:r>
-      <w:proofErr w:type="spellEnd"/>
-      <w:r>
-        <w:rPr>
-          <w:lang w:val="en-US"/>
-        </w:rPr>
-        <w:t xml:space="preserve"> </w:t>
-      </w:r>
-      <w:proofErr w:type="spellStart"/>
-      <w:proofErr w:type="gramStart"/>
-      <w:r>
-        <w:rPr>
-          <w:lang w:val="en-US"/>
-        </w:rPr>
-        <w:t>este</w:t>
-      </w:r>
-      <w:proofErr w:type="spellEnd"/>
-      <w:proofErr w:type="gramEnd"/>
-      <w:r>
-        <w:rPr>
-          <w:lang w:val="en-US"/>
-        </w:rPr>
-        <w:t xml:space="preserve"> </w:t>
-      </w:r>
-      <w:proofErr w:type="spellStart"/>
-      <w:r>
-        <w:rPr>
-          <w:lang w:val="en-US"/>
-        </w:rPr>
-        <w:t>reprezentată</w:t>
-      </w:r>
-      <w:proofErr w:type="spellEnd"/>
-      <w:r>
-        <w:rPr>
-          <w:lang w:val="en-US"/>
-        </w:rPr>
-        <w:t xml:space="preserve"> </w:t>
-      </w:r>
-      <w:proofErr w:type="spellStart"/>
-      <w:r>
-        <w:rPr>
-          <w:lang w:val="en-US"/>
-        </w:rPr>
-        <w:t>în</w:t>
-      </w:r>
-      <w:proofErr w:type="spellEnd"/>
-      <w:r>
-        <w:rPr>
-          <w:lang w:val="en-US"/>
-        </w:rPr>
-        <w:t xml:space="preserve"> </w:t>
-      </w:r>
-      <w:proofErr w:type="spellStart"/>
+        <w:t xml:space="preserve">. Aceasta este reprezentată în </w:t>
+      </w:r>
       <w:r>
         <w:rPr>
           <w:b/>
           <w:lang w:val="en-US"/>
         </w:rPr>
-        <w:t>Figura</w:t>
-      </w:r>
-      <w:proofErr w:type="spellEnd"/>
-      <w:r>
-        <w:rPr>
-          <w:b/>
-          <w:lang w:val="en-US"/>
-        </w:rPr>
-        <w:t xml:space="preserve"> 4-6</w:t>
+        <w:t>Figura 4-6</w:t>
       </w:r>
       <w:r>
         <w:rPr>
@@ -12953,7 +12999,10 @@
         <w:t>ei linii de cod</w:t>
       </w:r>
       <w:r>
-        <w:t>. Comentariile au rostul de a oferi informații în plus despre o anumită linie de cod, și sunt editabile de către un utilizator.</w:t>
+        <w:t>. Comentariile au rolul</w:t>
+      </w:r>
+      <w:r>
+        <w:t xml:space="preserve"> de a oferi informații în plus despre o anumită linie de cod, și sunt editabile de către un utilizator.</w:t>
       </w:r>
     </w:p>
     <w:p>
@@ -13000,7 +13049,13 @@
         <w:t>panou</w:t>
       </w:r>
       <w:r>
-        <w:t>. Totodată, există un buton care șterge toate șirurile din acest panou. Acest buton a fost gândit cu scopul de a lăsa la îndemâna utilizatorului curățarea panoului pentru a satisface nevoile diverse. Există cazuri în care un utilizator nu dorește ștergerea panoului la o</w:t>
+        <w:t>. Totodată, există un buton care șterge toate șirurile din acest panou. Acest buton a fost gândit cu scopul de a lăsa la îndemâna utilizatorului curățarea panoului pentru a satisface nevoile diverse. Există cazuri în care un utilizator nu dorește ștergerea</w:t>
+      </w:r>
+      <w:r>
+        <w:t xml:space="preserve"> conținutului</w:t>
+      </w:r>
+      <w:r>
+        <w:t xml:space="preserve"> panoului la o</w:t>
       </w:r>
       <w:r>
         <w:t xml:space="preserve"> nouă</w:t>
@@ -13027,7 +13082,7 @@
           <w:lang w:val="en-US" w:eastAsia="en-US" w:bidi="ar-SA"/>
         </w:rPr>
         <w:drawing>
-          <wp:anchor distT="0" distB="0" distL="114300" distR="114300" simplePos="0" relativeHeight="251650560" behindDoc="0" locked="0" layoutInCell="1" allowOverlap="1" wp14:anchorId="3D7A27F6" wp14:editId="125BE6B4">
+          <wp:anchor distT="0" distB="0" distL="114300" distR="114300" simplePos="0" relativeHeight="251687936" behindDoc="0" locked="0" layoutInCell="1" allowOverlap="1" wp14:anchorId="3D7A27F6" wp14:editId="125BE6B4">
             <wp:simplePos x="0" y="0"/>
             <wp:positionH relativeFrom="column">
               <wp:posOffset>8255</wp:posOffset>
@@ -13381,7 +13436,7 @@
           <w:lang w:val="en-US" w:eastAsia="en-US" w:bidi="ar-SA"/>
         </w:rPr>
         <w:drawing>
-          <wp:anchor distT="0" distB="0" distL="114300" distR="114300" simplePos="0" relativeHeight="251655680" behindDoc="0" locked="0" layoutInCell="1" allowOverlap="1" wp14:anchorId="184D4099" wp14:editId="66B3DA76">
+          <wp:anchor distT="0" distB="0" distL="114300" distR="114300" simplePos="0" relativeHeight="251700224" behindDoc="0" locked="0" layoutInCell="1" allowOverlap="1" wp14:anchorId="184D4099" wp14:editId="66B3DA76">
             <wp:simplePos x="0" y="0"/>
             <wp:positionH relativeFrom="column">
               <wp:posOffset>-1270</wp:posOffset>
@@ -13475,7 +13530,7 @@
     </w:p>
     <w:p>
       <w:pPr>
-        <w:spacing w:before="240" w:line="360" w:lineRule="auto"/>
+        <w:spacing w:before="240" w:after="120" w:line="360" w:lineRule="auto"/>
         <w:ind w:left="0"/>
         <w:jc w:val="center"/>
         <w:rPr>
@@ -13797,7 +13852,7 @@
         </w:rPr>
         <w:lastRenderedPageBreak/>
         <w:drawing>
-          <wp:anchor distT="0" distB="0" distL="114300" distR="114300" simplePos="0" relativeHeight="251680256" behindDoc="0" locked="0" layoutInCell="1" allowOverlap="1" wp14:anchorId="7E530C1F" wp14:editId="5304EB36">
+          <wp:anchor distT="0" distB="0" distL="114300" distR="114300" simplePos="0" relativeHeight="251706368" behindDoc="0" locked="0" layoutInCell="1" allowOverlap="1" wp14:anchorId="7E530C1F" wp14:editId="5304EB36">
             <wp:simplePos x="0" y="0"/>
             <wp:positionH relativeFrom="column">
               <wp:posOffset>-635</wp:posOffset>
@@ -13886,7 +13941,10 @@
         <w:t xml:space="preserve"> </w:t>
       </w:r>
       <w:r>
-        <w:t>de-al opri.</w:t>
+        <w:t>de a-l</w:t>
+      </w:r>
+      <w:r>
+        <w:t xml:space="preserve"> opri.</w:t>
       </w:r>
     </w:p>
     <w:p>
@@ -13901,7 +13959,7 @@
           <w:lang w:val="en-US" w:eastAsia="en-US" w:bidi="ar-SA"/>
         </w:rPr>
         <w:drawing>
-          <wp:anchor distT="0" distB="0" distL="114300" distR="114300" simplePos="0" relativeHeight="251685376" behindDoc="0" locked="0" layoutInCell="1" allowOverlap="1" wp14:anchorId="308402A3" wp14:editId="5365E568">
+          <wp:anchor distT="0" distB="0" distL="114300" distR="114300" simplePos="0" relativeHeight="251712512" behindDoc="0" locked="0" layoutInCell="1" allowOverlap="1" wp14:anchorId="308402A3" wp14:editId="5365E568">
             <wp:simplePos x="0" y="0"/>
             <wp:positionH relativeFrom="column">
               <wp:posOffset>-635</wp:posOffset>
@@ -14055,35 +14113,20 @@
     </w:p>
     <w:p>
       <w:pPr>
-        <w:pStyle w:val="Heading1"/>
-        <w:numPr>
-          <w:ilvl w:val="0"/>
-          <w:numId w:val="0"/>
-        </w:numPr>
-        <w:ind w:firstLine="643"/>
-        <w:rPr>
-          <w:b w:val="0"/>
-          <w:sz w:val="24"/>
-          <w:szCs w:val="24"/>
-        </w:rPr>
-      </w:pPr>
-      <w:bookmarkStart w:id="107" w:name="_GoBack"/>
-      <w:r>
-        <w:rPr>
-          <w:noProof/>
-          <w:sz w:val="24"/>
-          <w:szCs w:val="24"/>
-          <w:lang w:val="en-US" w:eastAsia="en-US" w:bidi="ar-SA"/>
-        </w:rPr>
+        <w:spacing w:line="360" w:lineRule="auto"/>
+        <w:ind w:left="0" w:firstLine="643"/>
+        <w:jc w:val="both"/>
+      </w:pPr>
+      <w:r>
         <w:lastRenderedPageBreak/>
         <w:drawing>
-          <wp:anchor distT="0" distB="0" distL="114300" distR="114300" simplePos="0" relativeHeight="251689472" behindDoc="0" locked="0" layoutInCell="1" allowOverlap="1" wp14:anchorId="3A7CB2F0" wp14:editId="5CE97E2C">
+          <wp:anchor distT="0" distB="0" distL="114300" distR="114300" simplePos="0" relativeHeight="251721728" behindDoc="0" locked="0" layoutInCell="1" allowOverlap="1" wp14:anchorId="02FB4B3C" wp14:editId="7D81EC26">
             <wp:simplePos x="0" y="0"/>
             <wp:positionH relativeFrom="column">
               <wp:posOffset>-635</wp:posOffset>
             </wp:positionH>
             <wp:positionV relativeFrom="paragraph">
-              <wp:posOffset>1133475</wp:posOffset>
+              <wp:posOffset>809625</wp:posOffset>
             </wp:positionV>
             <wp:extent cx="5942330" cy="1628140"/>
             <wp:effectExtent l="0" t="0" r="0" b="0"/>
@@ -14132,348 +14175,192 @@
           </wp:anchor>
         </w:drawing>
       </w:r>
-      <w:bookmarkEnd w:id="107"/>
-      <w:r>
-        <w:rPr>
-          <w:b w:val="0"/>
-          <w:sz w:val="24"/>
-          <w:szCs w:val="24"/>
-        </w:rPr>
+      <w:r>
         <w:t>Pe lângă aceste două butoane</w:t>
       </w:r>
       <w:r>
-        <w:rPr>
-          <w:b w:val="0"/>
-          <w:sz w:val="24"/>
-          <w:szCs w:val="24"/>
-        </w:rPr>
         <w:t xml:space="preserve"> se poate observa și un control de tip </w:t>
       </w:r>
       <w:r>
         <w:rPr>
-          <w:b w:val="0"/>
-          <w:i/>
-          <w:sz w:val="24"/>
-          <w:szCs w:val="24"/>
+          <w:i/>
         </w:rPr>
         <w:t>dropdown</w:t>
       </w:r>
       <w:r>
-        <w:rPr>
-          <w:b w:val="0"/>
-          <w:sz w:val="24"/>
-          <w:szCs w:val="24"/>
-        </w:rPr>
         <w:t xml:space="preserve"> care oferă posibilitatea de a schimba limbajul de programar</w:t>
       </w:r>
       <w:r>
-        <w:rPr>
-          <w:b w:val="0"/>
-          <w:sz w:val="24"/>
-          <w:szCs w:val="24"/>
-        </w:rPr>
         <w:t>e în care este scris codul</w:t>
       </w:r>
       <w:r>
-        <w:rPr>
-          <w:b w:val="0"/>
-          <w:sz w:val="24"/>
-          <w:szCs w:val="24"/>
-        </w:rPr>
         <w:t xml:space="preserve">. Limbajul </w:t>
       </w:r>
       <w:r>
         <w:rPr>
-          <w:b w:val="0"/>
-          <w:i/>
-          <w:sz w:val="24"/>
-          <w:szCs w:val="24"/>
+          <w:i/>
         </w:rPr>
         <w:t>default</w:t>
       </w:r>
       <w:r>
-        <w:rPr>
-          <w:b w:val="0"/>
-          <w:i/>
-          <w:sz w:val="24"/>
-          <w:szCs w:val="24"/>
-        </w:rPr>
+        <w:t xml:space="preserve"> este </w:t>
+      </w:r>
+      <w:r>
+        <w:rPr>
+          <w:i/>
+        </w:rPr>
+        <w:t>Typescript</w:t>
+      </w:r>
+      <w:r>
+        <w:t xml:space="preserve">, dar se poate alege și </w:t>
+      </w:r>
+      <w:r>
+        <w:rPr>
+          <w:i/>
+        </w:rPr>
+        <w:t>Java</w:t>
+      </w:r>
+      <w:r>
+        <w:t xml:space="preserve"> sau </w:t>
+      </w:r>
+      <w:r>
+        <w:rPr>
+          <w:i/>
+        </w:rPr>
+        <w:t>Python</w:t>
+      </w:r>
+      <w:r>
+        <w:t xml:space="preserve">. </w:t>
+      </w:r>
+    </w:p>
+    <w:p>
+      <w:pPr>
+        <w:pStyle w:val="BodyText"/>
+        <w:spacing w:before="240"/>
+        <w:jc w:val="center"/>
+      </w:pPr>
+      <w:r>
+        <w:rPr>
+          <w:b/>
+        </w:rPr>
+        <w:t>Figura 4-11</w:t>
+      </w:r>
+      <w:r>
         <w:t xml:space="preserve"> </w:t>
       </w:r>
       <w:r>
         <w:rPr>
-          <w:b w:val="0"/>
-          <w:sz w:val="24"/>
-          <w:szCs w:val="24"/>
-        </w:rPr>
-        <w:t xml:space="preserve">este </w:t>
-      </w:r>
-      <w:r>
-        <w:rPr>
-          <w:b w:val="0"/>
-          <w:i/>
-          <w:sz w:val="24"/>
-          <w:szCs w:val="24"/>
-        </w:rPr>
-        <w:t>Typescript</w:t>
-      </w:r>
-      <w:r>
-        <w:rPr>
-          <w:b w:val="0"/>
-          <w:sz w:val="24"/>
-          <w:szCs w:val="24"/>
-        </w:rPr>
-        <w:t xml:space="preserve">, dar se poate alege și </w:t>
-      </w:r>
-      <w:r>
-        <w:rPr>
-          <w:b w:val="0"/>
-          <w:i/>
-          <w:sz w:val="24"/>
-          <w:szCs w:val="24"/>
-        </w:rPr>
-        <w:t>Java</w:t>
-      </w:r>
-      <w:r>
-        <w:rPr>
-          <w:b w:val="0"/>
-          <w:sz w:val="24"/>
-          <w:szCs w:val="24"/>
-        </w:rPr>
-        <w:t xml:space="preserve"> sau </w:t>
-      </w:r>
-      <w:r>
-        <w:rPr>
-          <w:b w:val="0"/>
-          <w:i/>
-          <w:sz w:val="24"/>
-          <w:szCs w:val="24"/>
-        </w:rPr>
-        <w:t>Python</w:t>
-      </w:r>
-      <w:r>
-        <w:rPr>
-          <w:b w:val="0"/>
-          <w:sz w:val="24"/>
-          <w:szCs w:val="24"/>
-        </w:rPr>
-        <w:t xml:space="preserve">. </w:t>
-      </w:r>
-    </w:p>
-    <w:p>
-      <w:pPr>
-        <w:pStyle w:val="Heading1"/>
-        <w:numPr>
-          <w:ilvl w:val="0"/>
-          <w:numId w:val="0"/>
-        </w:numPr>
+          <w:i/>
+        </w:rPr>
+        <w:t>Dropdown</w:t>
+      </w:r>
+      <w:r>
+        <w:t xml:space="preserve"> limbaj de programare</w:t>
+      </w:r>
+      <w:r>
+        <w:t xml:space="preserve"> și </w:t>
+      </w:r>
+      <w:r>
+        <w:rPr>
+          <w:i/>
+        </w:rPr>
+        <w:t>timer</w:t>
+      </w:r>
+    </w:p>
+    <w:p>
+      <w:pPr>
+        <w:pStyle w:val="BodyText"/>
         <w:jc w:val="center"/>
       </w:pPr>
       <w:r>
-        <w:rPr>
-          <w:sz w:val="22"/>
-          <w:szCs w:val="22"/>
-        </w:rPr>
-        <w:t xml:space="preserve">Figura 4-11 </w:t>
-      </w:r>
-      <w:r>
-        <w:rPr>
-          <w:b w:val="0"/>
-          <w:i/>
-          <w:sz w:val="22"/>
-          <w:szCs w:val="22"/>
+        <w:t xml:space="preserve">a) </w:t>
+      </w:r>
+      <w:r>
+        <w:rPr>
+          <w:i/>
         </w:rPr>
         <w:t>Dropdown</w:t>
       </w:r>
       <w:r>
         <w:rPr>
-          <w:b w:val="0"/>
-          <w:sz w:val="22"/>
-          <w:szCs w:val="22"/>
-        </w:rPr>
-        <w:t xml:space="preserve"> limbaj de programare</w:t>
-      </w:r>
-    </w:p>
-    <w:p>
-      <w:pPr>
-        <w:pStyle w:val="Heading1"/>
-        <w:jc w:val="center"/>
-      </w:pPr>
-      <w:r>
-        <w:rPr>
-          <w:b w:val="0"/>
-          <w:sz w:val="22"/>
-          <w:szCs w:val="22"/>
-        </w:rPr>
-        <w:t xml:space="preserve">a) </w:t>
-      </w:r>
-      <w:r>
-        <w:rPr>
-          <w:b w:val="0"/>
-          <w:i/>
-          <w:sz w:val="22"/>
-          <w:szCs w:val="22"/>
-        </w:rPr>
-        <w:t>Dropdown</w:t>
-      </w:r>
-      <w:r>
-        <w:rPr>
-          <w:b w:val="0"/>
-          <w:sz w:val="22"/>
-          <w:szCs w:val="22"/>
           <w:lang w:val="en-US"/>
         </w:rPr>
-        <w:t xml:space="preserve">; b) Control </w:t>
-      </w:r>
-      <w:proofErr w:type="spellStart"/>
-      <w:r>
-        <w:rPr>
-          <w:b w:val="0"/>
-          <w:sz w:val="22"/>
-          <w:szCs w:val="22"/>
+        <w:t xml:space="preserve">; b) Control timp </w:t>
+      </w:r>
+      <w:r>
+        <w:rPr>
+          <w:i/>
           <w:lang w:val="en-US"/>
         </w:rPr>
-        <w:t>timp</w:t>
-      </w:r>
-      <w:proofErr w:type="spellEnd"/>
-      <w:r>
-        <w:rPr>
-          <w:b w:val="0"/>
-          <w:sz w:val="22"/>
-          <w:szCs w:val="22"/>
-          <w:lang w:val="en-US"/>
-        </w:rPr>
+        <w:t>breakpoints</w:t>
+      </w:r>
+    </w:p>
+    <w:p>
+      <w:pPr>
+        <w:pStyle w:val="BodyText"/>
+        <w:spacing w:line="360" w:lineRule="auto"/>
+        <w:ind w:left="0"/>
+        <w:jc w:val="both"/>
+      </w:pPr>
+      <w:r>
         <w:t xml:space="preserve"> </w:t>
       </w:r>
       <w:r>
-        <w:rPr>
-          <w:b w:val="0"/>
-          <w:i/>
-          <w:sz w:val="22"/>
-          <w:szCs w:val="22"/>
-          <w:lang w:val="en-US"/>
-        </w:rPr>
-        <w:t>breakpoints</w:t>
-      </w:r>
-    </w:p>
-    <w:p>
-      <w:pPr>
-        <w:pStyle w:val="Heading1"/>
-        <w:numPr>
-          <w:ilvl w:val="5"/>
-          <w:numId w:val="2"/>
-        </w:numPr>
-        <w:spacing w:before="0" w:after="0"/>
-        <w:jc w:val="left"/>
-      </w:pPr>
-      <w:r>
+        <w:tab/>
+        <w:t xml:space="preserve">Mai mult, există un control de tip </w:t>
+      </w:r>
+      <w:r>
+        <w:rPr>
+          <w:i/>
+        </w:rPr>
+        <w:t>input</w:t>
+      </w:r>
+      <w:r>
+        <w:rPr>
+          <w:i/>
+        </w:rPr>
         <w:t xml:space="preserve"> </w:t>
       </w:r>
       <w:r>
-        <w:tab/>
-      </w:r>
-      <w:r>
-        <w:rPr>
-          <w:b w:val="0"/>
-          <w:sz w:val="24"/>
-          <w:szCs w:val="24"/>
-        </w:rPr>
-        <w:t xml:space="preserve">Mai mult, există un control de tip </w:t>
-      </w:r>
-      <w:r>
-        <w:rPr>
-          <w:b w:val="0"/>
-          <w:i/>
-          <w:sz w:val="24"/>
-          <w:szCs w:val="24"/>
-        </w:rPr>
-        <w:t>input</w:t>
-      </w:r>
-      <w:r>
-        <w:rPr>
-          <w:b w:val="0"/>
-          <w:i/>
-          <w:sz w:val="24"/>
-          <w:szCs w:val="24"/>
-        </w:rPr>
+        <w:t xml:space="preserve">care oferă opțiunea de a fixa timpul la care se face saltul între </w:t>
+      </w:r>
+      <w:r>
+        <w:rPr>
+          <w:i/>
+        </w:rPr>
+        <w:t>breakpoint</w:t>
+      </w:r>
+      <w:r>
+        <w:t>-uri. Acesta este exprimat în milisecunde și poate avea orice valoare.</w:t>
+      </w:r>
+    </w:p>
+    <w:p>
+      <w:pPr>
+        <w:pStyle w:val="BodyText"/>
+        <w:spacing w:line="360" w:lineRule="auto"/>
+        <w:ind w:left="0"/>
+        <w:jc w:val="both"/>
+      </w:pPr>
+      <w:r>
         <w:t xml:space="preserve"> </w:t>
       </w:r>
       <w:r>
-        <w:rPr>
-          <w:b w:val="0"/>
-          <w:sz w:val="24"/>
-          <w:szCs w:val="24"/>
-        </w:rPr>
-        <w:t xml:space="preserve">care oferă opțiunea de a fixa timpul la care se face saltul între </w:t>
-      </w:r>
-      <w:r>
-        <w:rPr>
-          <w:b w:val="0"/>
-          <w:i/>
-          <w:sz w:val="24"/>
-          <w:szCs w:val="24"/>
-        </w:rPr>
-        <w:t>breakpoint</w:t>
-      </w:r>
-      <w:r>
-        <w:rPr>
-          <w:b w:val="0"/>
-          <w:sz w:val="24"/>
-          <w:szCs w:val="24"/>
-        </w:rPr>
-        <w:t>-uri. Acesta este exprimat în milisecunde și poate avea orice valoare.</w:t>
-      </w:r>
-    </w:p>
-    <w:p>
-      <w:pPr>
-        <w:pStyle w:val="Heading1"/>
-        <w:numPr>
-          <w:ilvl w:val="7"/>
-          <w:numId w:val="2"/>
-        </w:numPr>
-        <w:spacing w:before="0" w:after="0"/>
-      </w:pPr>
-      <w:r>
-        <w:rPr>
-          <w:b w:val="0"/>
-          <w:sz w:val="24"/>
-          <w:szCs w:val="24"/>
-        </w:rPr>
-        <w:t xml:space="preserve"> </w:t>
-      </w:r>
-      <w:r>
-        <w:rPr>
-          <w:b w:val="0"/>
-          <w:sz w:val="24"/>
-          <w:szCs w:val="24"/>
-        </w:rPr>
         <w:tab/>
         <w:t xml:space="preserve">Ambele sunt reprezentate în </w:t>
       </w:r>
       <w:r>
-        <w:rPr>
-          <w:sz w:val="24"/>
-          <w:szCs w:val="24"/>
-        </w:rPr>
         <w:t>Figura 4-11</w:t>
       </w:r>
       <w:r>
-        <w:rPr>
-          <w:b w:val="0"/>
-          <w:sz w:val="24"/>
-          <w:szCs w:val="24"/>
-        </w:rPr>
         <w:t>.</w:t>
       </w:r>
     </w:p>
     <w:p>
       <w:pPr>
-        <w:pStyle w:val="Heading1"/>
-        <w:numPr>
-          <w:ilvl w:val="8"/>
-          <w:numId w:val="2"/>
-        </w:numPr>
-        <w:spacing w:before="0" w:after="0"/>
+        <w:pStyle w:val="BodyText"/>
+        <w:spacing w:line="360" w:lineRule="auto"/>
+        <w:ind w:left="0"/>
+        <w:jc w:val="both"/>
       </w:pPr>
       <w:r>
         <w:rPr>
@@ -14481,13 +14368,13 @@
           <w:lang w:val="en-US" w:eastAsia="en-US" w:bidi="ar-SA"/>
         </w:rPr>
         <w:drawing>
-          <wp:anchor distT="0" distB="0" distL="114300" distR="114300" simplePos="0" relativeHeight="251690496" behindDoc="0" locked="0" layoutInCell="1" allowOverlap="1" wp14:anchorId="6EE1CC87" wp14:editId="67703740">
+          <wp:anchor distT="0" distB="0" distL="114300" distR="114300" simplePos="0" relativeHeight="251732992" behindDoc="0" locked="0" layoutInCell="1" allowOverlap="1" wp14:anchorId="6EE1CC87" wp14:editId="67703740">
             <wp:simplePos x="0" y="0"/>
             <wp:positionH relativeFrom="column">
               <wp:posOffset>-635</wp:posOffset>
             </wp:positionH>
             <wp:positionV relativeFrom="paragraph">
-              <wp:posOffset>825500</wp:posOffset>
+              <wp:posOffset>920750</wp:posOffset>
             </wp:positionV>
             <wp:extent cx="5942330" cy="3267075"/>
             <wp:effectExtent l="0" t="0" r="0" b="0"/>
@@ -14537,122 +14424,80 @@
         </w:drawing>
       </w:r>
       <w:r>
-        <w:rPr>
-          <w:b w:val="0"/>
-          <w:sz w:val="24"/>
-          <w:szCs w:val="24"/>
-        </w:rPr>
         <w:t xml:space="preserve"> </w:t>
       </w:r>
       <w:r>
-        <w:rPr>
-          <w:b w:val="0"/>
-          <w:sz w:val="24"/>
-          <w:szCs w:val="24"/>
-        </w:rPr>
         <w:tab/>
         <w:t xml:space="preserve">Ultima componentă este cea de vizualizare. Această componentă primește operații specifice exercițiul asociat și le va executa într-un mod grafic. În </w:t>
       </w:r>
       <w:r>
-        <w:rPr>
-          <w:sz w:val="24"/>
-          <w:szCs w:val="24"/>
-        </w:rPr>
         <w:t>Figura 4-12</w:t>
       </w:r>
       <w:r>
-        <w:rPr>
-          <w:b w:val="0"/>
-          <w:sz w:val="24"/>
-          <w:szCs w:val="24"/>
-        </w:rPr>
         <w:t xml:space="preserve"> și </w:t>
       </w:r>
       <w:r>
-        <w:rPr>
-          <w:sz w:val="24"/>
-          <w:szCs w:val="24"/>
-        </w:rPr>
         <w:t>Figura 4-13</w:t>
       </w:r>
       <w:r>
-        <w:rPr>
-          <w:sz w:val="24"/>
-          <w:szCs w:val="24"/>
-        </w:rPr>
-        <w:t xml:space="preserve"> </w:t>
-      </w:r>
-      <w:r>
-        <w:rPr>
-          <w:b w:val="0"/>
-          <w:sz w:val="24"/>
-          <w:szCs w:val="24"/>
-        </w:rPr>
-        <w:t>se pot observa câteva dintre aceste vizualizări.</w:t>
-      </w:r>
-    </w:p>
-    <w:p>
-      <w:pPr>
-        <w:pStyle w:val="Heading1"/>
-        <w:numPr>
-          <w:ilvl w:val="8"/>
-          <w:numId w:val="2"/>
-        </w:numPr>
+        <w:t xml:space="preserve"> se pot observa câteva dintre aceste vizualizări.</w:t>
+      </w:r>
+    </w:p>
+    <w:p>
+      <w:pPr>
+        <w:pStyle w:val="BodyText"/>
+        <w:spacing w:before="240"/>
         <w:jc w:val="center"/>
       </w:pPr>
       <w:r>
         <w:rPr>
-          <w:sz w:val="22"/>
-          <w:szCs w:val="22"/>
+          <w:b/>
         </w:rPr>
         <w:t>Figura 4-12</w:t>
       </w:r>
       <w:r>
-        <w:rPr>
-          <w:b w:val="0"/>
-          <w:sz w:val="22"/>
-          <w:szCs w:val="22"/>
-        </w:rPr>
         <w:t xml:space="preserve"> Vizualizare </w:t>
       </w:r>
       <w:r>
         <w:rPr>
-          <w:b w:val="0"/>
-          <w:i/>
-          <w:sz w:val="22"/>
-          <w:szCs w:val="22"/>
+          <w:i/>
         </w:rPr>
         <w:t>d</w:t>
       </w:r>
       <w:r>
         <w:rPr>
-          <w:b w:val="0"/>
-          <w:i/>
-          <w:sz w:val="22"/>
-          <w:szCs w:val="22"/>
+          <w:i/>
         </w:rPr>
         <w:t>eque</w:t>
       </w:r>
     </w:p>
     <w:p>
       <w:pPr>
-        <w:pStyle w:val="Heading1"/>
-        <w:numPr>
-          <w:ilvl w:val="8"/>
-          <w:numId w:val="2"/>
-        </w:numPr>
-      </w:pPr>
-      <w:r>
-        <w:rPr>
+        <w:pStyle w:val="BodyText"/>
+        <w:spacing w:before="240"/>
+        <w:ind w:left="0"/>
+        <w:jc w:val="center"/>
+      </w:pPr>
+      <w:r>
+        <w:rPr>
+          <w:b/>
           <w:noProof/>
           <w:lang w:val="en-US" w:eastAsia="en-US" w:bidi="ar-SA"/>
         </w:rPr>
         <w:lastRenderedPageBreak/>
         <w:drawing>
-          <wp:inline distT="0" distB="0" distL="0" distR="0">
-            <wp:extent cx="5942330" cy="2379345"/>
+          <wp:anchor distT="0" distB="0" distL="114300" distR="114300" simplePos="0" relativeHeight="251752448" behindDoc="0" locked="0" layoutInCell="1" allowOverlap="1" wp14:anchorId="5F8EA977" wp14:editId="7F0821ED">
+            <wp:simplePos x="0" y="0"/>
+            <wp:positionH relativeFrom="column">
+              <wp:posOffset>970915</wp:posOffset>
+            </wp:positionH>
+            <wp:positionV relativeFrom="paragraph">
+              <wp:posOffset>4865370</wp:posOffset>
+            </wp:positionV>
+            <wp:extent cx="3990975" cy="2476500"/>
             <wp:effectExtent l="0" t="0" r="0" b="0"/>
-            <wp:docPr id="36" name="Picture 36"/>
+            <wp:wrapTopAndBottom/>
+            <wp:docPr id="29" name="Picture 29"/>
             <wp:cNvGraphicFramePr>
               <a:graphicFrameLocks xmlns:a="http://schemas.openxmlformats.org/drawingml/2006/main" noChangeAspect="1"/>
             </wp:cNvGraphicFramePr>
@@ -14660,7 +14505,7 @@
               <a:graphicData uri="http://schemas.openxmlformats.org/drawingml/2006/picture">
                 <pic:pic xmlns:pic="http://schemas.openxmlformats.org/drawingml/2006/picture">
                   <pic:nvPicPr>
-                    <pic:cNvPr id="36" name="MergeSortVisualization.PNG"/>
+                    <pic:cNvPr id="29" name="ConnectedComponentsVisualization.png"/>
                     <pic:cNvPicPr/>
                   </pic:nvPicPr>
                   <pic:blipFill>
@@ -14678,7 +14523,7 @@
                   <pic:spPr>
                     <a:xfrm>
                       <a:off x="0" y="0"/>
-                      <a:ext cx="5942330" cy="2379345"/>
+                      <a:ext cx="3990975" cy="2476500"/>
                     </a:xfrm>
                     <a:prstGeom prst="rect">
                       <a:avLst/>
@@ -14687,95 +14532,145 @@
                 </pic:pic>
               </a:graphicData>
             </a:graphic>
-          </wp:inline>
+            <wp14:sizeRelH relativeFrom="page">
+              <wp14:pctWidth>0</wp14:pctWidth>
+            </wp14:sizeRelH>
+            <wp14:sizeRelV relativeFrom="page">
+              <wp14:pctHeight>0</wp14:pctHeight>
+            </wp14:sizeRelV>
+          </wp:anchor>
         </w:drawing>
       </w:r>
-    </w:p>
-    <w:p>
-      <w:pPr>
-        <w:pStyle w:val="Heading1"/>
+      <w:r>
+        <w:rPr>
+          <w:b/>
+        </w:rPr>
+        <w:t>Figura 4-13</w:t>
+      </w:r>
+      <w:r>
+        <w:t xml:space="preserve"> Vizualizare </w:t>
+      </w:r>
+      <w:r>
+        <w:rPr>
+          <w:i/>
+        </w:rPr>
+        <w:t>Merge Sort</w:t>
+      </w:r>
+      <w:r>
+        <w:rPr>
+          <w:noProof/>
+          <w:lang w:val="en-US" w:eastAsia="en-US" w:bidi="ar-SA"/>
+        </w:rPr>
+        <w:t xml:space="preserve"> </w:t>
+      </w:r>
+      <w:r>
+        <w:rPr>
+          <w:noProof/>
+          <w:lang w:val="en-US" w:eastAsia="en-US" w:bidi="ar-SA"/>
+        </w:rPr>
+        <w:drawing>
+          <wp:anchor distT="0" distB="0" distL="114300" distR="114300" simplePos="0" relativeHeight="251765760" behindDoc="0" locked="0" layoutInCell="1" allowOverlap="1" wp14:anchorId="77C38558" wp14:editId="22DF6E4B">
+            <wp:simplePos x="0" y="0"/>
+            <wp:positionH relativeFrom="column">
+              <wp:posOffset>-635</wp:posOffset>
+            </wp:positionH>
+            <wp:positionV relativeFrom="paragraph">
+              <wp:posOffset>-9525</wp:posOffset>
+            </wp:positionV>
+            <wp:extent cx="5942330" cy="4411345"/>
+            <wp:effectExtent l="0" t="0" r="0" b="0"/>
+            <wp:wrapTopAndBottom/>
+            <wp:docPr id="31" name="Picture 31"/>
+            <wp:cNvGraphicFramePr>
+              <a:graphicFrameLocks xmlns:a="http://schemas.openxmlformats.org/drawingml/2006/main" noChangeAspect="1"/>
+            </wp:cNvGraphicFramePr>
+            <a:graphic xmlns:a="http://schemas.openxmlformats.org/drawingml/2006/main">
+              <a:graphicData uri="http://schemas.openxmlformats.org/drawingml/2006/picture">
+                <pic:pic xmlns:pic="http://schemas.openxmlformats.org/drawingml/2006/picture">
+                  <pic:nvPicPr>
+                    <pic:cNvPr id="31" name="MergeSortVisualization.PNG"/>
+                    <pic:cNvPicPr/>
+                  </pic:nvPicPr>
+                  <pic:blipFill>
+                    <a:blip r:embed="rId41">
+                      <a:extLst>
+                        <a:ext uri="{28A0092B-C50C-407E-A947-70E740481C1C}">
+                          <a14:useLocalDpi xmlns:a14="http://schemas.microsoft.com/office/drawing/2010/main" val="0"/>
+                        </a:ext>
+                      </a:extLst>
+                    </a:blip>
+                    <a:stretch>
+                      <a:fillRect/>
+                    </a:stretch>
+                  </pic:blipFill>
+                  <pic:spPr>
+                    <a:xfrm>
+                      <a:off x="0" y="0"/>
+                      <a:ext cx="5942330" cy="4411345"/>
+                    </a:xfrm>
+                    <a:prstGeom prst="rect">
+                      <a:avLst/>
+                    </a:prstGeom>
+                  </pic:spPr>
+                </pic:pic>
+              </a:graphicData>
+            </a:graphic>
+            <wp14:sizeRelH relativeFrom="page">
+              <wp14:pctWidth>0</wp14:pctWidth>
+            </wp14:sizeRelH>
+            <wp14:sizeRelV relativeFrom="page">
+              <wp14:pctHeight>0</wp14:pctHeight>
+            </wp14:sizeRelV>
+          </wp:anchor>
+        </w:drawing>
+      </w:r>
+    </w:p>
+    <w:p>
+      <w:pPr>
+        <w:pStyle w:val="BodyText"/>
+        <w:spacing w:before="240"/>
+        <w:ind w:left="0"/>
         <w:jc w:val="center"/>
       </w:pPr>
       <w:r>
         <w:rPr>
-          <w:sz w:val="22"/>
-          <w:szCs w:val="22"/>
-        </w:rPr>
-        <w:t>Figura 4-13</w:t>
-      </w:r>
-      <w:r>
-        <w:rPr>
-          <w:sz w:val="22"/>
-          <w:szCs w:val="22"/>
-        </w:rPr>
-        <w:t xml:space="preserve"> </w:t>
-      </w:r>
-      <w:r>
-        <w:rPr>
-          <w:b w:val="0"/>
-          <w:sz w:val="22"/>
-          <w:szCs w:val="22"/>
-        </w:rPr>
-        <w:t xml:space="preserve">Vizualizare </w:t>
-      </w:r>
-      <w:r>
-        <w:rPr>
-          <w:b w:val="0"/>
-          <w:i/>
-          <w:sz w:val="22"/>
-          <w:szCs w:val="22"/>
-        </w:rPr>
-        <w:t>Merge Sort</w:t>
-      </w:r>
-    </w:p>
-    <w:p>
-      <w:pPr>
-        <w:pStyle w:val="Heading1"/>
-      </w:pPr>
-    </w:p>
-    <w:p>
-      <w:pPr>
-        <w:pStyle w:val="Heading1"/>
-      </w:pPr>
-    </w:p>
-    <w:p>
-      <w:pPr>
-        <w:pStyle w:val="Heading1"/>
-      </w:pPr>
-    </w:p>
-    <w:p>
-      <w:pPr>
-        <w:pStyle w:val="Heading1"/>
-      </w:pPr>
-    </w:p>
-    <w:p>
-      <w:pPr>
-        <w:pStyle w:val="Heading1"/>
-      </w:pPr>
-    </w:p>
-    <w:p>
-      <w:pPr>
-        <w:pStyle w:val="Heading1"/>
-        <w:numPr>
-          <w:ilvl w:val="0"/>
-          <w:numId w:val="0"/>
-        </w:numPr>
-        <w:ind w:left="-115"/>
-      </w:pPr>
-      <w:r>
-        <w:br w:type="page"/>
-      </w:r>
-    </w:p>
-    <w:p>
-      <w:pPr>
-        <w:pStyle w:val="Heading1"/>
-      </w:pPr>
+          <w:b/>
+        </w:rPr>
+        <w:t>Figura 4-14</w:t>
+      </w:r>
+      <w:r>
+        <w:t xml:space="preserve"> Vizualizare componente c</w:t>
+      </w:r>
+      <w:r>
+        <w:t>onexe</w:t>
+      </w:r>
       <w:bookmarkStart w:id="108" w:name="__RefHeading___Toc1942_91525549"/>
       <w:bookmarkStart w:id="109" w:name="_Toc516678620"/>
       <w:bookmarkStart w:id="110" w:name="_Toc516812286"/>
       <w:bookmarkStart w:id="111" w:name="_Toc516812444"/>
-      <w:bookmarkStart w:id="112" w:name="_Toc516865975"/>
       <w:bookmarkEnd w:id="108"/>
+    </w:p>
+    <w:p>
+      <w:pPr>
+        <w:pStyle w:val="BodyText"/>
+        <w:spacing w:before="240"/>
+        <w:ind w:left="0"/>
+        <w:jc w:val="center"/>
+      </w:pPr>
+    </w:p>
+    <w:p>
+      <w:pPr>
+        <w:pStyle w:val="BodyText"/>
+        <w:spacing w:before="240"/>
+        <w:ind w:left="0"/>
+        <w:jc w:val="center"/>
+      </w:pPr>
+    </w:p>
+    <w:p>
+      <w:pPr>
+        <w:pStyle w:val="Heading1"/>
+      </w:pPr>
+      <w:bookmarkStart w:id="112" w:name="_Toc517205234"/>
       <w:r>
         <w:lastRenderedPageBreak/>
         <w:t>5. Concluzii</w:t>
@@ -15030,7 +14925,7 @@
         </w:rPr>
         <w:lastRenderedPageBreak/>
         <w:drawing>
-          <wp:anchor distT="0" distB="0" distL="0" distR="0" simplePos="0" relativeHeight="251623936" behindDoc="0" locked="0" layoutInCell="1" allowOverlap="1" wp14:anchorId="252A1A0A" wp14:editId="5B35AA81">
+          <wp:anchor distT="0" distB="0" distL="0" distR="0" simplePos="0" relativeHeight="251558912" behindDoc="0" locked="0" layoutInCell="1" allowOverlap="1" wp14:anchorId="252A1A0A" wp14:editId="5B35AA81">
             <wp:simplePos x="0" y="0"/>
             <wp:positionH relativeFrom="column">
               <wp:posOffset>8255</wp:posOffset>
@@ -15055,7 +14950,7 @@
                     </pic:cNvPicPr>
                   </pic:nvPicPr>
                   <pic:blipFill>
-                    <a:blip r:embed="rId41"/>
+                    <a:blip r:embed="rId42"/>
                     <a:stretch>
                       <a:fillRect/>
                     </a:stretch>
@@ -15080,7 +14975,13 @@
       </w:r>
       <w:r>
         <w:tab/>
-        <w:t xml:space="preserve">Astfel, animațiile se vor executa în ordinea primirii și nu vor exista doua animații care se execută în același timp. </w:t>
+        <w:t xml:space="preserve">Astfel, animațiile se vor executa în ordinea primirii și nu vor exista </w:t>
+      </w:r>
+      <w:r>
+        <w:t>două</w:t>
+      </w:r>
+      <w:r>
+        <w:t xml:space="preserve"> animații care se execută în același timp. </w:t>
       </w:r>
     </w:p>
     <w:p>
@@ -15477,7 +15378,7 @@
       <w:bookmarkStart w:id="115" w:name="_Toc516678621"/>
       <w:bookmarkStart w:id="116" w:name="_Toc516812287"/>
       <w:bookmarkStart w:id="117" w:name="_Toc516812445"/>
-      <w:bookmarkStart w:id="118" w:name="_Toc516865976"/>
+      <w:bookmarkStart w:id="118" w:name="_Toc517205235"/>
       <w:bookmarkEnd w:id="114"/>
       <w:r>
         <w:lastRenderedPageBreak/>
@@ -15985,7 +15886,7 @@
         <w:t>„</w:t>
       </w:r>
       <w:r>
-        <w:t>NodeJs</w:t>
+        <w:t>Node.js</w:t>
       </w:r>
       <w:r>
         <w:rPr>
@@ -16023,7 +15924,7 @@
         <w:t>„</w:t>
       </w:r>
       <w:r>
-        <w:t>PostgreSql</w:t>
+        <w:t>PostgreSQL</w:t>
       </w:r>
       <w:r>
         <w:rPr>
@@ -16199,6 +16100,68 @@
           <w:color w:val="000000"/>
         </w:rPr>
         <w:t>https://expressjs.com/en/4x/api.html</w:t>
+      </w:r>
+    </w:p>
+    <w:p>
+      <w:pPr>
+        <w:pStyle w:val="BodyText"/>
+        <w:ind w:left="0"/>
+        <w:rPr>
+          <w:rFonts w:eastAsia="Times New Roman" w:cs="Times New Roman"/>
+          <w:color w:val="000000"/>
+        </w:rPr>
+      </w:pPr>
+      <w:r>
+        <w:rPr>
+          <w:rFonts w:eastAsia="Times New Roman" w:cs="Times New Roman"/>
+          <w:color w:val="000000"/>
+        </w:rPr>
+        <w:t xml:space="preserve">[16] </w:t>
+      </w:r>
+      <w:r>
+        <w:rPr>
+          <w:rFonts w:eastAsia="Times New Roman" w:cs="Times New Roman"/>
+          <w:color w:val="000000"/>
+        </w:rPr>
+        <w:t>https://developer.mozilla.org/bm/docs/</w:t>
+      </w:r>
+      <w:r>
+        <w:rPr>
+          <w:rFonts w:eastAsia="Times New Roman" w:cs="Times New Roman"/>
+          <w:color w:val="000000"/>
+        </w:rPr>
+        <w:t xml:space="preserve"> </w:t>
+      </w:r>
+      <w:r>
+        <w:rPr>
+          <w:rFonts w:eastAsia="Times New Roman" w:cs="Times New Roman"/>
+          <w:color w:val="000000"/>
+        </w:rPr>
+        <w:t>Web/JavaScript</w:t>
+      </w:r>
+    </w:p>
+    <w:p>
+      <w:pPr>
+        <w:pStyle w:val="BodyText"/>
+        <w:ind w:left="0"/>
+        <w:rPr>
+          <w:rFonts w:eastAsia="Times New Roman" w:cs="Times New Roman"/>
+          <w:color w:val="000000"/>
+        </w:rPr>
+      </w:pPr>
+      <w:r>
+        <w:rPr>
+          <w:rFonts w:eastAsia="Times New Roman" w:cs="Times New Roman"/>
+          <w:color w:val="000000"/>
+        </w:rPr>
+        <w:t xml:space="preserve">[17] </w:t>
+      </w:r>
+      <w:r>
+        <w:rPr>
+          <w:rFonts w:eastAsia="Times New Roman" w:cs="Times New Roman"/>
+          <w:color w:val="000000"/>
+        </w:rPr>
+        <w:t>https://www.smashingmagazine.com/2015/01/angularjs-internals-in-depth/</w:t>
       </w:r>
     </w:p>
     <w:p>
@@ -16251,7 +16214,7 @@
       </w:pPr>
     </w:p>
     <w:sectPr>
-      <w:footerReference w:type="default" r:id="rId42"/>
+      <w:footerReference w:type="default" r:id="rId43"/>
       <w:pgSz w:w="11907" w:h="16839" w:code="9"/>
       <w:pgMar w:top="1138" w:right="1138" w:bottom="1138" w:left="1411" w:header="864" w:footer="864" w:gutter="0"/>
       <w:cols w:space="720"/>
@@ -16318,7 +16281,7 @@
 <w:ftr xmlns:wpc="http://schemas.microsoft.com/office/word/2010/wordprocessingCanvas" xmlns:mc="http://schemas.openxmlformats.org/markup-compatibility/2006" xmlns:o="urn:schemas-microsoft-com:office:office" xmlns:r="http://schemas.openxmlformats.org/officeDocument/2006/relationships" xmlns:m="http://schemas.openxmlformats.org/officeDocument/2006/math" xmlns:v="urn:schemas-microsoft-com:vml" xmlns:wp14="http://schemas.microsoft.com/office/word/2010/wordprocessingDrawing" xmlns:wp="http://schemas.openxmlformats.org/drawingml/2006/wordprocessingDrawing" xmlns:w10="urn:schemas-microsoft-com:office:word" xmlns:w="http://schemas.openxmlformats.org/wordprocessingml/2006/main" xmlns:w14="http://schemas.microsoft.com/office/word/2010/wordml" xmlns:w15="http://schemas.microsoft.com/office/word/2012/wordml" xmlns:wpg="http://schemas.microsoft.com/office/word/2010/wordprocessingGroup" xmlns:wpi="http://schemas.microsoft.com/office/word/2010/wordprocessingInk" xmlns:wne="http://schemas.microsoft.com/office/word/2006/wordml" xmlns:wps="http://schemas.microsoft.com/office/word/2010/wordprocessingShape" mc:Ignorable="w14 w15 wp14">
   <w:sdt>
     <w:sdtPr>
-      <w:id w:val="705911196"/>
+      <w:id w:val="-1571571229"/>
       <w:docPartObj>
         <w:docPartGallery w:val="Page Numbers (Bottom of Page)"/>
         <w:docPartUnique/>
@@ -16387,7 +16350,7 @@
       <w:rPr>
         <w:noProof/>
       </w:rPr>
-      <w:t>33</w:t>
+      <w:t>3</w:t>
     </w:r>
     <w:r>
       <w:rPr>
@@ -20595,6 +20558,7 @@
   <w:style w:type="character" w:default="1" w:styleId="DefaultParagraphFont">
     <w:name w:val="Default Paragraph Font"/>
     <w:uiPriority w:val="1"/>
+    <w:semiHidden/>
     <w:unhideWhenUsed/>
   </w:style>
   <w:style w:type="table" w:default="1" w:styleId="TableNormal">
@@ -22357,7 +22321,7 @@
 </file>
 
 <file path=customXml/itemProps1.xml><?xml version="1.0" encoding="utf-8"?>
-<ds:datastoreItem xmlns:ds="http://schemas.openxmlformats.org/officeDocument/2006/customXml" ds:itemID="{6822AF5D-F5B5-441E-B652-3E8BA02EF530}">
+<ds:datastoreItem xmlns:ds="http://schemas.openxmlformats.org/officeDocument/2006/customXml" ds:itemID="{8AECC782-9568-46B5-A1B2-40C567F5B0A7}">
   <ds:schemaRefs>
     <ds:schemaRef ds:uri="http://schemas.openxmlformats.org/officeDocument/2006/bibliography"/>
   </ds:schemaRefs>

</xml_diff>